<commit_message>
Korrektur gelesen, verbessert und ergaenzt
</commit_message>
<xml_diff>
--- a/Dokumentation copy.docx
+++ b/Dokumentation copy.docx
@@ -1,6 +1,6 @@
 
 <file path=word/document.xml><?xml version="1.0" encoding="utf-8"?>
-<w:document xmlns:wpc="http://schemas.microsoft.com/office/word/2010/wordprocessingCanvas" xmlns:cx="http://schemas.microsoft.com/office/drawing/2014/chartex" xmlns:cx1="http://schemas.microsoft.com/office/drawing/2015/9/8/chartex" xmlns:cx2="http://schemas.microsoft.com/office/drawing/2015/10/21/chartex" xmlns:cx3="http://schemas.microsoft.com/office/drawing/2016/5/9/chartex" xmlns:cx4="http://schemas.microsoft.com/office/drawing/2016/5/10/chartex" xmlns:cx5="http://schemas.microsoft.com/office/drawing/2016/5/11/chartex" xmlns:cx6="http://schemas.microsoft.com/office/drawing/2016/5/12/chartex" xmlns:cx7="http://schemas.microsoft.com/office/drawing/2016/5/13/chartex" xmlns:cx8="http://schemas.microsoft.com/office/drawing/2016/5/14/chartex" xmlns:mc="http://schemas.openxmlformats.org/markup-compatibility/2006" xmlns:aink="http://schemas.microsoft.com/office/drawing/2016/ink" xmlns:am3d="http://schemas.microsoft.com/office/drawing/2017/model3d" xmlns:o="urn:schemas-microsoft-com:office:office" xmlns:r="http://schemas.openxmlformats.org/officeDocument/2006/relationships" xmlns:m="http://schemas.openxmlformats.org/officeDocument/2006/math" xmlns:v="urn:schemas-microsoft-com:vml" xmlns:wp14="http://schemas.microsoft.com/office/word/2010/wordprocessingDrawing" xmlns:wp="http://schemas.openxmlformats.org/drawingml/2006/wordprocessingDrawing" xmlns:w10="urn:schemas-microsoft-com:office:word" xmlns:w="http://schemas.openxmlformats.org/wordprocessingml/2006/main" xmlns:w14="http://schemas.microsoft.com/office/word/2010/wordml" xmlns:w15="http://schemas.microsoft.com/office/word/2012/wordml" xmlns:w16cex="http://schemas.microsoft.com/office/word/2018/wordml/cex" xmlns:w16cid="http://schemas.microsoft.com/office/word/2016/wordml/cid" xmlns:w16="http://schemas.microsoft.com/office/word/2018/wordml" xmlns:w16se="http://schemas.microsoft.com/office/word/2015/wordml/symex" xmlns:wpg="http://schemas.microsoft.com/office/word/2010/wordprocessingGroup" xmlns:wpi="http://schemas.microsoft.com/office/word/2010/wordprocessingInk" xmlns:wne="http://schemas.microsoft.com/office/word/2006/wordml" xmlns:wps="http://schemas.microsoft.com/office/word/2010/wordprocessingShape" mc:Ignorable="w14 w15 w16se w16cid w16 w16cex wp14">
+<w:document xmlns:wpc="http://schemas.microsoft.com/office/word/2010/wordprocessingCanvas" xmlns:cx="http://schemas.microsoft.com/office/drawing/2014/chartex" xmlns:cx1="http://schemas.microsoft.com/office/drawing/2015/9/8/chartex" xmlns:cx2="http://schemas.microsoft.com/office/drawing/2015/10/21/chartex" xmlns:cx3="http://schemas.microsoft.com/office/drawing/2016/5/9/chartex" xmlns:cx4="http://schemas.microsoft.com/office/drawing/2016/5/10/chartex" xmlns:cx5="http://schemas.microsoft.com/office/drawing/2016/5/11/chartex" xmlns:cx6="http://schemas.microsoft.com/office/drawing/2016/5/12/chartex" xmlns:cx7="http://schemas.microsoft.com/office/drawing/2016/5/13/chartex" xmlns:cx8="http://schemas.microsoft.com/office/drawing/2016/5/14/chartex" xmlns:mc="http://schemas.openxmlformats.org/markup-compatibility/2006" xmlns:aink="http://schemas.microsoft.com/office/drawing/2016/ink" xmlns:am3d="http://schemas.microsoft.com/office/drawing/2017/model3d" xmlns:o="urn:schemas-microsoft-com:office:office" xmlns:r="http://schemas.openxmlformats.org/officeDocument/2006/relationships" xmlns:m="http://schemas.openxmlformats.org/officeDocument/2006/math" xmlns:v="urn:schemas-microsoft-com:vml" xmlns:wp14="http://schemas.microsoft.com/office/word/2010/wordprocessingDrawing" xmlns:wp="http://schemas.openxmlformats.org/drawingml/2006/wordprocessingDrawing" xmlns:w10="urn:schemas-microsoft-com:office:word" xmlns:w="http://schemas.openxmlformats.org/wordprocessingml/2006/main" xmlns:w14="http://schemas.microsoft.com/office/word/2010/wordml" xmlns:w15="http://schemas.microsoft.com/office/word/2012/wordml" xmlns:w16cex="http://schemas.microsoft.com/office/word/2018/wordml/cex" xmlns:w16cid="http://schemas.microsoft.com/office/word/2016/wordml/cid" xmlns:w16="http://schemas.microsoft.com/office/word/2018/wordml" xmlns:w16sdtdh="http://schemas.microsoft.com/office/word/2020/wordml/sdtdatahash" xmlns:w16se="http://schemas.microsoft.com/office/word/2015/wordml/symex" xmlns:wpg="http://schemas.microsoft.com/office/word/2010/wordprocessingGroup" xmlns:wpi="http://schemas.microsoft.com/office/word/2010/wordprocessingInk" xmlns:wne="http://schemas.microsoft.com/office/word/2006/wordml" xmlns:wps="http://schemas.microsoft.com/office/word/2010/wordprocessingShape" mc:Ignorable="w14 w15 w16se w16cid w16 w16cex w16sdtdh wp14">
   <w:body>
     <w:p>
       <w:r>
@@ -162,7 +162,7 @@
                 <v:stroke joinstyle="miter"/>
                 <v:path gradientshapeok="t" o:connecttype="rect"/>
               </v:shapetype>
-              <v:shape id="Textfeld 2" o:spid="_x0000_s1026" type="#_x0000_t202" style="position:absolute;margin-left:61.55pt;margin-top:-5.8pt;width:185.9pt;height:25.35pt;z-index:251661312;visibility:visible;mso-wrap-style:square;mso-width-percent:400;mso-height-percent:0;mso-wrap-distance-left:9pt;mso-wrap-distance-top:3.6pt;mso-wrap-distance-right:9pt;mso-wrap-distance-bottom:3.6pt;mso-position-horizontal:absolute;mso-position-horizontal-relative:text;mso-position-vertical:absolute;mso-position-vertical-relative:text;mso-width-percent:400;mso-height-percent:0;mso-width-relative:margin;mso-height-relative:margin;v-text-anchor:bottom" o:gfxdata="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" filled="f" stroked="f">
+              <v:shape id="Textfeld 2" o:spid="_x0000_s1026" type="#_x0000_t202" style="position:absolute;margin-left:61.55pt;margin-top:-5.8pt;width:185.9pt;height:25.35pt;z-index:251661312;visibility:visible;mso-wrap-style:square;mso-width-percent:400;mso-height-percent:0;mso-wrap-distance-left:9pt;mso-wrap-distance-top:3.6pt;mso-wrap-distance-right:9pt;mso-wrap-distance-bottom:3.6pt;mso-position-horizontal:absolute;mso-position-horizontal-relative:text;mso-position-vertical:absolute;mso-position-vertical-relative:text;mso-width-percent:400;mso-height-percent:0;mso-width-relative:margin;mso-height-relative:margin;v-text-anchor:bottom" o:gfxdata="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" filled="f" stroked="f">
                 <v:textbox inset="0,0,0,0">
                   <w:txbxContent>
                     <w:p>
@@ -351,19 +351,11 @@
           <w:rFonts w:ascii="Arial" w:hAnsi="Arial" w:cs="Arial"/>
         </w:rPr>
       </w:pPr>
-      <w:proofErr w:type="spellStart"/>
       <w:r>
         <w:rPr>
           <w:rFonts w:ascii="Arial" w:hAnsi="Arial" w:cs="Arial"/>
         </w:rPr>
-        <w:t>Ostfalia</w:t>
-      </w:r>
-      <w:proofErr w:type="spellEnd"/>
-      <w:r>
-        <w:rPr>
-          <w:rFonts w:ascii="Arial" w:hAnsi="Arial" w:cs="Arial"/>
-        </w:rPr>
-        <w:t xml:space="preserve"> Hochschule für angewandte Wissenschaften </w:t>
+        <w:t xml:space="preserve">Ostfalia Hochschule für angewandte Wissenschaften </w:t>
       </w:r>
     </w:p>
     <w:p>
@@ -486,21 +478,7 @@
         <w:rPr>
           <w:rFonts w:cs="Arial"/>
         </w:rPr>
-        <w:t xml:space="preserve">Prof. Dr. Hans </w:t>
-      </w:r>
-      <w:proofErr w:type="spellStart"/>
-      <w:r>
-        <w:rPr>
-          <w:rFonts w:cs="Arial"/>
-        </w:rPr>
-        <w:t>Grönniger</w:t>
-      </w:r>
-      <w:proofErr w:type="spellEnd"/>
-      <w:r>
-        <w:rPr>
-          <w:rFonts w:cs="Arial"/>
-        </w:rPr>
-        <w:t> </w:t>
+        <w:t>Prof. Dr. Hans Grönniger </w:t>
       </w:r>
     </w:p>
     <w:p>
@@ -601,7 +579,7 @@
     </w:p>
     <w:p>
       <w:pPr>
-        <w:pStyle w:val="TOCHeading"/>
+        <w:pStyle w:val="Inhaltsverzeichnisberschrift"/>
       </w:pPr>
       <w:r>
         <w:lastRenderedPageBreak/>
@@ -610,7 +588,7 @@
     </w:p>
     <w:p>
       <w:pPr>
-        <w:pStyle w:val="TOC1"/>
+        <w:pStyle w:val="Verzeichnis1"/>
         <w:tabs>
           <w:tab w:val="left" w:pos="2268"/>
         </w:tabs>
@@ -708,7 +686,7 @@
     </w:p>
     <w:p>
       <w:pPr>
-        <w:pStyle w:val="TOC2"/>
+        <w:pStyle w:val="Verzeichnis2"/>
         <w:rPr>
           <w:rFonts w:asciiTheme="minorHAnsi" w:eastAsiaTheme="minorEastAsia" w:hAnsiTheme="minorHAnsi" w:cstheme="minorBidi"/>
           <w:sz w:val="24"/>
@@ -785,7 +763,7 @@
     </w:p>
     <w:p>
       <w:pPr>
-        <w:pStyle w:val="TOC2"/>
+        <w:pStyle w:val="Verzeichnis2"/>
         <w:rPr>
           <w:rFonts w:asciiTheme="minorHAnsi" w:eastAsiaTheme="minorEastAsia" w:hAnsiTheme="minorHAnsi" w:cstheme="minorBidi"/>
           <w:sz w:val="24"/>
@@ -862,7 +840,7 @@
     </w:p>
     <w:p>
       <w:pPr>
-        <w:pStyle w:val="TOC1"/>
+        <w:pStyle w:val="Verzeichnis1"/>
         <w:tabs>
           <w:tab w:val="left" w:pos="2268"/>
         </w:tabs>
@@ -944,7 +922,7 @@
     </w:p>
     <w:p>
       <w:pPr>
-        <w:pStyle w:val="TOC2"/>
+        <w:pStyle w:val="Verzeichnis2"/>
         <w:rPr>
           <w:rFonts w:asciiTheme="minorHAnsi" w:eastAsiaTheme="minorEastAsia" w:hAnsiTheme="minorHAnsi" w:cstheme="minorBidi"/>
           <w:sz w:val="24"/>
@@ -1019,7 +997,7 @@
     </w:p>
     <w:p>
       <w:pPr>
-        <w:pStyle w:val="TOC2"/>
+        <w:pStyle w:val="Verzeichnis2"/>
         <w:rPr>
           <w:rFonts w:asciiTheme="minorHAnsi" w:eastAsiaTheme="minorEastAsia" w:hAnsiTheme="minorHAnsi" w:cstheme="minorBidi"/>
           <w:sz w:val="24"/>
@@ -1096,7 +1074,7 @@
     </w:p>
     <w:p>
       <w:pPr>
-        <w:pStyle w:val="TOC1"/>
+        <w:pStyle w:val="Verzeichnis1"/>
         <w:tabs>
           <w:tab w:val="left" w:pos="2268"/>
         </w:tabs>
@@ -1176,7 +1154,7 @@
     </w:p>
     <w:p>
       <w:pPr>
-        <w:pStyle w:val="TOC2"/>
+        <w:pStyle w:val="Verzeichnis2"/>
         <w:rPr>
           <w:rFonts w:asciiTheme="minorHAnsi" w:eastAsiaTheme="minorEastAsia" w:hAnsiTheme="minorHAnsi" w:cstheme="minorBidi"/>
           <w:sz w:val="24"/>
@@ -1251,7 +1229,7 @@
     </w:p>
     <w:p>
       <w:pPr>
-        <w:pStyle w:val="TOC2"/>
+        <w:pStyle w:val="Verzeichnis2"/>
         <w:rPr>
           <w:rFonts w:asciiTheme="minorHAnsi" w:eastAsiaTheme="minorEastAsia" w:hAnsiTheme="minorHAnsi" w:cstheme="minorBidi"/>
           <w:sz w:val="24"/>
@@ -1326,7 +1304,7 @@
     </w:p>
     <w:p>
       <w:pPr>
-        <w:pStyle w:val="TOC2"/>
+        <w:pStyle w:val="Verzeichnis2"/>
         <w:rPr>
           <w:rFonts w:asciiTheme="minorHAnsi" w:eastAsiaTheme="minorEastAsia" w:hAnsiTheme="minorHAnsi" w:cstheme="minorBidi"/>
           <w:sz w:val="24"/>
@@ -1401,7 +1379,7 @@
     </w:p>
     <w:p>
       <w:pPr>
-        <w:pStyle w:val="TOC1"/>
+        <w:pStyle w:val="Verzeichnis1"/>
         <w:tabs>
           <w:tab w:val="left" w:pos="2268"/>
         </w:tabs>
@@ -1481,7 +1459,7 @@
     </w:p>
     <w:p>
       <w:pPr>
-        <w:pStyle w:val="TOC2"/>
+        <w:pStyle w:val="Verzeichnis2"/>
         <w:rPr>
           <w:rFonts w:asciiTheme="minorHAnsi" w:eastAsiaTheme="minorEastAsia" w:hAnsiTheme="minorHAnsi" w:cstheme="minorBidi"/>
           <w:sz w:val="24"/>
@@ -1556,7 +1534,7 @@
     </w:p>
     <w:p>
       <w:pPr>
-        <w:pStyle w:val="TOC1"/>
+        <w:pStyle w:val="Verzeichnis1"/>
         <w:tabs>
           <w:tab w:val="left" w:pos="2268"/>
         </w:tabs>
@@ -1686,7 +1664,7 @@
     <w:p/>
     <w:p>
       <w:pPr>
-        <w:pStyle w:val="Heading1"/>
+        <w:pStyle w:val="berschrift1"/>
       </w:pPr>
       <w:bookmarkStart w:id="0" w:name="_Toc73386511"/>
       <w:r>
@@ -1715,40 +1693,48 @@
         <w:t>Rotorschlüsselmaschine</w:t>
       </w:r>
       <w:r>
-        <w:t xml:space="preserve"> wurde bereits 1918 vom deutschen Elektroingenieur Arthur </w:t>
-      </w:r>
-      <w:proofErr w:type="spellStart"/>
-      <w:r>
-        <w:t>Scherbius</w:t>
-      </w:r>
-      <w:proofErr w:type="spellEnd"/>
-      <w:r>
-        <w:t xml:space="preserve"> erfunden</w:t>
-      </w:r>
-      <w:r>
-        <w:rPr>
-          <w:rStyle w:val="FootnoteReference"/>
+        <w:t xml:space="preserve"> wurde bereits 1918 vom deutschen Elektroingenieur Arthur Scherbius erfunden</w:t>
+      </w:r>
+      <w:r>
+        <w:rPr>
+          <w:rStyle w:val="Funotenzeichen"/>
         </w:rPr>
         <w:footnoteReference w:id="1"/>
       </w:r>
       <w:r>
-        <w:t xml:space="preserve">. Ihre große Bekanntheit erlangt </w:t>
-      </w:r>
-      <w:proofErr w:type="gramStart"/>
-      <w:r>
-        <w:t>die Enigma</w:t>
-      </w:r>
-      <w:proofErr w:type="gramEnd"/>
-      <w:r>
-        <w:t xml:space="preserve"> jedoch durch die Verwendung zur Verschlüsselung Nachrichtenverkehr und Funksprüchen des deutschen Militärs, der Wehrmacht, in der Zeit des Nationalsozialismus. Neben der Wehrmacht nutzten auch die Polizei, sowie Geheimdienste und andere Institutionen des dritten Reiches verschiedene Modelle </w:t>
-      </w:r>
-      <w:proofErr w:type="gramStart"/>
-      <w:r>
-        <w:t>der Enigma</w:t>
-      </w:r>
-      <w:proofErr w:type="gramEnd"/>
-      <w:r>
-        <w:t xml:space="preserve">. </w:t>
+        <w:t>. Ihre große Bekanntheit erlangt</w:t>
+      </w:r>
+      <w:ins w:id="1" w:author="Till Hajek" w:date="2021-06-01T13:38:00Z">
+        <w:r>
+          <w:t>e</w:t>
+        </w:r>
+      </w:ins>
+      <w:r>
+        <w:t xml:space="preserve"> die Enigma jedoch durch die Verwendung zur Verschlüsselung </w:t>
+      </w:r>
+      <w:ins w:id="2" w:author="Till Hajek" w:date="2021-06-01T13:38:00Z">
+        <w:r>
+          <w:t xml:space="preserve">des </w:t>
+        </w:r>
+      </w:ins>
+      <w:r>
+        <w:t>Nachrichtenverkehr</w:t>
+      </w:r>
+      <w:ins w:id="3" w:author="Till Hajek" w:date="2021-06-01T13:39:00Z">
+        <w:r>
+          <w:t>s</w:t>
+        </w:r>
+      </w:ins>
+      <w:r>
+        <w:t xml:space="preserve"> und Funksprüchen des deutschen Militärs, der Wehrmacht, in der Zeit des Nationalsozialismus. Neben der Wehrmacht nutzten auch die Polizei</w:t>
+      </w:r>
+      <w:del w:id="4" w:author="Till Hajek" w:date="2021-06-01T13:40:00Z">
+        <w:r>
+          <w:delText>,</w:delText>
+        </w:r>
+      </w:del>
+      <w:r>
+        <w:t xml:space="preserve"> sowie Geheimdienste und andere Institutionen des dritten Reiches verschiedene Modelle der Enigma. </w:t>
       </w:r>
       <w:r>
         <w:br/>
@@ -1771,7 +1757,7 @@
       </w:r>
       <w:r>
         <w:rPr>
-          <w:rStyle w:val="FootnoteReference"/>
+          <w:rStyle w:val="Funotenzeichen"/>
         </w:rPr>
         <w:footnoteReference w:id="2"/>
       </w:r>
@@ -1785,44 +1771,28 @@
         <w:t>Obwohl Enigma-Nach</w:t>
       </w:r>
       <w:r>
-        <w:t xml:space="preserve">richten erstmals im Januar 1940 durch das britische </w:t>
-      </w:r>
-      <w:proofErr w:type="spellStart"/>
-      <w:r>
-        <w:t>Kryptologenteam</w:t>
-      </w:r>
-      <w:proofErr w:type="spellEnd"/>
-      <w:r>
-        <w:t xml:space="preserve"> in </w:t>
-      </w:r>
-      <w:proofErr w:type="spellStart"/>
-      <w:r>
-        <w:t>Bletchley</w:t>
-      </w:r>
-      <w:proofErr w:type="spellEnd"/>
-      <w:r>
-        <w:t xml:space="preserve"> Park um Alan Turing herum entschlüsselt wurden</w:t>
-      </w:r>
-      <w:r>
-        <w:rPr>
-          <w:rStyle w:val="FootnoteReference"/>
+        <w:t>richten erstmals im Januar 1940 durch das britische Kryptologenteam in Bletchley Park</w:t>
+      </w:r>
+      <w:ins w:id="5" w:author="Till Hajek" w:date="2021-06-01T13:40:00Z">
+        <w:r>
+          <w:t>,</w:t>
+        </w:r>
+      </w:ins>
+      <w:r>
+        <w:t xml:space="preserve"> um Alan Turing herum entschlüsselt wurden</w:t>
+      </w:r>
+      <w:r>
+        <w:rPr>
+          <w:rStyle w:val="Funotenzeichen"/>
         </w:rPr>
         <w:footnoteReference w:id="3"/>
       </w:r>
       <w:r>
-        <w:t xml:space="preserve">, kamen Variationen </w:t>
-      </w:r>
-      <w:proofErr w:type="gramStart"/>
-      <w:r>
-        <w:t>der Enigma</w:t>
-      </w:r>
-      <w:proofErr w:type="gramEnd"/>
-      <w:r>
-        <w:t xml:space="preserve"> dennoch im Koreakrieg 1965 zum Einsatz</w:t>
-      </w:r>
-      <w:r>
-        <w:rPr>
-          <w:rStyle w:val="FootnoteReference"/>
+        <w:t>, kamen Variationen der Enigma dennoch im Koreakrieg 1965 zum Einsatz</w:t>
+      </w:r>
+      <w:r>
+        <w:rPr>
+          <w:rStyle w:val="Funotenzeichen"/>
         </w:rPr>
         <w:footnoteReference w:id="4"/>
       </w:r>
@@ -1854,15 +1824,7 @@
         <w:t>s</w:t>
       </w:r>
       <w:r>
-        <w:t xml:space="preserve"> an die erste bewegliche Walze weitergeleitet wird. Diese Walze hat für jeden Buchstaben einen entsprechenden Kontakt auf der eingehenden Seite, weitergeleitet wird jedoch ein anderer Buchstabe. </w:t>
-      </w:r>
-      <w:proofErr w:type="gramStart"/>
-      <w:r>
-        <w:t>In einer Enigma</w:t>
-      </w:r>
-      <w:proofErr w:type="gramEnd"/>
-      <w:r>
-        <w:t xml:space="preserve"> sind typischer Weise drei solcher Walzen verbaut. Die erste Walze dreht sich um eine Position weiter. Wurde die erste Walze vollständig rotiert, so </w:t>
+        <w:t xml:space="preserve"> an die erste bewegliche Walze weitergeleitet wird. Diese Walze hat für jeden Buchstaben einen entsprechenden Kontakt auf der eingehenden Seite, weitergeleitet wird jedoch ein anderer Buchstabe. In einer Enigma sind typischer Weise drei solcher Walzen verbaut. Die erste Walze dreht sich um eine Position weiter. Wurde die erste Walze vollständig rotiert, so </w:t>
       </w:r>
       <w:r>
         <w:t>wird die nächste Walze um eine Position gedreht, das Gleiche gilt für die zweite und dritte Walze. Somit haben zwei identische Eingaben eine sich unterscheidende Verschlüsselung.</w:t>
@@ -1871,12 +1833,38 @@
         <w:br/>
         <w:t>Nachdem eine Eingabe dreimal substituiert wurde</w:t>
       </w:r>
-      <w:r>
-        <w:t xml:space="preserve"> wird Diese einmalig „statisch“ verschlüsselt und, in umgedrehter Reihenfolge, durch die drei Walzen gesendet.</w:t>
+      <w:ins w:id="6" w:author="Till Hajek" w:date="2021-06-01T13:42:00Z">
+        <w:r>
+          <w:t>,</w:t>
+        </w:r>
+      </w:ins>
+      <w:r>
+        <w:t xml:space="preserve"> wird </w:t>
+      </w:r>
+      <w:ins w:id="7" w:author="Till Hajek" w:date="2021-06-01T13:42:00Z">
+        <w:r>
+          <w:t>d</w:t>
+        </w:r>
+      </w:ins>
+      <w:del w:id="8" w:author="Till Hajek" w:date="2021-06-01T13:42:00Z">
+        <w:r>
+          <w:delText>D</w:delText>
+        </w:r>
+      </w:del>
+      <w:r>
+        <w:t>iese einmalig „statisch“ verschlüsselt und, in umgedrehter Reihenfolge, durch die drei Walzen gesendet.</w:t>
       </w:r>
       <w:r>
         <w:br/>
-        <w:t xml:space="preserve">Die endgültige Verschlüsselung wird dem Benutzer in Form von aufleuchtenden Lampen mit entsprechen Buchstaben </w:t>
+        <w:t>Die endgültige Verschlüsselung wird dem Benutzer in Form von aufleuchtenden Lampen mit entsprechen</w:t>
+      </w:r>
+      <w:ins w:id="9" w:author="Till Hajek" w:date="2021-06-01T13:42:00Z">
+        <w:r>
+          <w:t>den</w:t>
+        </w:r>
+      </w:ins>
+      <w:r>
+        <w:t xml:space="preserve"> Buchstaben </w:t>
       </w:r>
       <w:r>
         <w:t>angezeigt. Eine</w:t>
@@ -1888,15 +1876,7 @@
         <w:br/>
       </w:r>
       <w:r>
-        <w:t xml:space="preserve">Der Schlüssel für die Verschlüsselung und Entschlüsselung der Nachrichten ist beim Verwenden </w:t>
-      </w:r>
-      <w:proofErr w:type="gramStart"/>
-      <w:r>
-        <w:t>einer Enigma</w:t>
-      </w:r>
-      <w:proofErr w:type="gramEnd"/>
-      <w:r>
-        <w:t xml:space="preserve"> gleich, es handelt sich demnach um eine symmetrische Verschlüsselung. Dieser ergibt sich </w:t>
+        <w:t xml:space="preserve">Der Schlüssel für die Verschlüsselung und Entschlüsselung der Nachrichten ist beim Verwenden einer Enigma gleich, es handelt sich demnach um eine symmetrische Verschlüsselung. Dieser ergibt sich </w:t>
       </w:r>
       <w:r>
         <w:t xml:space="preserve">aus der Verwendung, Reihenfolge und Stellung der Walzen, der statischen Verschlüsselung nach und vor der Walzensubstitution und der genutzten Steckverbindungen. </w:t>
@@ -1904,19 +1884,19 @@
     </w:p>
     <w:p>
       <w:pPr>
-        <w:pStyle w:val="Heading2"/>
+        <w:pStyle w:val="berschrift2"/>
         <w:rPr>
           <w:lang w:val="en-US"/>
         </w:rPr>
       </w:pPr>
-      <w:bookmarkStart w:id="1" w:name="_Toc73386512"/>
+      <w:bookmarkStart w:id="10" w:name="_Toc73386512"/>
       <w:r>
         <w:rPr>
           <w:lang w:val="en-US"/>
         </w:rPr>
         <w:t>Motivation</w:t>
       </w:r>
-      <w:bookmarkEnd w:id="1"/>
+      <w:bookmarkEnd w:id="10"/>
       <w:r>
         <w:rPr>
           <w:lang w:val="en-US"/>
@@ -1929,144 +1909,90 @@
         <w:t>Im Rahmen der Lehrveranstaltung “</w:t>
       </w:r>
       <w:r>
-        <w:t xml:space="preserve">Weitere Programmiersprache </w:t>
-      </w:r>
-      <w:proofErr w:type="spellStart"/>
-      <w:r>
-        <w:t>SoSe</w:t>
-      </w:r>
-      <w:proofErr w:type="spellEnd"/>
-      <w:r>
-        <w:t xml:space="preserve"> 2021“ haben wir, Lennart Schrader und Till Hajek, uns dafür entschieden, eine Simulation einer in </w:t>
-      </w:r>
-      <w:proofErr w:type="spellStart"/>
-      <w:r>
-        <w:t>Kaptiel</w:t>
-      </w:r>
-      <w:proofErr w:type="spellEnd"/>
-      <w:r>
-        <w:t xml:space="preserve"> 1 beschriebenen </w:t>
-      </w:r>
-      <w:proofErr w:type="spellStart"/>
-      <w:r>
-        <w:t>Enigmaverschlüsselungsmaschine</w:t>
-      </w:r>
-      <w:proofErr w:type="spellEnd"/>
-      <w:r>
-        <w:t xml:space="preserve"> in der Programmiersprache </w:t>
-      </w:r>
-      <w:proofErr w:type="spellStart"/>
-      <w:r>
-        <w:t>Haskell</w:t>
-      </w:r>
-      <w:proofErr w:type="spellEnd"/>
-      <w:r>
-        <w:t xml:space="preserve"> zu implementieren. </w:t>
+        <w:t xml:space="preserve">Weitere Programmiersprache SoSe 2021“ haben wir, Lennart Schrader und Till Hajek, uns dafür entschieden, eine Simulation einer in Kaptiel 1 beschriebenen Enigmaverschlüsselungsmaschine in der Programmiersprache Haskell zu implementieren. </w:t>
       </w:r>
       <w:r>
         <w:br/>
         <w:t>Die Aufgabenstellung durfte selbst gewählt werden, jedoch sollte auf die Implementierung einer GUI verzichtet werden</w:t>
       </w:r>
       <w:r>
-        <w:t xml:space="preserve">. Wir beide waren fanden das Thema Verschlüsselung sehr interessant und sind dadurch auf die Idee gekommen eine Verschlüsselungsmaschine nachzubauen. Da </w:t>
-      </w:r>
-      <w:proofErr w:type="spellStart"/>
-      <w:r>
-        <w:t>Haskell</w:t>
-      </w:r>
-      <w:proofErr w:type="spellEnd"/>
-      <w:r>
-        <w:t xml:space="preserve"> eine funktionale Programmiersprache ist, waren wir davon überzeugt, </w:t>
-      </w:r>
-      <w:proofErr w:type="spellStart"/>
-      <w:r>
-        <w:t>Haskell</w:t>
-      </w:r>
-      <w:proofErr w:type="spellEnd"/>
-      <w:r>
-        <w:t xml:space="preserve"> würde sich gut für eine solche Implementierung eignen. </w:t>
-      </w:r>
-    </w:p>
-    <w:p>
-      <w:pPr>
-        <w:pStyle w:val="Heading2"/>
+        <w:t xml:space="preserve">. Wir beide </w:t>
+      </w:r>
+      <w:del w:id="11" w:author="Till Hajek" w:date="2021-06-01T13:43:00Z">
+        <w:r>
+          <w:delText>waren</w:delText>
+        </w:r>
+      </w:del>
+      <w:r>
+        <w:t xml:space="preserve"> fanden das Thema Verschlüsselung sehr interessant und sind dadurch auf die Idee gekommen eine Verschlüsselungsmaschine nachzubauen. Da Haskell eine funktionale Programmiersprache ist, waren wir davon überzeugt, </w:t>
+      </w:r>
+      <w:ins w:id="12" w:author="Till Hajek" w:date="2021-06-01T13:43:00Z">
+        <w:r>
+          <w:t xml:space="preserve">dass </w:t>
+        </w:r>
+      </w:ins>
+      <w:ins w:id="13" w:author="Till Hajek" w:date="2021-06-01T13:44:00Z">
+        <w:r>
+          <w:t>Haskell sich für eine solche Implementierung anbieten würde.</w:t>
+        </w:r>
+      </w:ins>
+      <w:del w:id="14" w:author="Till Hajek" w:date="2021-06-01T13:44:00Z">
+        <w:r>
+          <w:delText>Haskell würde sich gut für eine solche Implementierung eignen.</w:delText>
+        </w:r>
+      </w:del>
+      <w:r>
+        <w:t xml:space="preserve"> </w:t>
+      </w:r>
+    </w:p>
+    <w:p>
+      <w:pPr>
+        <w:pStyle w:val="berschrift2"/>
         <w:rPr>
           <w:lang w:val="en-US"/>
         </w:rPr>
       </w:pPr>
-      <w:bookmarkStart w:id="2" w:name="_Toc73386513"/>
-      <w:proofErr w:type="spellStart"/>
+      <w:bookmarkStart w:id="15" w:name="_Toc73386513"/>
       <w:r>
         <w:rPr>
           <w:lang w:val="en-US"/>
         </w:rPr>
         <w:t>Kurzbeschreibung</w:t>
       </w:r>
-      <w:bookmarkEnd w:id="2"/>
-      <w:proofErr w:type="spellEnd"/>
+      <w:bookmarkEnd w:id="15"/>
     </w:p>
     <w:p>
       <w:r>
         <w:t xml:space="preserve">Unser Programm </w:t>
       </w:r>
       <w:r>
-        <w:t xml:space="preserve">simuliert die Verschlüsselung einer Nachricht </w:t>
-      </w:r>
-      <w:proofErr w:type="gramStart"/>
-      <w:r>
-        <w:t>durch eine Enigma</w:t>
-      </w:r>
-      <w:proofErr w:type="gramEnd"/>
-      <w:r>
-        <w:t xml:space="preserve">. Wie genau diese Verschlüsselung erfolgt ist in Kapitel 1 beschrieben und kann für besseres Verständnis auch der Abbildung 1 aus dem Anhang entnommen werden. Eine grafische Nutzeroberfläche ist nicht implementiert, die Ausführung des Programms erfolgt über die Kommandozeile. </w:t>
-      </w:r>
-    </w:p>
-    <w:p>
-      <w:pPr>
-        <w:pStyle w:val="Heading1"/>
+        <w:t>simuliert die Verschlüsselung einer Nachricht durch eine Enigma. Wie genau diese Verschlüsselung erfolgt ist in Kapitel 1 beschrieben und kann für besseres Verständnis auch der Abbildung 1</w:t>
+      </w:r>
+      <w:ins w:id="16" w:author="Till Hajek" w:date="2021-06-01T13:44:00Z">
+        <w:r>
+          <w:t>,</w:t>
+        </w:r>
+      </w:ins>
+      <w:r>
+        <w:t xml:space="preserve"> aus dem Anhang entnommen werden. Eine grafische Nutzeroberfläche ist nicht implementiert, die Ausführung des Programms erfolgt über die Kommandozeile. </w:t>
+      </w:r>
+    </w:p>
+    <w:p>
+      <w:pPr>
+        <w:pStyle w:val="berschrift1"/>
         <w:rPr>
           <w:lang w:val="en-US"/>
         </w:rPr>
       </w:pPr>
-      <w:bookmarkStart w:id="3" w:name="_Toc73386514"/>
-      <w:proofErr w:type="spellStart"/>
+      <w:bookmarkStart w:id="17" w:name="_Toc73386514"/>
       <w:r>
         <w:rPr>
           <w:lang w:val="en-US"/>
         </w:rPr>
         <w:lastRenderedPageBreak/>
-        <w:t>Erläuterungen</w:t>
-      </w:r>
-      <w:proofErr w:type="spellEnd"/>
-      <w:r>
-        <w:rPr>
-          <w:lang w:val="en-US"/>
-        </w:rPr>
-        <w:t xml:space="preserve"> </w:t>
-      </w:r>
-      <w:proofErr w:type="spellStart"/>
-      <w:r>
-        <w:rPr>
-          <w:lang w:val="en-US"/>
-        </w:rPr>
-        <w:t>zur</w:t>
-      </w:r>
-      <w:proofErr w:type="spellEnd"/>
-      <w:r>
-        <w:rPr>
-          <w:lang w:val="en-US"/>
-        </w:rPr>
-        <w:t xml:space="preserve"> </w:t>
-      </w:r>
-      <w:proofErr w:type="spellStart"/>
-      <w:r>
-        <w:rPr>
-          <w:lang w:val="en-US"/>
-        </w:rPr>
-        <w:t>Implementierung</w:t>
-      </w:r>
-      <w:bookmarkEnd w:id="3"/>
-      <w:proofErr w:type="spellEnd"/>
+        <w:t>Erläuterungen zur Implementierung</w:t>
+      </w:r>
+      <w:bookmarkEnd w:id="17"/>
     </w:p>
     <w:p>
       <w:r>
@@ -2078,8 +2004,6 @@
       <w:r>
         <w:t xml:space="preserve">: </w:t>
       </w:r>
-      <w:proofErr w:type="spellStart"/>
-      <w:proofErr w:type="gramStart"/>
       <w:r>
         <w:rPr>
           <w:b/>
@@ -2087,89 +2011,48 @@
         </w:rPr>
         <w:t>components.hs</w:t>
       </w:r>
-      <w:proofErr w:type="spellEnd"/>
-      <w:proofErr w:type="gramEnd"/>
       <w:r>
         <w:t xml:space="preserve"> und </w:t>
       </w:r>
-      <w:proofErr w:type="spellStart"/>
       <w:r>
         <w:rPr>
           <w:b/>
           <w:bCs/>
         </w:rPr>
-        <w:t>interface.hs</w:t>
-      </w:r>
-      <w:proofErr w:type="spellEnd"/>
-      <w:r>
-        <w:rPr>
-          <w:b/>
-          <w:bCs/>
-        </w:rPr>
-        <w:t>.</w:t>
+        <w:t>interface.hs.</w:t>
       </w:r>
       <w:r>
         <w:br/>
-        <w:t xml:space="preserve">In </w:t>
-      </w:r>
-      <w:proofErr w:type="spellStart"/>
+        <w:t xml:space="preserve">In components.hs werden die einzelnen Bestand- bzw. Bauteile der Enigma definiert, Funktionen, welche die Mechanismen einer Enigma-Maschine abbilden sollen, sowie die letztendliche Verschlüsselung sind ebenso enthalten. </w:t>
+      </w:r>
+      <w:r>
+        <w:t xml:space="preserve">Das interface.hs Module importiert die benötigten </w:t>
+      </w:r>
+      <w:r>
+        <w:t xml:space="preserve">Bauteile und wenige zusammengesetzte Funktionen </w:t>
+      </w:r>
+      <w:r>
+        <w:t>aus compo</w:t>
+      </w:r>
+      <w:r>
+        <w:t>nents.hs. Weiter beinhaltet das Interface neben der Main-Funktion auch Definitionen</w:t>
+      </w:r>
+      <w:r>
+        <w:t xml:space="preserve"> und</w:t>
+      </w:r>
+      <w:r>
+        <w:t xml:space="preserve"> Funktionen, welche für die Überprüfung der Benutzereingaben nötig sind.</w:t>
+      </w:r>
+    </w:p>
+    <w:p>
+      <w:pPr>
+        <w:pStyle w:val="berschrift2"/>
+      </w:pPr>
+      <w:bookmarkStart w:id="18" w:name="_Toc73386515"/>
       <w:r>
         <w:t>components.hs</w:t>
       </w:r>
-      <w:proofErr w:type="spellEnd"/>
-      <w:r>
-        <w:t xml:space="preserve"> werden die einzelnen Bestand- bzw. Bauteile der Enigma definiert, Funktionen, welche die Mechanismen einer Enigma-Maschine abbilden sollen, sowie die letztendliche Verschlüsselung sind ebenso enthalten. </w:t>
-      </w:r>
-      <w:r>
-        <w:t xml:space="preserve">Das </w:t>
-      </w:r>
-      <w:proofErr w:type="spellStart"/>
-      <w:proofErr w:type="gramStart"/>
-      <w:r>
-        <w:t>interface.hs</w:t>
-      </w:r>
-      <w:proofErr w:type="spellEnd"/>
-      <w:proofErr w:type="gramEnd"/>
-      <w:r>
-        <w:t xml:space="preserve"> Module importiert die benötigten </w:t>
-      </w:r>
-      <w:r>
-        <w:t xml:space="preserve">Bauteile und wenige zusammengesetzte Funktionen </w:t>
-      </w:r>
-      <w:r>
-        <w:t xml:space="preserve">aus </w:t>
-      </w:r>
-      <w:proofErr w:type="spellStart"/>
-      <w:r>
-        <w:t>compo</w:t>
-      </w:r>
-      <w:r>
-        <w:t>nents.hs</w:t>
-      </w:r>
-      <w:proofErr w:type="spellEnd"/>
-      <w:r>
-        <w:t>. Weiter beinhaltet das Interface neben der Main-Funktion auch Definitionen</w:t>
-      </w:r>
-      <w:r>
-        <w:t xml:space="preserve"> und</w:t>
-      </w:r>
-      <w:r>
-        <w:t xml:space="preserve"> Funktionen, welche für die Überprüfung der Benutzereingaben nötig sind.</w:t>
-      </w:r>
-    </w:p>
-    <w:p>
-      <w:pPr>
-        <w:pStyle w:val="Heading2"/>
-      </w:pPr>
-      <w:bookmarkStart w:id="4" w:name="_Toc73386515"/>
-      <w:proofErr w:type="spellStart"/>
-      <w:proofErr w:type="gramStart"/>
-      <w:r>
-        <w:t>components.hs</w:t>
-      </w:r>
-      <w:bookmarkEnd w:id="4"/>
-      <w:proofErr w:type="spellEnd"/>
-      <w:proofErr w:type="gramEnd"/>
+      <w:bookmarkEnd w:id="18"/>
     </w:p>
     <w:p>
       <w:r>
@@ -2177,63 +2060,68 @@
       </w:r>
       <w:r>
         <w:br/>
-        <w:t xml:space="preserve">Alphabete sind stets Listen aus 26 </w:t>
-      </w:r>
-      <w:proofErr w:type="spellStart"/>
-      <w:r>
-        <w:t>Chars</w:t>
-      </w:r>
-      <w:proofErr w:type="spellEnd"/>
-      <w:r>
-        <w:t xml:space="preserve"> – den Buchstaben des lateinischen Alphabetes.</w:t>
+        <w:t>Alphabete sind stets Listen aus 26 Chars – den Buchstaben des lateinischen Alphabetes.</w:t>
       </w:r>
       <w:r>
         <w:br/>
-        <w:t xml:space="preserve">Da die Komponente der Walze etwas komplizierter ist als die Umkehrwalze oder das </w:t>
-      </w:r>
-      <w:proofErr w:type="spellStart"/>
-      <w:r>
-        <w:t>Plugboard</w:t>
-      </w:r>
-      <w:proofErr w:type="spellEnd"/>
-      <w:r>
-        <w:t xml:space="preserve">, ist für die Walzen ein eigener Datentyp angelegt worden. Dieser besteht aus zwei Alphabeten und einem </w:t>
-      </w:r>
-      <w:proofErr w:type="spellStart"/>
-      <w:r>
-        <w:t>Char</w:t>
-      </w:r>
-      <w:proofErr w:type="spellEnd"/>
-      <w:r>
-        <w:t xml:space="preserve"> „umspringbuchstabe“ dieser simuliert die Kerbe einer Walze, welche eine vollständige Rotation signalisiert.</w:t>
+        <w:t>Da die Komponente der Walze etwas komplizierter ist als die Umkehrwalze oder das Plugboard, ist für die Walzen ein eigener Datentyp angelegt worden. Dieser besteht aus zwei Alphabeten und einem Char</w:t>
+      </w:r>
+      <w:ins w:id="19" w:author="Till Hajek" w:date="2021-06-01T13:46:00Z">
+        <w:r>
+          <w:t>, dem</w:t>
+        </w:r>
+      </w:ins>
+      <w:r>
+        <w:t xml:space="preserve"> „umspringbuchstabe“</w:t>
+      </w:r>
+      <w:ins w:id="20" w:author="Till Hajek" w:date="2021-06-01T13:46:00Z">
+        <w:r>
+          <w:t>,</w:t>
+        </w:r>
+      </w:ins>
+      <w:r>
+        <w:t xml:space="preserve"> dieser simuliert die Kerbe einer Walze, welche eine vollständige Rotation signalisiert.</w:t>
       </w:r>
       <w:r>
         <w:br/>
-        <w:t xml:space="preserve">Die Typen </w:t>
-      </w:r>
-      <w:proofErr w:type="spellStart"/>
-      <w:r>
-        <w:t>Plugboard</w:t>
-      </w:r>
-      <w:proofErr w:type="spellEnd"/>
-      <w:r>
-        <w:t xml:space="preserve"> und Umkehrwalze gleichen sich zwar, eine Liste aus </w:t>
-      </w:r>
-      <w:proofErr w:type="spellStart"/>
-      <w:r>
-        <w:t>Tupeln</w:t>
-      </w:r>
-      <w:proofErr w:type="spellEnd"/>
-      <w:r>
-        <w:t xml:space="preserve">, allerdings erfüllen Diese unterschiedliche Funktionen. Jede </w:t>
-      </w:r>
-      <w:proofErr w:type="spellStart"/>
-      <w:r>
-        <w:t>Enigmaverschlüsselung</w:t>
-      </w:r>
-      <w:proofErr w:type="spellEnd"/>
-      <w:r>
-        <w:t xml:space="preserve"> benötigt eine Kombination aus drei Walzen, hierfür wurde der Typ Walzenkombi angelegt.</w:t>
+        <w:t xml:space="preserve">Die Typen Plugboard und Umkehrwalze gleichen </w:t>
+      </w:r>
+      <w:del w:id="21" w:author="Till Hajek" w:date="2021-06-01T13:46:00Z">
+        <w:r>
+          <w:delText>sich</w:delText>
+        </w:r>
+      </w:del>
+      <w:r>
+        <w:t xml:space="preserve"> zwar</w:t>
+      </w:r>
+      <w:del w:id="22" w:author="Till Hajek" w:date="2021-06-01T13:46:00Z">
+        <w:r>
+          <w:delText>,</w:delText>
+        </w:r>
+      </w:del>
+      <w:r>
+        <w:t xml:space="preserve"> eine</w:t>
+      </w:r>
+      <w:ins w:id="23" w:author="Till Hajek" w:date="2021-06-01T13:46:00Z">
+        <w:r>
+          <w:t>r</w:t>
+        </w:r>
+      </w:ins>
+      <w:r>
+        <w:t xml:space="preserve"> Liste aus Tupeln, allerdings erfüllen </w:t>
+      </w:r>
+      <w:ins w:id="24" w:author="Till Hajek" w:date="2021-06-01T13:47:00Z">
+        <w:r>
+          <w:t xml:space="preserve">sie </w:t>
+        </w:r>
+      </w:ins>
+      <w:del w:id="25" w:author="Till Hajek" w:date="2021-06-01T13:47:00Z">
+        <w:r>
+          <w:delText>Diese</w:delText>
+        </w:r>
+      </w:del>
+      <w:r>
+        <w:t xml:space="preserve"> unterschiedliche Funktionen. Jede Enigmaverschlüsselung benötigt eine Kombination aus drei Walzen, hierfür wurde der Typ Walzenkombi angelegt.</w:t>
       </w:r>
     </w:p>
     <w:p>
@@ -2295,59 +2183,29 @@
         <w:t>D</w:t>
       </w:r>
       <w:r>
-        <w:t xml:space="preserve">as Drehen der Walzen wird mit der </w:t>
-      </w:r>
-      <w:proofErr w:type="spellStart"/>
-      <w:r>
-        <w:t>dreheWalze</w:t>
-      </w:r>
-      <w:proofErr w:type="spellEnd"/>
-      <w:r>
-        <w:t>-Funktion realis</w:t>
-      </w:r>
-      <w:r>
-        <w:t xml:space="preserve">iert. Beim Drehen wird das „zufällige“ </w:t>
-      </w:r>
-      <w:proofErr w:type="spellStart"/>
-      <w:r>
-        <w:t>rand_alphabet</w:t>
-      </w:r>
-      <w:proofErr w:type="spellEnd"/>
-      <w:r>
-        <w:t xml:space="preserve"> um eine Position verschoben. Das Eingabe- bzw. </w:t>
-      </w:r>
-      <w:proofErr w:type="spellStart"/>
-      <w:r>
-        <w:t>klar_alphabet</w:t>
-      </w:r>
-      <w:proofErr w:type="spellEnd"/>
-      <w:r>
-        <w:t xml:space="preserve"> bleibt unverändert. So werden auch gleiche Eingaben unterschiedlich verschlüsselt. Anhand des Umspringbuchstaben kann bestimmt werden, ob die zweite und dritte Walze gedreht werden müssen. Die </w:t>
-      </w:r>
-      <w:proofErr w:type="spellStart"/>
-      <w:r>
-        <w:t>checkObDrehen</w:t>
-      </w:r>
-      <w:proofErr w:type="spellEnd"/>
-      <w:r>
-        <w:t xml:space="preserve">-Funktion überprüft hier die Umspringbuchstaben und den Kopf der </w:t>
-      </w:r>
-      <w:proofErr w:type="spellStart"/>
-      <w:r>
-        <w:t>rand_alphabet</w:t>
-      </w:r>
-      <w:proofErr w:type="spellEnd"/>
-      <w:r>
-        <w:t xml:space="preserve">-Liste. Es werden beim Aufruf der Funktion </w:t>
-      </w:r>
-      <w:proofErr w:type="spellStart"/>
-      <w:r>
-        <w:t>dreheAlleWalzen</w:t>
-      </w:r>
-      <w:proofErr w:type="spellEnd"/>
-      <w:r>
-        <w:t xml:space="preserve"> also nur die Walzen bewegt, welche gedreht werden müssen.</w:t>
-      </w:r>
+        <w:t>as Drehen der Walzen wird mit der dreheWalze-Funktion realis</w:t>
+      </w:r>
+      <w:r>
+        <w:t xml:space="preserve">iert. Beim Drehen wird das „zufällige“ rand_alphabet um eine Position verschoben. Das Eingabe- bzw. klar_alphabet bleibt unverändert. So werden auch gleiche Eingaben unterschiedlich verschlüsselt. Anhand des Umspringbuchstaben kann bestimmt werden, ob die zweite und dritte Walze gedreht werden müssen. Die checkObDrehen-Funktion überprüft hier die Umspringbuchstaben und den Kopf der rand_alphabet-Liste. Es werden beim Aufruf der Funktion dreheAlleWalzen also nur die </w:t>
+      </w:r>
+      <w:ins w:id="26" w:author="Till Hajek" w:date="2021-06-01T13:48:00Z">
+        <w:r>
+          <w:t xml:space="preserve">auch tatsächlich zu drehenden </w:t>
+        </w:r>
+      </w:ins>
+      <w:r>
+        <w:t>Walzen bewegt</w:t>
+      </w:r>
+      <w:ins w:id="27" w:author="Till Hajek" w:date="2021-06-01T13:48:00Z">
+        <w:r>
+          <w:t>.</w:t>
+        </w:r>
+      </w:ins>
+      <w:del w:id="28" w:author="Till Hajek" w:date="2021-06-01T13:48:00Z">
+        <w:r>
+          <w:delText>, welche gedreht werden müssen.</w:delText>
+        </w:r>
+      </w:del>
     </w:p>
     <w:p>
       <w:r>
@@ -2403,38 +2261,68 @@
         <w:t xml:space="preserve">Beim Tauschen der Buchstaben durch die Walzen, </w:t>
       </w:r>
       <w:r>
-        <w:t xml:space="preserve">wird in einer gezippten Liste (aus </w:t>
-      </w:r>
-      <w:proofErr w:type="spellStart"/>
-      <w:r>
-        <w:t>rand_alphabet</w:t>
-      </w:r>
-      <w:proofErr w:type="spellEnd"/>
-      <w:r>
-        <w:t xml:space="preserve"> und </w:t>
-      </w:r>
-      <w:proofErr w:type="spellStart"/>
-      <w:r>
-        <w:t>klar_alphabet</w:t>
-      </w:r>
-      <w:proofErr w:type="spellEnd"/>
-      <w:r>
-        <w:t xml:space="preserve">) nach dem Tupel gesucht, an dessen zweites Element gleich dem eingegebenen Buchstaben ist, das erste Element wird dann zurückgegeben. </w:t>
-      </w:r>
-      <w:r>
-        <w:t xml:space="preserve">Jeder Eingabe wird mit der </w:t>
-      </w:r>
-      <w:proofErr w:type="spellStart"/>
-      <w:r>
-        <w:t>uebersetzenMitKombi</w:t>
-      </w:r>
-      <w:proofErr w:type="spellEnd"/>
-      <w:r>
-        <w:t xml:space="preserve">-Funktion </w:t>
-      </w:r>
-      <w:r>
-        <w:lastRenderedPageBreak/>
-        <w:t xml:space="preserve">immer durch alle Walzen nacheinander übersetzt. </w:t>
+        <w:t>wird in einer gezippten Liste (aus rand_alphabet und klar_alphabet) nach dem Tupel gesucht,</w:t>
+      </w:r>
+      <w:del w:id="29" w:author="Till Hajek" w:date="2021-06-01T13:49:00Z">
+        <w:r>
+          <w:delText xml:space="preserve"> an</w:delText>
+        </w:r>
+      </w:del>
+      <w:r>
+        <w:t xml:space="preserve"> dessen zweites Element</w:t>
+      </w:r>
+      <w:del w:id="30" w:author="Till Hajek" w:date="2021-06-01T13:50:00Z">
+        <w:r>
+          <w:delText xml:space="preserve"> </w:delText>
+        </w:r>
+      </w:del>
+      <w:ins w:id="31" w:author="Till Hajek" w:date="2021-06-01T13:50:00Z">
+        <w:r>
+          <w:t xml:space="preserve">dem eingegebenen Buchstaben </w:t>
+        </w:r>
+        <w:r>
+          <w:lastRenderedPageBreak/>
+          <w:t>entspricht</w:t>
+        </w:r>
+      </w:ins>
+      <w:del w:id="32" w:author="Till Hajek" w:date="2021-06-01T13:50:00Z">
+        <w:r>
+          <w:delText>gleich dem eingegebenen Buchstaben ist</w:delText>
+        </w:r>
+      </w:del>
+      <w:ins w:id="33" w:author="Till Hajek" w:date="2021-06-01T13:51:00Z">
+        <w:r>
+          <w:t>.</w:t>
+        </w:r>
+      </w:ins>
+      <w:del w:id="34" w:author="Till Hajek" w:date="2021-06-01T13:51:00Z">
+        <w:r>
+          <w:delText>,</w:delText>
+        </w:r>
+      </w:del>
+      <w:ins w:id="35" w:author="Till Hajek" w:date="2021-06-01T13:51:00Z">
+        <w:r>
+          <w:t>Daraufhin wird</w:t>
+        </w:r>
+      </w:ins>
+      <w:r>
+        <w:t xml:space="preserve"> das erste Element </w:t>
+      </w:r>
+      <w:ins w:id="36" w:author="Till Hajek" w:date="2021-06-01T13:51:00Z">
+        <w:r>
+          <w:t>des Tupels</w:t>
+        </w:r>
+      </w:ins>
+      <w:del w:id="37" w:author="Till Hajek" w:date="2021-06-01T13:51:00Z">
+        <w:r>
+          <w:delText xml:space="preserve">wird dann </w:delText>
+        </w:r>
+      </w:del>
+      <w:r>
+        <w:t xml:space="preserve">zurückgegeben. </w:t>
+      </w:r>
+      <w:r>
+        <w:t xml:space="preserve">Jeder Eingabe wird mit der uebersetzenMitKombi-Funktion immer durch alle Walzen nacheinander übersetzt. </w:t>
       </w:r>
       <w:r>
         <w:rPr>
@@ -2486,15 +2374,7 @@
     </w:p>
     <w:p>
       <w:r>
-        <w:t xml:space="preserve">Nach dem „dynamischen“ Wandeln durch die Walzen, wird eine Eingabe noch einmal „statisch“ durch die Umkehrwalze übersetzt. Die Übersetzung bzw. Umkehrung ist statisch, da die Umkehrwalze nicht drehbar ist. Das Prinzip der umkehren-Funktion gleich dem der </w:t>
-      </w:r>
-      <w:proofErr w:type="spellStart"/>
-      <w:r>
-        <w:t>sucheInWalze</w:t>
-      </w:r>
-      <w:proofErr w:type="spellEnd"/>
-      <w:r>
-        <w:t>-Funktion.</w:t>
+        <w:t>Nach dem „dynamischen“ Wandeln durch die Walzen, wird eine Eingabe noch einmal „statisch“ durch die Umkehrwalze übersetzt. Die Übersetzung bzw. Umkehrung ist statisch, da die Umkehrwalze nicht drehbar ist. Das Prinzip der umkehren-Funktion gleich dem der sucheInWalze-Funktion.</w:t>
       </w:r>
     </w:p>
     <w:p>
@@ -2556,38 +2436,88 @@
         <w:t xml:space="preserve">Nach dem Umkehren wird die Eingabe </w:t>
       </w:r>
       <w:r>
-        <w:t>erneut zurückübersetzt, durch alle drei Walzen hindurch. Diese werden jedoch beim Zurückübersetzen nicht erneut gedreht.</w:t>
-      </w:r>
+        <w:t xml:space="preserve">erneut </w:t>
+      </w:r>
+      <w:ins w:id="38" w:author="Till Hajek" w:date="2021-06-01T13:52:00Z">
+        <w:r>
+          <w:t xml:space="preserve">durch alle drei Walzen hindurch </w:t>
+        </w:r>
+      </w:ins>
+      <w:r>
+        <w:t>zurückübersetzt</w:t>
+      </w:r>
+      <w:ins w:id="39" w:author="Till Hajek" w:date="2021-06-01T13:52:00Z">
+        <w:r>
+          <w:t xml:space="preserve">. </w:t>
+        </w:r>
+      </w:ins>
+      <w:del w:id="40" w:author="Till Hajek" w:date="2021-06-01T13:52:00Z">
+        <w:r>
+          <w:delText>, durch alle drei Walzen hindurch. Diese werden jedoch beim Zurückübersetzen nicht erneut gedreht.</w:delText>
+        </w:r>
+      </w:del>
+      <w:ins w:id="41" w:author="Till Hajek" w:date="2021-06-01T13:52:00Z">
+        <w:r>
+          <w:t xml:space="preserve"> Beim Zurückübersetz</w:t>
+        </w:r>
+      </w:ins>
+      <w:ins w:id="42" w:author="Till Hajek" w:date="2021-06-01T13:53:00Z">
+        <w:r>
+          <w:t>en werden die Walzen jedoch nicht gedreht.</w:t>
+        </w:r>
+      </w:ins>
       <w:r>
         <w:br/>
-        <w:t xml:space="preserve">Werden bei der Benutzung </w:t>
-      </w:r>
-      <w:proofErr w:type="gramStart"/>
-      <w:r>
-        <w:t>der Enigma</w:t>
-      </w:r>
-      <w:proofErr w:type="gramEnd"/>
-      <w:r>
-        <w:t xml:space="preserve"> keine Steckverbindungen angegeben, so bleibt das </w:t>
-      </w:r>
-      <w:proofErr w:type="spellStart"/>
-      <w:r>
-        <w:t>Plugboard</w:t>
-      </w:r>
-      <w:proofErr w:type="spellEnd"/>
-      <w:r>
-        <w:t xml:space="preserve"> eine leere Liste. </w:t>
-      </w:r>
-      <w:r>
-        <w:t xml:space="preserve">Durch die Angabe eines Strings können die Verbindungen, immer zwei aufeinanderfolgende Buchstaben gesetzt werden. So werden alle Eingaben initial nach der Eingabe und final vor der Ausgabe </w:t>
-      </w:r>
-      <w:proofErr w:type="spellStart"/>
-      <w:r>
-        <w:t>ver</w:t>
-      </w:r>
-      <w:proofErr w:type="spellEnd"/>
-      <w:r>
-        <w:t>- bzw. entschlüsselt.</w:t>
+        <w:t xml:space="preserve">Werden bei der Benutzung der Enigma keine Steckverbindungen angegeben, so bleibt das Plugboard eine leere Liste. </w:t>
+      </w:r>
+      <w:r>
+        <w:t>Durch die Angabe eines Strings können die Verbindungen</w:t>
+      </w:r>
+      <w:ins w:id="43" w:author="Till Hajek" w:date="2021-06-01T13:53:00Z">
+        <w:r>
+          <w:t xml:space="preserve"> angegeben werden.</w:t>
+        </w:r>
+      </w:ins>
+      <w:del w:id="44" w:author="Till Hajek" w:date="2021-06-01T13:53:00Z">
+        <w:r>
+          <w:delText>,</w:delText>
+        </w:r>
+      </w:del>
+      <w:ins w:id="45" w:author="Till Hajek" w:date="2021-06-01T13:53:00Z">
+        <w:r>
+          <w:t>Zwei a</w:t>
+        </w:r>
+      </w:ins>
+      <w:ins w:id="46" w:author="Till Hajek" w:date="2021-06-01T13:54:00Z">
+        <w:r>
+          <w:t>ufeinander folgende Buchstaben geben hier eine Steckverbindung an.</w:t>
+        </w:r>
+      </w:ins>
+      <w:r>
+        <w:t xml:space="preserve"> </w:t>
+      </w:r>
+      <w:del w:id="47" w:author="Till Hajek" w:date="2021-06-01T13:54:00Z">
+        <w:r>
+          <w:delText xml:space="preserve">immer zwei aufeinanderfolgende Buchstaben gesetzt werden. </w:delText>
+        </w:r>
+      </w:del>
+      <w:ins w:id="48" w:author="Till Hajek" w:date="2021-06-01T13:54:00Z">
+        <w:r>
+          <w:t xml:space="preserve">Dementsprechend muss die Länge des Eingabe-Strings durch zwei teilbar sein, da so </w:t>
+        </w:r>
+      </w:ins>
+      <w:ins w:id="49" w:author="Till Hajek" w:date="2021-06-01T13:55:00Z">
+        <w:r>
+          <w:t xml:space="preserve">gewährleistet ist, dass jeder angegeben Buchstabe auch einen entsprechenden Buchstaben erhält, mit dem er </w:t>
+        </w:r>
+      </w:ins>
+      <w:ins w:id="50" w:author="Till Hajek" w:date="2021-06-01T13:56:00Z">
+        <w:r>
+          <w:t xml:space="preserve">getauscht wird. </w:t>
+        </w:r>
+      </w:ins>
+      <w:r>
+        <w:t>So werden alle Eingaben initial nach der Eingabe und final vor der Ausgabe ver- bzw. entschlüsselt.</w:t>
       </w:r>
     </w:p>
     <w:p>
@@ -2595,6 +2525,7 @@
         <w:rPr>
           <w:noProof/>
         </w:rPr>
+        <w:lastRenderedPageBreak/>
         <w:drawing>
           <wp:inline distT="0" distB="0" distL="0" distR="0" wp14:anchorId="74E53BCF" wp14:editId="6CFBB0CC">
             <wp:extent cx="3522510" cy="1634067"/>
@@ -2681,7 +2612,6 @@
                       <wps:txbx>
                         <w:txbxContent>
                           <w:p>
-                            <w:proofErr w:type="spellStart"/>
                             <w:r>
                               <w:rPr>
                                 <w:b/>
@@ -2691,7 +2621,6 @@
                               </w:rPr>
                               <w:t>initialesVerschluesseln</w:t>
                             </w:r>
-                            <w:proofErr w:type="spellEnd"/>
                             <w:r>
                               <w:rPr>
                                 <w:b/>
@@ -2701,7 +2630,6 @@
                               </w:rPr>
                               <w:sym w:font="Symbol" w:char="F0AE"/>
                             </w:r>
-                            <w:proofErr w:type="spellStart"/>
                             <w:r>
                               <w:rPr>
                                 <w:b/>
@@ -2711,7 +2639,6 @@
                               </w:rPr>
                               <w:t>uebersetzenMitKombi</w:t>
                             </w:r>
-                            <w:proofErr w:type="spellEnd"/>
                             <w:r>
                               <w:rPr>
                                 <w:b/>
@@ -2739,7 +2666,6 @@
                               </w:rPr>
                               <w:sym w:font="Symbol" w:char="F0AE"/>
                             </w:r>
-                            <w:proofErr w:type="spellStart"/>
                             <w:r>
                               <w:rPr>
                                 <w:b/>
@@ -2749,7 +2675,6 @@
                               </w:rPr>
                               <w:t>zurueckuebersetzenMitKombi</w:t>
                             </w:r>
-                            <w:proofErr w:type="spellEnd"/>
                             <w:r>
                               <w:rPr>
                                 <w:b/>
@@ -2766,17 +2691,7 @@
                                 <w:sz w:val="18"/>
                                 <w:szCs w:val="21"/>
                               </w:rPr>
-                              <w:t xml:space="preserve"> </w:t>
-                            </w:r>
-                            <w:proofErr w:type="spellStart"/>
-                            <w:r>
-                              <w:rPr>
-                                <w:b/>
-                                <w:bCs/>
-                                <w:sz w:val="18"/>
-                                <w:szCs w:val="21"/>
-                              </w:rPr>
-                              <w:t>initialesVerschl</w:t>
+                              <w:t xml:space="preserve"> initialesVerschl</w:t>
                             </w:r>
                             <w:r>
                               <w:rPr>
@@ -2796,7 +2711,6 @@
                               </w:rPr>
                               <w:t>esseln</w:t>
                             </w:r>
-                            <w:proofErr w:type="spellEnd"/>
                           </w:p>
                         </w:txbxContent>
                       </wps:txbx>
@@ -2817,7 +2731,7 @@
           </mc:Choice>
           <mc:Fallback>
             <w:pict>
-              <v:shape w14:anchorId="7D06797E" id="Text Box 19" o:spid="_x0000_s1027" type="#_x0000_t202" style="position:absolute;margin-left:-25.35pt;margin-top:33.35pt;width:527.35pt;height:40pt;z-index:251668480;visibility:visible;mso-wrap-style:square;mso-width-percent:0;mso-wrap-distance-left:9pt;mso-wrap-distance-top:0;mso-wrap-distance-right:9pt;mso-wrap-distance-bottom:0;mso-position-horizontal:absolute;mso-position-horizontal-relative:text;mso-position-vertical:absolute;mso-position-vertical-relative:text;mso-width-percent:0;mso-width-relative:margin;v-text-anchor:top" o:gfxdata="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" fillcolor="white [3201]" stroked="f" strokeweight=".5pt">
+              <v:shape w14:anchorId="7D06797E" id="Text Box 19" o:spid="_x0000_s1027" type="#_x0000_t202" style="position:absolute;margin-left:-25.35pt;margin-top:33.35pt;width:527.35pt;height:40pt;z-index:251668480;visibility:visible;mso-wrap-style:square;mso-width-percent:0;mso-wrap-distance-left:9pt;mso-wrap-distance-top:0;mso-wrap-distance-right:9pt;mso-wrap-distance-bottom:0;mso-position-horizontal:absolute;mso-position-horizontal-relative:text;mso-position-vertical:absolute;mso-position-vertical-relative:text;mso-width-percent:0;mso-width-relative:margin;v-text-anchor:top" o:gfxdata="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" fillcolor="white [3201]" stroked="f" strokeweight=".5pt">
                 <v:textbox>
                   <w:txbxContent>
                     <w:p>
@@ -2946,23 +2860,7 @@
         </mc:AlternateContent>
       </w:r>
       <w:r>
-        <w:t xml:space="preserve">Das Verschlüsseln ist eine Abfolge der zuvor abgebildeten und beschriebenen Funktionen auf einen </w:t>
-      </w:r>
-      <w:proofErr w:type="spellStart"/>
-      <w:r>
-        <w:t>Char</w:t>
-      </w:r>
-      <w:proofErr w:type="spellEnd"/>
-      <w:r>
-        <w:t xml:space="preserve"> mit einem </w:t>
-      </w:r>
-      <w:proofErr w:type="spellStart"/>
-      <w:r>
-        <w:t>Plugboard</w:t>
-      </w:r>
-      <w:proofErr w:type="spellEnd"/>
-      <w:r>
-        <w:t xml:space="preserve"> in der Reihenfolge: </w:t>
+        <w:t xml:space="preserve">Das Verschlüsseln ist eine Abfolge der zuvor abgebildeten und beschriebenen Funktionen auf einen Char mit einem Plugboard in der Reihenfolge: </w:t>
       </w:r>
     </w:p>
     <w:p>
@@ -2970,7 +2868,6 @@
         <w:rPr>
           <w:szCs w:val="20"/>
         </w:rPr>
-        <w:lastRenderedPageBreak/>
         <w:t xml:space="preserve">Bei der </w:t>
       </w:r>
       <w:r>
@@ -2992,21 +2889,7 @@
         <w:rPr>
           <w:szCs w:val="20"/>
         </w:rPr>
-        <w:t xml:space="preserve">wird die </w:t>
-      </w:r>
-      <w:proofErr w:type="spellStart"/>
-      <w:r>
-        <w:rPr>
-          <w:szCs w:val="20"/>
-        </w:rPr>
-        <w:t>verschluessle</w:t>
-      </w:r>
-      <w:proofErr w:type="spellEnd"/>
-      <w:r>
-        <w:rPr>
-          <w:szCs w:val="20"/>
-        </w:rPr>
-        <w:t>-Funktion auf jedes Zeichen im Eingabestring angewandt. Erst nach dem Verschlüsseln eines Buchstaben werden die Walzen gedreht.</w:t>
+        <w:t>wird die verschluessle-Funktion auf jedes Zeichen im Eingabestring angewandt. Erst nach dem Verschlüsseln eines Buchstaben werden die Walzen gedreht.</w:t>
       </w:r>
     </w:p>
     <w:p>
@@ -3059,14 +2942,12 @@
     </w:p>
     <w:p>
       <w:pPr>
-        <w:pStyle w:val="Heading2"/>
+        <w:pStyle w:val="berschrift2"/>
         <w:rPr>
           <w:lang w:val="en-US"/>
         </w:rPr>
       </w:pPr>
-      <w:bookmarkStart w:id="5" w:name="_Toc73386516"/>
-      <w:proofErr w:type="spellStart"/>
-      <w:proofErr w:type="gramStart"/>
+      <w:bookmarkStart w:id="51" w:name="_Toc73386516"/>
       <w:r>
         <w:rPr>
           <w:lang w:val="en-US"/>
@@ -3079,9 +2960,7 @@
         </w:rPr>
         <w:t>nterface.hs</w:t>
       </w:r>
-      <w:bookmarkEnd w:id="5"/>
-      <w:proofErr w:type="spellEnd"/>
-      <w:proofErr w:type="gramEnd"/>
+      <w:bookmarkEnd w:id="51"/>
     </w:p>
     <w:p>
       <w:r>
@@ -3097,56 +2976,37 @@
         <w:t>-</w:t>
       </w:r>
       <w:r>
-        <w:t xml:space="preserve">Module </w:t>
-      </w:r>
-      <w:proofErr w:type="gramStart"/>
-      <w:r>
-        <w:t>w</w:t>
+        <w:t>Module w</w:t>
       </w:r>
       <w:r>
         <w:t>e</w:t>
       </w:r>
       <w:r>
-        <w:t>rden</w:t>
-      </w:r>
-      <w:proofErr w:type="gramEnd"/>
-      <w:r>
-        <w:t xml:space="preserve"> die </w:t>
-      </w:r>
-      <w:r>
-        <w:t xml:space="preserve">zur Verschlüsselung der Nachricht benötigten Komponenten auf Basis der Eingabestrings erzeugt. Das </w:t>
-      </w:r>
-      <w:proofErr w:type="spellStart"/>
-      <w:r>
-        <w:t>Plugboard</w:t>
-      </w:r>
-      <w:proofErr w:type="spellEnd"/>
-      <w:r>
-        <w:t xml:space="preserve"> ist hierbei eine Ausnahme, ein neues </w:t>
-      </w:r>
-      <w:proofErr w:type="spellStart"/>
-      <w:r>
-        <w:t>Plugboard</w:t>
-      </w:r>
-      <w:proofErr w:type="spellEnd"/>
-      <w:r>
-        <w:t xml:space="preserve"> wird auf Basis des </w:t>
-      </w:r>
-      <w:proofErr w:type="spellStart"/>
-      <w:r>
-        <w:t>vorhadenen</w:t>
-      </w:r>
-      <w:proofErr w:type="spellEnd"/>
-      <w:r>
-        <w:t xml:space="preserve">, leeren und mit der </w:t>
-      </w:r>
-      <w:proofErr w:type="spellStart"/>
-      <w:r>
-        <w:t>changePlugboard</w:t>
-      </w:r>
-      <w:proofErr w:type="spellEnd"/>
-      <w:r>
-        <w:t>-Funktion definiert.</w:t>
+        <w:t xml:space="preserve">rden die </w:t>
+      </w:r>
+      <w:r>
+        <w:t>zur Verschlüsselung der Nachricht benötigten Komponenten auf Basis der Eingabestrings erzeugt. Das Plugboard ist hierbei eine Ausnahme, ein neues Plugboard wird auf Basis des vorha</w:t>
+      </w:r>
+      <w:ins w:id="52" w:author="Till Hajek" w:date="2021-06-01T13:56:00Z">
+        <w:r>
+          <w:t>n</w:t>
+        </w:r>
+      </w:ins>
+      <w:r>
+        <w:t>dene</w:t>
+      </w:r>
+      <w:ins w:id="53" w:author="Till Hajek" w:date="2021-06-01T13:56:00Z">
+        <w:r>
+          <w:t>m</w:t>
+        </w:r>
+      </w:ins>
+      <w:del w:id="54" w:author="Till Hajek" w:date="2021-06-01T13:56:00Z">
+        <w:r>
+          <w:delText>n</w:delText>
+        </w:r>
+      </w:del>
+      <w:r>
+        <w:t>, leeren und mit der changePlugboard-Funktion definiert.</w:t>
       </w:r>
     </w:p>
     <w:p>
@@ -3205,21 +3065,39 @@
         </w:rPr>
       </w:pPr>
       <w:r>
-        <w:t xml:space="preserve">Um Fehler zu vermeiden und die Robustheit des Programms zu erhöhen, werden nur gültige Eingaben zugelassen. Die Überprüfung erfolgt durch Listen </w:t>
-      </w:r>
-      <w:proofErr w:type="gramStart"/>
-      <w:r>
-        <w:t>welche gültige Eingaben</w:t>
-      </w:r>
-      <w:proofErr w:type="gramEnd"/>
-      <w:r>
-        <w:t xml:space="preserve"> definieren, im Falle des </w:t>
-      </w:r>
-      <w:proofErr w:type="spellStart"/>
-      <w:r>
-        <w:t>Plugboards</w:t>
-      </w:r>
-      <w:proofErr w:type="spellEnd"/>
+        <w:t>Um Fehler zu vermeiden und die Robustheit des Programms zu erhöhen, werden nur gültige Eingaben zugelassen. Die Überprüfung erfolgt durch Listen</w:t>
+      </w:r>
+      <w:ins w:id="55" w:author="Till Hajek" w:date="2021-06-01T13:57:00Z">
+        <w:r>
+          <w:t>,</w:t>
+        </w:r>
+      </w:ins>
+      <w:r>
+        <w:t xml:space="preserve"> welche gültige Eingaben definieren</w:t>
+      </w:r>
+      <w:ins w:id="56" w:author="Till Hajek" w:date="2021-06-01T13:57:00Z">
+        <w:r>
+          <w:t>.</w:t>
+        </w:r>
+      </w:ins>
+      <w:del w:id="57" w:author="Till Hajek" w:date="2021-06-01T13:57:00Z">
+        <w:r>
+          <w:delText xml:space="preserve">, </w:delText>
+        </w:r>
+      </w:del>
+      <w:ins w:id="58" w:author="Till Hajek" w:date="2021-06-01T13:57:00Z">
+        <w:r>
+          <w:t>I</w:t>
+        </w:r>
+      </w:ins>
+      <w:del w:id="59" w:author="Till Hajek" w:date="2021-06-01T13:57:00Z">
+        <w:r>
+          <w:delText>i</w:delText>
+        </w:r>
+      </w:del>
+      <w:r>
+        <w:t>m Falle des Plugboards</w:t>
+      </w:r>
       <w:r>
         <w:t xml:space="preserve"> gibt es eine Prüfmethode (Prüfen auf Länge, falsche Zeichen, doppelte Eingaben). </w:t>
       </w:r>
@@ -3227,15 +3105,15 @@
         <w:t xml:space="preserve">Entspricht die Nachricht nicht den </w:t>
       </w:r>
       <w:r>
-        <w:t xml:space="preserve">Vorgaben </w:t>
-      </w:r>
-      <w:proofErr w:type="gramStart"/>
-      <w:r>
-        <w:t>der Enigma</w:t>
-      </w:r>
-      <w:proofErr w:type="gramEnd"/>
-      <w:r>
-        <w:t xml:space="preserve"> (nur Buchstaben, kein Leerzeichen, keine Sonderzeichen), so werden dies aus der Nachricht herausgefiltert.</w:t>
+        <w:t>Vorgaben der Enigma (nur Buchstaben, kein Leerzeichen, keine Sonderzeichen), so werden dies</w:t>
+      </w:r>
+      <w:ins w:id="60" w:author="Till Hajek" w:date="2021-06-01T13:57:00Z">
+        <w:r>
+          <w:t>e</w:t>
+        </w:r>
+      </w:ins>
+      <w:r>
+        <w:t xml:space="preserve"> aus der Nachricht herausgefiltert.</w:t>
       </w:r>
       <w:r>
         <w:rPr>
@@ -3250,6 +3128,7 @@
           <w:noProof/>
           <w:lang w:val="en-US"/>
         </w:rPr>
+        <w:lastRenderedPageBreak/>
         <w:drawing>
           <wp:inline distT="0" distB="0" distL="0" distR="0" wp14:anchorId="02BBB357" wp14:editId="75DBCCFF">
             <wp:extent cx="4862726" cy="2861733"/>
@@ -3295,8 +3174,28 @@
     </w:p>
     <w:p>
       <w:r>
-        <w:lastRenderedPageBreak/>
-        <w:t>In der Main-Funktion des Interface-Modules werden die einzugebenden Parameter abgefragt. Erfolgt eine ungültige Eingabe des Benutzers, so erfolgt ein rekursiver Aufruf der Main-Funktion. Der Nutzer muss die Verschlüsselung erneut beginnen. Sind alle eingaben gültig, so wird dem Benutzer die die Verschlüsselte Nachricht ausgegeben. Die Main-Funktion wird erneut aufgerufen, somit läuft das Programm bis zur Beendigung in einer Endlosschleife.</w:t>
+        <w:t xml:space="preserve">In der Main-Funktion des Interface-Modules werden die einzugebenden Parameter abgefragt. Erfolgt eine ungültige Eingabe des Benutzers, so erfolgt ein rekursiver Aufruf der Main-Funktion. Der Nutzer muss die Verschlüsselung erneut beginnen. Sind alle eingaben gültig, so wird dem Benutzer </w:t>
+      </w:r>
+      <w:del w:id="61" w:author="Till Hajek" w:date="2021-06-01T13:58:00Z">
+        <w:r>
+          <w:delText xml:space="preserve">die </w:delText>
+        </w:r>
+      </w:del>
+      <w:r>
+        <w:t xml:space="preserve">die </w:t>
+      </w:r>
+      <w:ins w:id="62" w:author="Till Hajek" w:date="2021-06-01T13:58:00Z">
+        <w:r>
+          <w:t>v</w:t>
+        </w:r>
+      </w:ins>
+      <w:del w:id="63" w:author="Till Hajek" w:date="2021-06-01T13:58:00Z">
+        <w:r>
+          <w:delText>V</w:delText>
+        </w:r>
+      </w:del>
+      <w:r>
+        <w:t>erschlüsselte Nachricht ausgegeben. Die Main-Funktion wird erneut aufgerufen, somit läuft das Programm bis zur Beendigung in einer Endlosschleife.</w:t>
       </w:r>
     </w:p>
     <w:p>
@@ -3362,9 +3261,9 @@
     </w:p>
     <w:p>
       <w:pPr>
-        <w:pStyle w:val="Heading1"/>
-      </w:pPr>
-      <w:bookmarkStart w:id="6" w:name="_Toc73386517"/>
+        <w:pStyle w:val="berschrift1"/>
+      </w:pPr>
+      <w:bookmarkStart w:id="64" w:name="_Toc73386517"/>
       <w:r>
         <w:lastRenderedPageBreak/>
         <w:t>Überlegung zu einer möglichen Im</w:t>
@@ -3372,33 +3271,38 @@
       <w:r>
         <w:t>plementierung in Python</w:t>
       </w:r>
-      <w:bookmarkEnd w:id="6"/>
+      <w:bookmarkEnd w:id="64"/>
     </w:p>
     <w:p>
       <w:r>
         <w:t xml:space="preserve">Python bietet viele </w:t>
       </w:r>
       <w:r>
-        <w:t xml:space="preserve">Möglichkeiten und Features, welche die eine Implementierung einfacher machen könnten. Dies ist insbesondere der Fall, wenn man zuvor nur mit imperativen Programmiersprachen gearbeitet hat. Allerdings gibt es aber auch Teile der Umsetzung in </w:t>
-      </w:r>
-      <w:proofErr w:type="spellStart"/>
-      <w:r>
-        <w:t>Haskell</w:t>
-      </w:r>
-      <w:proofErr w:type="spellEnd"/>
-      <w:r>
-        <w:t xml:space="preserve">, welche ohne großartige Veränderungen, in eine Python-Implementierung übernommen werden könnten. </w:t>
-      </w:r>
-    </w:p>
-    <w:p>
-      <w:pPr>
-        <w:pStyle w:val="Heading2"/>
-      </w:pPr>
-      <w:bookmarkStart w:id="7" w:name="_Toc73386518"/>
+        <w:t xml:space="preserve">Möglichkeiten und Features, </w:t>
+      </w:r>
+      <w:ins w:id="65" w:author="Till Hajek" w:date="2021-06-01T13:59:00Z">
+        <w:r>
+          <w:t xml:space="preserve">die eine Implementierung weiter erleichtern würden. </w:t>
+        </w:r>
+      </w:ins>
+      <w:del w:id="66" w:author="Till Hajek" w:date="2021-06-01T13:59:00Z">
+        <w:r>
+          <w:delText xml:space="preserve">welche die eine Implementierung einfacher machen könnten. </w:delText>
+        </w:r>
+      </w:del>
+      <w:r>
+        <w:t xml:space="preserve">Dies ist insbesondere der Fall, wenn man zuvor nur mit imperativen Programmiersprachen gearbeitet hat. Allerdings gibt es aber auch Teile der Umsetzung in Haskell, welche ohne großartige Veränderungen, in eine Python-Implementierung übernommen werden könnten. </w:t>
+      </w:r>
+    </w:p>
+    <w:p>
+      <w:pPr>
+        <w:pStyle w:val="berschrift2"/>
+      </w:pPr>
+      <w:bookmarkStart w:id="67" w:name="_Toc73386518"/>
       <w:r>
         <w:t>Datentypen</w:t>
       </w:r>
-      <w:bookmarkEnd w:id="7"/>
+      <w:bookmarkEnd w:id="67"/>
       <w:r>
         <w:t xml:space="preserve">  </w:t>
       </w:r>
@@ -3411,42 +3315,83 @@
         <w:t>el</w:t>
       </w:r>
       <w:r>
-        <w:t xml:space="preserve"> und String auch in Python verfügbar sind, ist es durchaus möglich die Bauteile </w:t>
-      </w:r>
-      <w:proofErr w:type="gramStart"/>
-      <w:r>
-        <w:t>der Enigma</w:t>
-      </w:r>
-      <w:proofErr w:type="gramEnd"/>
-      <w:r>
-        <w:t xml:space="preserve"> ähnlich, wenn nicht gleich, in Python zu implementieren.</w:t>
-      </w:r>
-      <w:r>
-        <w:t xml:space="preserve"> Entscheidet man sich für eine Umsetzung von bspw. der Walzen als eine Liste von </w:t>
-      </w:r>
-      <w:proofErr w:type="spellStart"/>
-      <w:r>
-        <w:t>Tupel</w:t>
+        <w:t xml:space="preserve"> und String auch in Python verfügbar sind, ist es durchaus möglich die Bauteile der Enigma ähnlich, wenn nicht gleich, in Python zu implementieren.</w:t>
+      </w:r>
+      <w:r>
+        <w:t xml:space="preserve"> Entscheidet man sich für eine Umsetzung</w:t>
+      </w:r>
+      <w:ins w:id="68" w:author="Till Hajek" w:date="2021-06-01T13:59:00Z">
+        <w:r>
+          <w:t>,</w:t>
+        </w:r>
+      </w:ins>
+      <w:del w:id="69" w:author="Till Hajek" w:date="2021-06-01T13:59:00Z">
+        <w:r>
+          <w:delText xml:space="preserve"> von</w:delText>
+        </w:r>
+      </w:del>
+      <w:r>
+        <w:t xml:space="preserve"> bspw. der Walzen als eine Liste von Tupel</w:t>
       </w:r>
       <w:r>
         <w:t>n</w:t>
       </w:r>
-      <w:proofErr w:type="spellEnd"/>
-      <w:r>
-        <w:t xml:space="preserve"> hätte man jedoch den Vorteil hätte man in Python jedoch den Vorteil, dass diese Veränderungen zu lassen. </w:t>
-      </w:r>
-      <w:r>
-        <w:t xml:space="preserve">Anstatt in Listen von </w:t>
-      </w:r>
-      <w:proofErr w:type="spellStart"/>
-      <w:r>
-        <w:t>Tupeln</w:t>
-      </w:r>
-      <w:proofErr w:type="spellEnd"/>
-      <w:r>
-        <w:t xml:space="preserve"> zu suchen könnte man sich jedoch auch den in Python enthaltenen Datentyp </w:t>
-      </w:r>
-      <w:proofErr w:type="spellStart"/>
+      <w:ins w:id="70" w:author="Till Hajek" w:date="2021-06-01T14:00:00Z">
+        <w:r>
+          <w:t>,</w:t>
+        </w:r>
+      </w:ins>
+      <w:r>
+        <w:t xml:space="preserve"> hätte man jedoch </w:t>
+      </w:r>
+      <w:ins w:id="71" w:author="Till Hajek" w:date="2021-06-01T14:00:00Z">
+        <w:r>
+          <w:t xml:space="preserve">in Python </w:t>
+        </w:r>
+      </w:ins>
+      <w:r>
+        <w:t>den Vorteil</w:t>
+      </w:r>
+      <w:del w:id="72" w:author="Till Hajek" w:date="2021-06-01T14:00:00Z">
+        <w:r>
+          <w:delText xml:space="preserve"> hätte man in Python jedoch den Vorteil</w:delText>
+        </w:r>
+      </w:del>
+      <w:r>
+        <w:t xml:space="preserve">, dass diese Veränderungen </w:t>
+      </w:r>
+      <w:del w:id="73" w:author="Till Hajek" w:date="2021-06-01T14:00:00Z">
+        <w:r>
+          <w:delText>zu</w:delText>
+        </w:r>
+      </w:del>
+      <w:r>
+        <w:t xml:space="preserve"> </w:t>
+      </w:r>
+      <w:ins w:id="74" w:author="Till Hajek" w:date="2021-06-01T14:00:00Z">
+        <w:r>
+          <w:t>erlauben</w:t>
+        </w:r>
+      </w:ins>
+      <w:del w:id="75" w:author="Till Hajek" w:date="2021-06-01T14:00:00Z">
+        <w:r>
+          <w:delText>lassen</w:delText>
+        </w:r>
+      </w:del>
+      <w:r>
+        <w:t xml:space="preserve">. </w:t>
+      </w:r>
+      <w:r>
+        <w:t>Anstatt in Listen von Tupeln zu suchen</w:t>
+      </w:r>
+      <w:ins w:id="76" w:author="Till Hajek" w:date="2021-06-01T14:01:00Z">
+        <w:r>
+          <w:t>,</w:t>
+        </w:r>
+      </w:ins>
+      <w:r>
+        <w:t xml:space="preserve"> könnte man sich jedoch auch den in Python enthaltenen Datentyp </w:t>
+      </w:r>
       <w:r>
         <w:rPr>
           <w:b/>
@@ -3454,69 +3399,123 @@
         </w:rPr>
         <w:t>dict</w:t>
       </w:r>
-      <w:proofErr w:type="spellEnd"/>
       <w:r>
         <w:t xml:space="preserve"> (eine Schlüssel-Wert-Zuordnung) zu Nutze machen</w:t>
       </w:r>
       <w:r>
-        <w:t xml:space="preserve">. Auch können in Python von Datentypen Variablen erstellt und Werte zugwiesen werden, so ist es möglich bestimmte Ergebnisse </w:t>
-      </w:r>
-      <w:proofErr w:type="spellStart"/>
+        <w:t>. Auch können in Python von Datentypen Variablen erstellt und Werte zugwiesen werden</w:t>
+      </w:r>
+      <w:ins w:id="77" w:author="Till Hajek" w:date="2021-06-01T14:01:00Z">
+        <w:r>
+          <w:t>.</w:t>
+        </w:r>
+      </w:ins>
+      <w:del w:id="78" w:author="Till Hajek" w:date="2021-06-01T14:01:00Z">
+        <w:r>
+          <w:delText>,</w:delText>
+        </w:r>
+      </w:del>
+      <w:r>
+        <w:t xml:space="preserve"> </w:t>
+      </w:r>
+      <w:ins w:id="79" w:author="Till Hajek" w:date="2021-06-01T14:01:00Z">
+        <w:r>
+          <w:t>S</w:t>
+        </w:r>
+      </w:ins>
+      <w:del w:id="80" w:author="Till Hajek" w:date="2021-06-01T14:01:00Z">
+        <w:r>
+          <w:delText>s</w:delText>
+        </w:r>
+      </w:del>
+      <w:r>
+        <w:t xml:space="preserve">o ist es möglich bestimmte Ergebnisse </w:t>
+      </w:r>
       <w:r>
         <w:t>zwischenzuspeichern</w:t>
       </w:r>
-      <w:proofErr w:type="spellEnd"/>
-      <w:r>
-        <w:t>. Dies vereinfacht auch die Arbeit mit Indizes.</w:t>
-      </w:r>
-    </w:p>
-    <w:p>
-      <w:pPr>
-        <w:pStyle w:val="Heading2"/>
-      </w:pPr>
-      <w:bookmarkStart w:id="8" w:name="_Toc73386519"/>
+      <w:ins w:id="81" w:author="Till Hajek" w:date="2021-06-01T14:01:00Z">
+        <w:r>
+          <w:t xml:space="preserve">, wodurch auch die Arbeit mit Indizes vereinfacht wird. </w:t>
+        </w:r>
+      </w:ins>
+      <w:del w:id="82" w:author="Till Hajek" w:date="2021-06-01T14:01:00Z">
+        <w:r>
+          <w:delText>.</w:delText>
+        </w:r>
+      </w:del>
+      <w:r>
+        <w:t xml:space="preserve"> </w:t>
+      </w:r>
+      <w:del w:id="83" w:author="Till Hajek" w:date="2021-06-01T14:02:00Z">
+        <w:r>
+          <w:delText>Dies vereinfacht auch die Arbeit mit Indizes.</w:delText>
+        </w:r>
+      </w:del>
+    </w:p>
+    <w:p>
+      <w:pPr>
+        <w:pStyle w:val="berschrift2"/>
+      </w:pPr>
+      <w:bookmarkStart w:id="84" w:name="_Toc73386519"/>
       <w:r>
         <w:t>O</w:t>
       </w:r>
       <w:r>
         <w:t>bjektorientierung</w:t>
       </w:r>
-      <w:bookmarkEnd w:id="8"/>
-    </w:p>
-    <w:p>
-      <w:r>
-        <w:t>Da in Python objektorientierte Programmierung möglich ist, würde es sich dies auch für das gesamte Projekt anbieten: Die Komponenten würden in Klassen gekapselt werden. Diese Klassen würden dann Attribute, wie beispielsweise die Alphabete bei den Walzen, und eigene Klassenmethoden beinhalten. Die Klassen könnten dann instanziiert und die Instanzen wiederum in einer Mainmethode verwendet werden.</w:t>
-      </w:r>
-    </w:p>
-    <w:p>
-      <w:pPr>
-        <w:pStyle w:val="Heading2"/>
-      </w:pPr>
-      <w:bookmarkStart w:id="9" w:name="_Toc73386520"/>
+      <w:bookmarkEnd w:id="84"/>
+    </w:p>
+    <w:p>
+      <w:del w:id="85" w:author="Till Hajek" w:date="2021-06-01T14:06:00Z">
+        <w:r>
+          <w:delText>Da in Python objektorientierte Programmierung möglich ist, würde es sich dies auch für das gesamte Projekt anbieten: Die Komponenten würden in Klassen gekapselt werden. Diese Klassen würden dann Attribute, wie beispielsweise die Alphabete bei den Walzen, und eigene Klassenmethoden beinhalten. Die Klassen könnten dann instanziiert und die Instanzen wiederum in einer Mainmethode verwendet werden.</w:delText>
+        </w:r>
+      </w:del>
+      <w:ins w:id="86" w:author="Till Hajek" w:date="2021-06-01T14:02:00Z">
+        <w:r>
+          <w:t xml:space="preserve">Da Python objektorientierte Programmierung ermöglicht, würde </w:t>
+        </w:r>
+      </w:ins>
+      <w:ins w:id="87" w:author="Till Hajek" w:date="2021-06-01T14:03:00Z">
+        <w:r>
+          <w:t xml:space="preserve">sich auch hier eine Umsetzung des gesamten Projekts anbieten. Hier könnte man </w:t>
+        </w:r>
+      </w:ins>
+      <w:ins w:id="88" w:author="Till Hajek" w:date="2021-06-01T14:04:00Z">
+        <w:r>
+          <w:t xml:space="preserve">etwa so vorgehen, dass die einzelnen Komponenten in Klassen gekapselt werden. Die Klassen wiederum hätten dann </w:t>
+        </w:r>
+      </w:ins>
+      <w:ins w:id="89" w:author="Till Hajek" w:date="2021-06-01T14:05:00Z">
+        <w:r>
+          <w:t>Attribute, wie beispielsweise die Alphabete bei den Walzen. Ebenso würden sie die entsprechenden eigenen Klassenmethoden enthalten. In einer Mainmethode können die Klassen dann</w:t>
+        </w:r>
+      </w:ins>
+      <w:ins w:id="90" w:author="Till Hajek" w:date="2021-06-01T14:06:00Z">
+        <w:r>
+          <w:t xml:space="preserve"> als Instanz verwendet werden.</w:t>
+        </w:r>
+      </w:ins>
+      <w:ins w:id="91" w:author="Till Hajek" w:date="2021-06-01T14:04:00Z">
+        <w:r>
+          <w:t xml:space="preserve"> </w:t>
+        </w:r>
+      </w:ins>
+    </w:p>
+    <w:p>
+      <w:pPr>
+        <w:pStyle w:val="berschrift2"/>
+      </w:pPr>
+      <w:bookmarkStart w:id="92" w:name="_Toc73386520"/>
       <w:r>
         <w:t>Kontrollstrukturen</w:t>
       </w:r>
-      <w:bookmarkEnd w:id="9"/>
-    </w:p>
-    <w:p>
-      <w:r>
-        <w:t xml:space="preserve">Während die in </w:t>
-      </w:r>
-      <w:proofErr w:type="spellStart"/>
-      <w:r>
-        <w:t>Haskell</w:t>
-      </w:r>
-      <w:proofErr w:type="spellEnd"/>
-      <w:r>
-        <w:t xml:space="preserve"> vorhandenen IF-ELSE-Verzweigungen nahezu identisch übernommen werden könnten, bietet Python in Form von </w:t>
-      </w:r>
-      <w:proofErr w:type="spellStart"/>
-      <w:r>
-        <w:t>While</w:t>
-      </w:r>
-      <w:proofErr w:type="spellEnd"/>
-      <w:r>
-        <w:t xml:space="preserve">- und Zählerschleifen weitere Kontrollstrukturen, welche sich für den Umgang mit </w:t>
+      <w:bookmarkEnd w:id="92"/>
+    </w:p>
+    <w:p>
+      <w:r>
+        <w:t xml:space="preserve">Während die in Haskell vorhandenen IF-ELSE-Verzweigungen nahezu identisch übernommen werden könnten, bietet Python in Form von While- und Zählerschleifen weitere Kontrollstrukturen, welche sich für den Umgang mit </w:t>
       </w:r>
       <w:r>
         <w:t xml:space="preserve">möglichen </w:t>
@@ -3525,15 +3524,15 @@
         <w:t xml:space="preserve">iterierbaren Datenstrukturen, </w:t>
       </w:r>
       <w:r>
-        <w:t xml:space="preserve">wie Alphabete, anbieten würden. Als Alternative zum rekursiven Funktionsaufruf, welcher in vielen </w:t>
-      </w:r>
-      <w:proofErr w:type="spellStart"/>
-      <w:r>
-        <w:t>Haskell</w:t>
-      </w:r>
-      <w:proofErr w:type="spellEnd"/>
-      <w:r>
-        <w:t xml:space="preserve">-Funktionen verwendet wird, haben Schleifen den Vorteil, das während eines Durchlaufs verschiedene Funktionen </w:t>
+        <w:t>wie Alphabete</w:t>
+      </w:r>
+      <w:ins w:id="93" w:author="Till Hajek" w:date="2021-06-01T14:06:00Z">
+        <w:r>
+          <w:t>n</w:t>
+        </w:r>
+      </w:ins>
+      <w:r>
+        <w:t xml:space="preserve">, anbieten würden. Als Alternative zum rekursiven Funktionsaufruf, welcher in vielen Haskell-Funktionen verwendet wird, haben Schleifen den Vorteil, das während eines Durchlaufs verschiedene Funktionen </w:t>
       </w:r>
       <w:r>
         <w:t>ausgeführt</w:t>
@@ -3545,105 +3544,99 @@
     <w:p>
       <w:pPr>
         <w:rPr>
-          <w:lang w:val="en-US"/>
-        </w:rPr>
-      </w:pPr>
-    </w:p>
-    <w:p>
-      <w:pPr>
-        <w:pStyle w:val="Heading1"/>
-      </w:pPr>
-      <w:bookmarkStart w:id="10" w:name="_Toc73386521"/>
+          <w:rPrChange w:id="94" w:author="Till Hajek" w:date="2021-06-01T13:38:00Z">
+            <w:rPr>
+              <w:lang w:val="en-US"/>
+            </w:rPr>
+          </w:rPrChange>
+        </w:rPr>
+      </w:pPr>
+    </w:p>
+    <w:p>
+      <w:pPr>
+        <w:pStyle w:val="berschrift1"/>
+      </w:pPr>
+      <w:bookmarkStart w:id="95" w:name="_Toc73386521"/>
       <w:r>
         <w:lastRenderedPageBreak/>
         <w:t>Fazit</w:t>
       </w:r>
-      <w:bookmarkEnd w:id="10"/>
-    </w:p>
-    <w:p>
-      <w:r>
-        <w:t xml:space="preserve">Mit </w:t>
-      </w:r>
-      <w:proofErr w:type="spellStart"/>
-      <w:r>
-        <w:t>Haskell</w:t>
-      </w:r>
-      <w:proofErr w:type="spellEnd"/>
-      <w:r>
-        <w:t xml:space="preserve"> als Programmiersprache konnte </w:t>
+      <w:bookmarkEnd w:id="95"/>
+    </w:p>
+    <w:p>
+      <w:r>
+        <w:t>Mit Haskell als Programmiersprache konnte</w:t>
+      </w:r>
+      <w:ins w:id="96" w:author="Till Hajek" w:date="2021-06-01T14:07:00Z">
+        <w:r>
+          <w:t>n wir erfolgreich eine</w:t>
+        </w:r>
+      </w:ins>
+      <w:r>
+        <w:t xml:space="preserve"> </w:t>
       </w:r>
       <w:r>
         <w:t>Enigma-Rotorschlüssel</w:t>
       </w:r>
       <w:r>
-        <w:t xml:space="preserve">maschine </w:t>
-      </w:r>
-      <w:r>
-        <w:t>erfolgreich implementiert werden</w:t>
-      </w:r>
+        <w:t>maschine</w:t>
+      </w:r>
+      <w:del w:id="97" w:author="Till Hajek" w:date="2021-06-01T14:07:00Z">
+        <w:r>
+          <w:delText xml:space="preserve"> </w:delText>
+        </w:r>
+        <w:r>
+          <w:delText xml:space="preserve">erfolgreich </w:delText>
+        </w:r>
+      </w:del>
+      <w:r>
+        <w:t>implementier</w:t>
+      </w:r>
+      <w:ins w:id="98" w:author="Till Hajek" w:date="2021-06-01T14:07:00Z">
+        <w:r>
+          <w:t>en</w:t>
+        </w:r>
+      </w:ins>
+      <w:del w:id="99" w:author="Till Hajek" w:date="2021-06-01T14:07:00Z">
+        <w:r>
+          <w:delText>t werden</w:delText>
+        </w:r>
+      </w:del>
       <w:r>
         <w:t>.</w:t>
       </w:r>
       <w:r>
-        <w:t xml:space="preserve"> Mit ca. 150-200 Zeilen </w:t>
-      </w:r>
-      <w:r>
-        <w:t>(Formatierung, zusätzliche Walzen und Lesbarkeit</w:t>
-      </w:r>
-      <w:r>
-        <w:t>, Kommentare</w:t>
-      </w:r>
-      <w:r>
-        <w:t xml:space="preserve">) </w:t>
-      </w:r>
-      <w:r>
-        <w:t xml:space="preserve">Code, verteilt auf zwei Module ist die Implementierung unserer Einschätzung nach sehr kompakt. Die Besonderheiten und Eigenschaften </w:t>
+        <w:t xml:space="preserve"> Mit ca. 150-200 Zeilen (Formatierung, zusätzliche Walzen und Lesbarkeit, Kommentare) Code, verteilt auf zwei Module ist die Implementierung unserer Einschätzung nach sehr kompakt. Die Besonderheiten und Eigenschaften </w:t>
       </w:r>
       <w:r>
         <w:t>von</w:t>
       </w:r>
       <w:r>
-        <w:t xml:space="preserve"> </w:t>
-      </w:r>
-      <w:proofErr w:type="spellStart"/>
-      <w:r>
-        <w:t>Haskell</w:t>
-      </w:r>
-      <w:proofErr w:type="spellEnd"/>
-      <w:r>
-        <w:t xml:space="preserve">, wie beispielsweise Pattern </w:t>
-      </w:r>
-      <w:proofErr w:type="spellStart"/>
-      <w:r>
-        <w:t>Matching</w:t>
-      </w:r>
-      <w:proofErr w:type="spellEnd"/>
-      <w:r>
-        <w:t xml:space="preserve"> und </w:t>
-      </w:r>
-      <w:proofErr w:type="spellStart"/>
-      <w:r>
-        <w:t>Lazy</w:t>
-      </w:r>
-      <w:proofErr w:type="spellEnd"/>
-      <w:r>
-        <w:t xml:space="preserve"> Evaluation erwiesen sich als </w:t>
+        <w:t xml:space="preserve"> Haskell, wie beispielsweise Pattern Matching und Lazy Evaluation erwiesen sich als </w:t>
       </w:r>
       <w:r>
         <w:t>v</w:t>
       </w:r>
       <w:r>
-        <w:t xml:space="preserve">orteilhaft beim Schreiben von Funktionen. </w:t>
-      </w:r>
-    </w:p>
-    <w:p>
-      <w:pPr>
-        <w:pStyle w:val="Heading2"/>
+        <w:t>orteilhaft beim Schreiben von Funktionen</w:t>
+      </w:r>
+      <w:ins w:id="100" w:author="Till Hajek" w:date="2021-06-01T14:08:00Z">
+        <w:r>
+          <w:t xml:space="preserve"> und ermöglichen eine leichtere und verständlichere Arbeit</w:t>
+        </w:r>
+      </w:ins>
+      <w:r>
+        <w:t xml:space="preserve">. </w:t>
+      </w:r>
+    </w:p>
+    <w:p>
+      <w:pPr>
+        <w:pStyle w:val="berschrift2"/>
       </w:pPr>
       <w:r>
         <w:t xml:space="preserve">  </w:t>
       </w:r>
-      <w:bookmarkStart w:id="11" w:name="_Toc73386522"/>
+      <w:bookmarkStart w:id="101" w:name="_Toc73386522"/>
       <w:r>
         <w:t>Anmerkungen</w:t>
       </w:r>
@@ -3653,46 +3646,72 @@
       <w:r>
         <w:t xml:space="preserve"> Lennart</w:t>
       </w:r>
-      <w:bookmarkEnd w:id="11"/>
-    </w:p>
-    <w:p>
-      <w:r>
-        <w:t xml:space="preserve">Bei diesem Projekt gab es mehrerer Hürden </w:t>
-      </w:r>
-      <w:proofErr w:type="spellStart"/>
-      <w:r>
-        <w:t>bzw.</w:t>
-      </w:r>
-      <w:proofErr w:type="spellEnd"/>
-      <w:r>
-        <w:t xml:space="preserve"> Schwierigkeiten: Es war enorm wichtig die Funktionsweise </w:t>
-      </w:r>
-      <w:proofErr w:type="gramStart"/>
-      <w:r>
-        <w:t>der Enigma</w:t>
-      </w:r>
-      <w:proofErr w:type="gramEnd"/>
-      <w:r>
-        <w:t xml:space="preserve"> vollständig zu verstehen. Damit Funktionen so Funktionieren, musste man immer darauf achten, dass die angegebenen Typen der Funktion stets eingehalten wurden(!), sobald dies Begriffen worden war fiel es deutlich einfacher Funktionen zu schreiben. Da die meisten Fehlermeldungen sich auch Type-Errors beziehen war das „Debuggen“ des Codes eine echte Herausforderung. I/O mit </w:t>
-      </w:r>
-      <w:proofErr w:type="spellStart"/>
-      <w:r>
-        <w:t>Haskell</w:t>
-      </w:r>
-      <w:proofErr w:type="spellEnd"/>
-      <w:r>
-        <w:t xml:space="preserve"> funktioniert, ist in anderen Programmiersprachen allerdings deutlich einfacher umzusetzen.  </w:t>
-      </w:r>
-    </w:p>
-    <w:p>
-      <w:pPr>
-        <w:pStyle w:val="Heading1"/>
+      <w:bookmarkEnd w:id="101"/>
+    </w:p>
+    <w:p>
+      <w:pPr>
+        <w:rPr>
+          <w:ins w:id="102" w:author="Till Hajek" w:date="2021-06-01T14:09:00Z"/>
+        </w:rPr>
+      </w:pPr>
+      <w:r>
+        <w:t xml:space="preserve">Bei diesem Projekt gab es mehrerer Hürden bzw. Schwierigkeiten: Es war enorm wichtig die Funktionsweise der Enigma vollständig zu verstehen. Damit Funktionen so Funktionieren, musste man immer darauf achten, dass die angegebenen Typen der Funktion stets eingehalten wurden(!), sobald dies Begriffen worden war fiel es deutlich einfacher Funktionen zu schreiben. Da die meisten Fehlermeldungen sich auch Type-Errors beziehen war das „Debuggen“ des Codes eine echte Herausforderung. I/O mit Haskell funktioniert, ist in anderen Programmiersprachen allerdings deutlich einfacher umzusetzen.  </w:t>
+      </w:r>
+    </w:p>
+    <w:p>
+      <w:pPr>
+        <w:rPr>
+          <w:ins w:id="103" w:author="Till Hajek" w:date="2021-06-01T14:09:00Z"/>
+        </w:rPr>
+      </w:pPr>
+    </w:p>
+    <w:p>
+      <w:ins w:id="104" w:author="Till Hajek" w:date="2021-06-01T14:09:00Z">
+        <w:r>
+          <w:t xml:space="preserve">Anmerkungen &amp; Schwierigkeiten </w:t>
+        </w:r>
+        <w:r>
+          <w:t xml:space="preserve">Till </w:t>
+        </w:r>
+        <w:r>
+          <w:br/>
+          <w:t>Ebens</w:t>
+        </w:r>
+      </w:ins>
+      <w:ins w:id="105" w:author="Till Hajek" w:date="2021-06-01T14:10:00Z">
+        <w:r>
+          <w:t>o wie Lennart bin ich der Meinung, dass der erste und entscheidende Schritt das Verstehen der Funktionsweise einer Enigma war.</w:t>
+        </w:r>
+      </w:ins>
+      <w:ins w:id="106" w:author="Till Hajek" w:date="2021-06-01T14:11:00Z">
+        <w:r>
+          <w:t xml:space="preserve"> Hier ist uns auch immer wieder, bereits während der Umsetzung in Code, immer wieder aufgefallen, dass wir etwas an manchen Stellen missverstanden hatten und </w:t>
+        </w:r>
+      </w:ins>
+      <w:ins w:id="107" w:author="Till Hajek" w:date="2021-06-01T14:12:00Z">
+        <w:r>
+          <w:t>nach erneuter Klärung des Verständnisses den Code entsprechend anpassen mussten. Wenn die Funktionen allerdings erst einm</w:t>
+        </w:r>
+      </w:ins>
+      <w:ins w:id="108" w:author="Till Hajek" w:date="2021-06-01T14:13:00Z">
+        <w:r>
+          <w:t>al klar waren, wurde auch relativ schnell klar wie man diese in Haskell umsetzen wollte. Hier gibt es im Zweifel dann auch gar nicht so viele Möglichkeiten wie man denkt</w:t>
+        </w:r>
+      </w:ins>
+      <w:ins w:id="109" w:author="Till Hajek" w:date="2021-06-01T14:14:00Z">
+        <w:r>
+          <w:t>, da bereits Funktionen wie etwa Pattern Matching vorhanden sind, und uns so ein relativ klarer Weg zur Lösung vorgegeben wurde.</w:t>
+        </w:r>
+      </w:ins>
+    </w:p>
+    <w:p>
+      <w:pPr>
+        <w:pStyle w:val="berschrift1"/>
         <w:rPr>
           <w:lang w:val="en-US"/>
         </w:rPr>
       </w:pPr>
-      <w:bookmarkStart w:id="12" w:name="_Toc73386523"/>
-      <w:proofErr w:type="spellStart"/>
+      <w:bookmarkStart w:id="110" w:name="_Toc73386523"/>
       <w:r>
         <w:rPr>
           <w:lang w:val="en-US"/>
@@ -3700,8 +3719,7 @@
         <w:lastRenderedPageBreak/>
         <w:t>Anhang</w:t>
       </w:r>
-      <w:bookmarkEnd w:id="12"/>
-      <w:proofErr w:type="spellEnd"/>
+      <w:bookmarkEnd w:id="110"/>
     </w:p>
     <w:p>
       <w:pPr>
@@ -3754,7 +3772,7 @@
                         <w:txbxContent>
                           <w:p>
                             <w:pPr>
-                              <w:pStyle w:val="Caption"/>
+                              <w:pStyle w:val="Beschriftung"/>
                               <w:rPr>
                                 <w:rFonts w:ascii="Calibri" w:hAnsi="Calibri" w:cs="Calibri"/>
                                 <w:noProof/>
@@ -3765,40 +3783,19 @@
                             <w:r>
                               <w:t xml:space="preserve">Abbildung </w:t>
                             </w:r>
-                            <w:r>
-                              <w:fldChar w:fldCharType="begin"/>
-                            </w:r>
-                            <w:r>
-                              <w:instrText xml:space="preserve"> SEQ Abbildung \* ARABIC </w:instrText>
-                            </w:r>
-                            <w:r>
-                              <w:fldChar w:fldCharType="separate"/>
-                            </w:r>
-                            <w:r>
-                              <w:rPr>
-                                <w:noProof/>
-                              </w:rPr>
-                              <w:t>1</w:t>
-                            </w:r>
-                            <w:r>
-                              <w:rPr>
-                                <w:noProof/>
-                              </w:rPr>
-                              <w:fldChar w:fldCharType="end"/>
-                            </w:r>
+                            <w:fldSimple w:instr=" SEQ Abbildung \* ARABIC ">
+                              <w:r>
+                                <w:rPr>
+                                  <w:noProof/>
+                                </w:rPr>
+                                <w:t>1</w:t>
+                              </w:r>
+                            </w:fldSimple>
                             <w:r>
                               <w:t>https://www.mpoweruk.com/enigma.htm</w:t>
                             </w:r>
                             <w:r>
-                              <w:t xml:space="preserve"> Enigma </w:t>
-                            </w:r>
-                            <w:proofErr w:type="spellStart"/>
-                            <w:r>
-                              <w:t>Encipherment</w:t>
-                            </w:r>
-                            <w:proofErr w:type="spellEnd"/>
-                            <w:r>
-                              <w:t xml:space="preserve"> Stages</w:t>
+                              <w:t xml:space="preserve"> Enigma Encipherment Stages</w:t>
                             </w:r>
                             <w:r>
                               <w:t xml:space="preserve"> [abgerufen 30.05.2021, 23:20]</w:t>
@@ -3820,7 +3817,7 @@
           </mc:Choice>
           <mc:Fallback>
             <w:pict>
-              <v:shape w14:anchorId="4E9A271F" id="Text Box 1" o:spid="_x0000_s1028" type="#_x0000_t202" style="position:absolute;margin-left:-6.6pt;margin-top:372.6pt;width:481.9pt;height:.05pt;z-index:251667456;visibility:visible;mso-wrap-style:square;mso-wrap-distance-left:9pt;mso-wrap-distance-top:0;mso-wrap-distance-right:9pt;mso-wrap-distance-bottom:0;mso-position-horizontal:absolute;mso-position-horizontal-relative:text;mso-position-vertical:absolute;mso-position-vertical-relative:text;v-text-anchor:top" o:gfxdata="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" stroked="f">
+              <v:shape w14:anchorId="4E9A271F" id="Text Box 1" o:spid="_x0000_s1028" type="#_x0000_t202" style="position:absolute;margin-left:-6.6pt;margin-top:372.6pt;width:481.9pt;height:.05pt;z-index:251667456;visibility:visible;mso-wrap-style:square;mso-wrap-distance-left:9pt;mso-wrap-distance-top:0;mso-wrap-distance-right:9pt;mso-wrap-distance-bottom:0;mso-position-horizontal:absolute;mso-position-horizontal-relative:text;mso-position-vertical:absolute;mso-position-vertical-relative:text;v-text-anchor:top" o:gfxdata="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" stroked="f">
                 <v:textbox style="mso-fit-shape-to-text:t" inset="0,0,0,0">
                   <w:txbxContent>
                     <w:p>
@@ -4051,7 +4048,7 @@
     </w:p>
     <w:p>
       <w:pPr>
-        <w:pStyle w:val="NormalWeb"/>
+        <w:pStyle w:val="StandardWeb"/>
         <w:spacing w:before="0" w:beforeAutospacing="0" w:after="0" w:afterAutospacing="0"/>
         <w:rPr>
           <w:rFonts w:ascii="Calibri" w:hAnsi="Calibri" w:cs="Calibri"/>
@@ -4063,7 +4060,7 @@
     </w:p>
     <w:p>
       <w:pPr>
-        <w:pStyle w:val="NormalWeb"/>
+        <w:pStyle w:val="StandardWeb"/>
         <w:spacing w:before="0" w:beforeAutospacing="0" w:after="0" w:afterAutospacing="0"/>
         <w:rPr>
           <w:rFonts w:ascii="Calibri" w:hAnsi="Calibri" w:cs="Calibri"/>
@@ -4084,7 +4081,7 @@
     </w:p>
     <w:p>
       <w:pPr>
-        <w:pStyle w:val="NormalWeb"/>
+        <w:pStyle w:val="StandardWeb"/>
         <w:spacing w:before="0" w:beforeAutospacing="0" w:after="0" w:afterAutospacing="0"/>
         <w:rPr>
           <w:rFonts w:ascii="Calibri" w:hAnsi="Calibri" w:cs="Calibri"/>
@@ -4100,39 +4097,8 @@
           <w:szCs w:val="36"/>
           <w:lang w:val="de-DE"/>
         </w:rPr>
-        <w:t xml:space="preserve">5-6 Seiten </w:t>
-      </w:r>
-      <w:proofErr w:type="spellStart"/>
-      <w:r>
-        <w:rPr>
-          <w:rFonts w:ascii="Calibri" w:hAnsi="Calibri" w:cs="Calibri"/>
-          <w:sz w:val="36"/>
-          <w:szCs w:val="36"/>
-          <w:lang w:val="de-DE"/>
-        </w:rPr>
-        <w:t>ausarbeitung</w:t>
-      </w:r>
-      <w:proofErr w:type="spellEnd"/>
-      <w:r>
-        <w:rPr>
-          <w:rFonts w:ascii="Calibri" w:hAnsi="Calibri" w:cs="Calibri"/>
-          <w:sz w:val="36"/>
-          <w:szCs w:val="36"/>
-          <w:lang w:val="de-DE"/>
-        </w:rPr>
-        <w:t xml:space="preserve"> + </w:t>
-      </w:r>
-      <w:proofErr w:type="spellStart"/>
-      <w:r>
-        <w:rPr>
-          <w:rFonts w:ascii="Calibri" w:hAnsi="Calibri" w:cs="Calibri"/>
-          <w:sz w:val="36"/>
-          <w:szCs w:val="36"/>
-          <w:lang w:val="de-DE"/>
-        </w:rPr>
-        <w:t>code</w:t>
-      </w:r>
-      <w:proofErr w:type="spellEnd"/>
+        <w:t>5-6 Seiten ausarbeitung + code</w:t>
+      </w:r>
       <w:r>
         <w:rPr>
           <w:rFonts w:ascii="Calibri" w:hAnsi="Calibri" w:cs="Calibri"/>
@@ -4146,7 +4112,7 @@
     </w:p>
     <w:p>
       <w:pPr>
-        <w:pStyle w:val="NormalWeb"/>
+        <w:pStyle w:val="StandardWeb"/>
         <w:spacing w:before="0" w:beforeAutospacing="0" w:after="0" w:afterAutospacing="0"/>
         <w:rPr>
           <w:rFonts w:ascii="Calibri" w:hAnsi="Calibri" w:cs="Calibri"/>
@@ -4167,7 +4133,7 @@
     </w:p>
     <w:p>
       <w:pPr>
-        <w:pStyle w:val="NormalWeb"/>
+        <w:pStyle w:val="StandardWeb"/>
         <w:spacing w:before="0" w:beforeAutospacing="0" w:after="0" w:afterAutospacing="0"/>
         <w:rPr>
           <w:rFonts w:ascii="Calibri" w:hAnsi="Calibri" w:cs="Calibri"/>
@@ -4188,7 +4154,7 @@
     </w:p>
     <w:p>
       <w:pPr>
-        <w:pStyle w:val="NormalWeb"/>
+        <w:pStyle w:val="StandardWeb"/>
         <w:spacing w:before="0" w:beforeAutospacing="0" w:after="0" w:afterAutospacing="0"/>
         <w:rPr>
           <w:rFonts w:ascii="Calibri" w:hAnsi="Calibri" w:cs="Calibri"/>
@@ -4209,7 +4175,7 @@
     </w:p>
     <w:p>
       <w:pPr>
-        <w:pStyle w:val="NormalWeb"/>
+        <w:pStyle w:val="StandardWeb"/>
         <w:spacing w:before="0" w:beforeAutospacing="0" w:after="0" w:afterAutospacing="0"/>
         <w:rPr>
           <w:rFonts w:ascii="Calibri" w:hAnsi="Calibri" w:cs="Calibri"/>
@@ -4225,32 +4191,12 @@
           <w:szCs w:val="36"/>
           <w:lang w:val="de-DE"/>
         </w:rPr>
-        <w:t xml:space="preserve">Überlegung zur </w:t>
-      </w:r>
-      <w:proofErr w:type="spellStart"/>
-      <w:r>
-        <w:rPr>
-          <w:rFonts w:ascii="Calibri" w:hAnsi="Calibri" w:cs="Calibri"/>
-          <w:sz w:val="36"/>
-          <w:szCs w:val="36"/>
-          <w:lang w:val="de-DE"/>
-        </w:rPr>
-        <w:t>phyton</w:t>
-      </w:r>
-      <w:proofErr w:type="spellEnd"/>
-      <w:r>
-        <w:rPr>
-          <w:rFonts w:ascii="Calibri" w:hAnsi="Calibri" w:cs="Calibri"/>
-          <w:sz w:val="36"/>
-          <w:szCs w:val="36"/>
-          <w:lang w:val="de-DE"/>
-        </w:rPr>
-        <w:t xml:space="preserve"> Umsetzung 1 Seite</w:t>
-      </w:r>
-    </w:p>
-    <w:p>
-      <w:pPr>
-        <w:pStyle w:val="NormalWeb"/>
+        <w:t>Überlegung zur phyton Umsetzung 1 Seite</w:t>
+      </w:r>
+    </w:p>
+    <w:p>
+      <w:pPr>
+        <w:pStyle w:val="StandardWeb"/>
         <w:spacing w:before="0" w:beforeAutospacing="0" w:after="0" w:afterAutospacing="0"/>
         <w:rPr>
           <w:rFonts w:ascii="Calibri" w:hAnsi="Calibri" w:cs="Calibri"/>
@@ -4285,7 +4231,7 @@
 </file>
 
 <file path=word/endnotes.xml><?xml version="1.0" encoding="utf-8"?>
-<w:endnotes xmlns:wpc="http://schemas.microsoft.com/office/word/2010/wordprocessingCanvas" xmlns:cx="http://schemas.microsoft.com/office/drawing/2014/chartex" xmlns:cx1="http://schemas.microsoft.com/office/drawing/2015/9/8/chartex" xmlns:cx2="http://schemas.microsoft.com/office/drawing/2015/10/21/chartex" xmlns:cx3="http://schemas.microsoft.com/office/drawing/2016/5/9/chartex" xmlns:cx4="http://schemas.microsoft.com/office/drawing/2016/5/10/chartex" xmlns:cx5="http://schemas.microsoft.com/office/drawing/2016/5/11/chartex" xmlns:cx6="http://schemas.microsoft.com/office/drawing/2016/5/12/chartex" xmlns:cx7="http://schemas.microsoft.com/office/drawing/2016/5/13/chartex" xmlns:cx8="http://schemas.microsoft.com/office/drawing/2016/5/14/chartex" xmlns:mc="http://schemas.openxmlformats.org/markup-compatibility/2006" xmlns:aink="http://schemas.microsoft.com/office/drawing/2016/ink" xmlns:am3d="http://schemas.microsoft.com/office/drawing/2017/model3d" xmlns:o="urn:schemas-microsoft-com:office:office" xmlns:r="http://schemas.openxmlformats.org/officeDocument/2006/relationships" xmlns:m="http://schemas.openxmlformats.org/officeDocument/2006/math" xmlns:v="urn:schemas-microsoft-com:vml" xmlns:wp14="http://schemas.microsoft.com/office/word/2010/wordprocessingDrawing" xmlns:wp="http://schemas.openxmlformats.org/drawingml/2006/wordprocessingDrawing" xmlns:w10="urn:schemas-microsoft-com:office:word" xmlns:w="http://schemas.openxmlformats.org/wordprocessingml/2006/main" xmlns:w14="http://schemas.microsoft.com/office/word/2010/wordml" xmlns:w15="http://schemas.microsoft.com/office/word/2012/wordml" xmlns:w16cex="http://schemas.microsoft.com/office/word/2018/wordml/cex" xmlns:w16cid="http://schemas.microsoft.com/office/word/2016/wordml/cid" xmlns:w16="http://schemas.microsoft.com/office/word/2018/wordml" xmlns:w16se="http://schemas.microsoft.com/office/word/2015/wordml/symex" xmlns:wpg="http://schemas.microsoft.com/office/word/2010/wordprocessingGroup" xmlns:wpi="http://schemas.microsoft.com/office/word/2010/wordprocessingInk" xmlns:wne="http://schemas.microsoft.com/office/word/2006/wordml" xmlns:wps="http://schemas.microsoft.com/office/word/2010/wordprocessingShape" mc:Ignorable="w14 w15 w16se w16cid w16 w16cex wp14">
+<w:endnotes xmlns:wpc="http://schemas.microsoft.com/office/word/2010/wordprocessingCanvas" xmlns:cx="http://schemas.microsoft.com/office/drawing/2014/chartex" xmlns:cx1="http://schemas.microsoft.com/office/drawing/2015/9/8/chartex" xmlns:cx2="http://schemas.microsoft.com/office/drawing/2015/10/21/chartex" xmlns:cx3="http://schemas.microsoft.com/office/drawing/2016/5/9/chartex" xmlns:cx4="http://schemas.microsoft.com/office/drawing/2016/5/10/chartex" xmlns:cx5="http://schemas.microsoft.com/office/drawing/2016/5/11/chartex" xmlns:cx6="http://schemas.microsoft.com/office/drawing/2016/5/12/chartex" xmlns:cx7="http://schemas.microsoft.com/office/drawing/2016/5/13/chartex" xmlns:cx8="http://schemas.microsoft.com/office/drawing/2016/5/14/chartex" xmlns:mc="http://schemas.openxmlformats.org/markup-compatibility/2006" xmlns:aink="http://schemas.microsoft.com/office/drawing/2016/ink" xmlns:am3d="http://schemas.microsoft.com/office/drawing/2017/model3d" xmlns:o="urn:schemas-microsoft-com:office:office" xmlns:r="http://schemas.openxmlformats.org/officeDocument/2006/relationships" xmlns:m="http://schemas.openxmlformats.org/officeDocument/2006/math" xmlns:v="urn:schemas-microsoft-com:vml" xmlns:wp14="http://schemas.microsoft.com/office/word/2010/wordprocessingDrawing" xmlns:wp="http://schemas.openxmlformats.org/drawingml/2006/wordprocessingDrawing" xmlns:w10="urn:schemas-microsoft-com:office:word" xmlns:w="http://schemas.openxmlformats.org/wordprocessingml/2006/main" xmlns:w14="http://schemas.microsoft.com/office/word/2010/wordml" xmlns:w15="http://schemas.microsoft.com/office/word/2012/wordml" xmlns:w16cex="http://schemas.microsoft.com/office/word/2018/wordml/cex" xmlns:w16cid="http://schemas.microsoft.com/office/word/2016/wordml/cid" xmlns:w16="http://schemas.microsoft.com/office/word/2018/wordml" xmlns:w16sdtdh="http://schemas.microsoft.com/office/word/2020/wordml/sdtdatahash" xmlns:w16se="http://schemas.microsoft.com/office/word/2015/wordml/symex" xmlns:wpg="http://schemas.microsoft.com/office/word/2010/wordprocessingGroup" xmlns:wpi="http://schemas.microsoft.com/office/word/2010/wordprocessingInk" xmlns:wne="http://schemas.microsoft.com/office/word/2006/wordml" xmlns:wps="http://schemas.microsoft.com/office/word/2010/wordprocessingShape" mc:Ignorable="w14 w15 w16se w16cid w16 w16cex w16sdtdh wp14">
   <w:endnote w:type="separator" w:id="-1">
     <w:p>
       <w:pPr>
@@ -4310,10 +4256,10 @@
 </file>
 
 <file path=word/footer1.xml><?xml version="1.0" encoding="utf-8"?>
-<w:ftr xmlns:wpc="http://schemas.microsoft.com/office/word/2010/wordprocessingCanvas" xmlns:cx="http://schemas.microsoft.com/office/drawing/2014/chartex" xmlns:cx1="http://schemas.microsoft.com/office/drawing/2015/9/8/chartex" xmlns:cx2="http://schemas.microsoft.com/office/drawing/2015/10/21/chartex" xmlns:cx3="http://schemas.microsoft.com/office/drawing/2016/5/9/chartex" xmlns:cx4="http://schemas.microsoft.com/office/drawing/2016/5/10/chartex" xmlns:cx5="http://schemas.microsoft.com/office/drawing/2016/5/11/chartex" xmlns:cx6="http://schemas.microsoft.com/office/drawing/2016/5/12/chartex" xmlns:cx7="http://schemas.microsoft.com/office/drawing/2016/5/13/chartex" xmlns:cx8="http://schemas.microsoft.com/office/drawing/2016/5/14/chartex" xmlns:mc="http://schemas.openxmlformats.org/markup-compatibility/2006" xmlns:aink="http://schemas.microsoft.com/office/drawing/2016/ink" xmlns:am3d="http://schemas.microsoft.com/office/drawing/2017/model3d" xmlns:o="urn:schemas-microsoft-com:office:office" xmlns:r="http://schemas.openxmlformats.org/officeDocument/2006/relationships" xmlns:m="http://schemas.openxmlformats.org/officeDocument/2006/math" xmlns:v="urn:schemas-microsoft-com:vml" xmlns:wp14="http://schemas.microsoft.com/office/word/2010/wordprocessingDrawing" xmlns:wp="http://schemas.openxmlformats.org/drawingml/2006/wordprocessingDrawing" xmlns:w10="urn:schemas-microsoft-com:office:word" xmlns:w="http://schemas.openxmlformats.org/wordprocessingml/2006/main" xmlns:w14="http://schemas.microsoft.com/office/word/2010/wordml" xmlns:w15="http://schemas.microsoft.com/office/word/2012/wordml" xmlns:w16cex="http://schemas.microsoft.com/office/word/2018/wordml/cex" xmlns:w16cid="http://schemas.microsoft.com/office/word/2016/wordml/cid" xmlns:w16="http://schemas.microsoft.com/office/word/2018/wordml" xmlns:w16se="http://schemas.microsoft.com/office/word/2015/wordml/symex" xmlns:wpg="http://schemas.microsoft.com/office/word/2010/wordprocessingGroup" xmlns:wpi="http://schemas.microsoft.com/office/word/2010/wordprocessingInk" xmlns:wne="http://schemas.microsoft.com/office/word/2006/wordml" xmlns:wps="http://schemas.microsoft.com/office/word/2010/wordprocessingShape" mc:Ignorable="w14 w15 w16se w16cid w16 w16cex wp14">
+<w:ftr xmlns:wpc="http://schemas.microsoft.com/office/word/2010/wordprocessingCanvas" xmlns:cx="http://schemas.microsoft.com/office/drawing/2014/chartex" xmlns:cx1="http://schemas.microsoft.com/office/drawing/2015/9/8/chartex" xmlns:cx2="http://schemas.microsoft.com/office/drawing/2015/10/21/chartex" xmlns:cx3="http://schemas.microsoft.com/office/drawing/2016/5/9/chartex" xmlns:cx4="http://schemas.microsoft.com/office/drawing/2016/5/10/chartex" xmlns:cx5="http://schemas.microsoft.com/office/drawing/2016/5/11/chartex" xmlns:cx6="http://schemas.microsoft.com/office/drawing/2016/5/12/chartex" xmlns:cx7="http://schemas.microsoft.com/office/drawing/2016/5/13/chartex" xmlns:cx8="http://schemas.microsoft.com/office/drawing/2016/5/14/chartex" xmlns:mc="http://schemas.openxmlformats.org/markup-compatibility/2006" xmlns:aink="http://schemas.microsoft.com/office/drawing/2016/ink" xmlns:am3d="http://schemas.microsoft.com/office/drawing/2017/model3d" xmlns:o="urn:schemas-microsoft-com:office:office" xmlns:r="http://schemas.openxmlformats.org/officeDocument/2006/relationships" xmlns:m="http://schemas.openxmlformats.org/officeDocument/2006/math" xmlns:v="urn:schemas-microsoft-com:vml" xmlns:wp14="http://schemas.microsoft.com/office/word/2010/wordprocessingDrawing" xmlns:wp="http://schemas.openxmlformats.org/drawingml/2006/wordprocessingDrawing" xmlns:w10="urn:schemas-microsoft-com:office:word" xmlns:w="http://schemas.openxmlformats.org/wordprocessingml/2006/main" xmlns:w14="http://schemas.microsoft.com/office/word/2010/wordml" xmlns:w15="http://schemas.microsoft.com/office/word/2012/wordml" xmlns:w16cex="http://schemas.microsoft.com/office/word/2018/wordml/cex" xmlns:w16cid="http://schemas.microsoft.com/office/word/2016/wordml/cid" xmlns:w16="http://schemas.microsoft.com/office/word/2018/wordml" xmlns:w16sdtdh="http://schemas.microsoft.com/office/word/2020/wordml/sdtdatahash" xmlns:w16se="http://schemas.microsoft.com/office/word/2015/wordml/symex" xmlns:wpg="http://schemas.microsoft.com/office/word/2010/wordprocessingGroup" xmlns:wpi="http://schemas.microsoft.com/office/word/2010/wordprocessingInk" xmlns:wne="http://schemas.microsoft.com/office/word/2006/wordml" xmlns:wps="http://schemas.microsoft.com/office/word/2010/wordprocessingShape" mc:Ignorable="w14 w15 w16se w16cid w16 w16cex w16sdtdh wp14">
   <w:p>
     <w:pPr>
-      <w:pStyle w:val="Footer"/>
+      <w:pStyle w:val="Fuzeile"/>
     </w:pPr>
     <w:r>
       <w:rPr>
@@ -4375,10 +4321,10 @@
 </file>
 
 <file path=word/footer2.xml><?xml version="1.0" encoding="utf-8"?>
-<w:ftr xmlns:wpc="http://schemas.microsoft.com/office/word/2010/wordprocessingCanvas" xmlns:cx="http://schemas.microsoft.com/office/drawing/2014/chartex" xmlns:cx1="http://schemas.microsoft.com/office/drawing/2015/9/8/chartex" xmlns:cx2="http://schemas.microsoft.com/office/drawing/2015/10/21/chartex" xmlns:cx3="http://schemas.microsoft.com/office/drawing/2016/5/9/chartex" xmlns:cx4="http://schemas.microsoft.com/office/drawing/2016/5/10/chartex" xmlns:cx5="http://schemas.microsoft.com/office/drawing/2016/5/11/chartex" xmlns:cx6="http://schemas.microsoft.com/office/drawing/2016/5/12/chartex" xmlns:cx7="http://schemas.microsoft.com/office/drawing/2016/5/13/chartex" xmlns:cx8="http://schemas.microsoft.com/office/drawing/2016/5/14/chartex" xmlns:mc="http://schemas.openxmlformats.org/markup-compatibility/2006" xmlns:aink="http://schemas.microsoft.com/office/drawing/2016/ink" xmlns:am3d="http://schemas.microsoft.com/office/drawing/2017/model3d" xmlns:o="urn:schemas-microsoft-com:office:office" xmlns:r="http://schemas.openxmlformats.org/officeDocument/2006/relationships" xmlns:m="http://schemas.openxmlformats.org/officeDocument/2006/math" xmlns:v="urn:schemas-microsoft-com:vml" xmlns:wp14="http://schemas.microsoft.com/office/word/2010/wordprocessingDrawing" xmlns:wp="http://schemas.openxmlformats.org/drawingml/2006/wordprocessingDrawing" xmlns:w10="urn:schemas-microsoft-com:office:word" xmlns:w="http://schemas.openxmlformats.org/wordprocessingml/2006/main" xmlns:w14="http://schemas.microsoft.com/office/word/2010/wordml" xmlns:w15="http://schemas.microsoft.com/office/word/2012/wordml" xmlns:w16cex="http://schemas.microsoft.com/office/word/2018/wordml/cex" xmlns:w16cid="http://schemas.microsoft.com/office/word/2016/wordml/cid" xmlns:w16="http://schemas.microsoft.com/office/word/2018/wordml" xmlns:w16se="http://schemas.microsoft.com/office/word/2015/wordml/symex" xmlns:wpg="http://schemas.microsoft.com/office/word/2010/wordprocessingGroup" xmlns:wpi="http://schemas.microsoft.com/office/word/2010/wordprocessingInk" xmlns:wne="http://schemas.microsoft.com/office/word/2006/wordml" xmlns:wps="http://schemas.microsoft.com/office/word/2010/wordprocessingShape" mc:Ignorable="w14 w15 w16se w16cid w16 w16cex wp14">
+<w:ftr xmlns:wpc="http://schemas.microsoft.com/office/word/2010/wordprocessingCanvas" xmlns:cx="http://schemas.microsoft.com/office/drawing/2014/chartex" xmlns:cx1="http://schemas.microsoft.com/office/drawing/2015/9/8/chartex" xmlns:cx2="http://schemas.microsoft.com/office/drawing/2015/10/21/chartex" xmlns:cx3="http://schemas.microsoft.com/office/drawing/2016/5/9/chartex" xmlns:cx4="http://schemas.microsoft.com/office/drawing/2016/5/10/chartex" xmlns:cx5="http://schemas.microsoft.com/office/drawing/2016/5/11/chartex" xmlns:cx6="http://schemas.microsoft.com/office/drawing/2016/5/12/chartex" xmlns:cx7="http://schemas.microsoft.com/office/drawing/2016/5/13/chartex" xmlns:cx8="http://schemas.microsoft.com/office/drawing/2016/5/14/chartex" xmlns:mc="http://schemas.openxmlformats.org/markup-compatibility/2006" xmlns:aink="http://schemas.microsoft.com/office/drawing/2016/ink" xmlns:am3d="http://schemas.microsoft.com/office/drawing/2017/model3d" xmlns:o="urn:schemas-microsoft-com:office:office" xmlns:r="http://schemas.openxmlformats.org/officeDocument/2006/relationships" xmlns:m="http://schemas.openxmlformats.org/officeDocument/2006/math" xmlns:v="urn:schemas-microsoft-com:vml" xmlns:wp14="http://schemas.microsoft.com/office/word/2010/wordprocessingDrawing" xmlns:wp="http://schemas.openxmlformats.org/drawingml/2006/wordprocessingDrawing" xmlns:w10="urn:schemas-microsoft-com:office:word" xmlns:w="http://schemas.openxmlformats.org/wordprocessingml/2006/main" xmlns:w14="http://schemas.microsoft.com/office/word/2010/wordml" xmlns:w15="http://schemas.microsoft.com/office/word/2012/wordml" xmlns:w16cex="http://schemas.microsoft.com/office/word/2018/wordml/cex" xmlns:w16cid="http://schemas.microsoft.com/office/word/2016/wordml/cid" xmlns:w16="http://schemas.microsoft.com/office/word/2018/wordml" xmlns:w16sdtdh="http://schemas.microsoft.com/office/word/2020/wordml/sdtdatahash" xmlns:w16se="http://schemas.microsoft.com/office/word/2015/wordml/symex" xmlns:wpg="http://schemas.microsoft.com/office/word/2010/wordprocessingGroup" xmlns:wpi="http://schemas.microsoft.com/office/word/2010/wordprocessingInk" xmlns:wne="http://schemas.microsoft.com/office/word/2006/wordml" xmlns:wps="http://schemas.microsoft.com/office/word/2010/wordprocessingShape" mc:Ignorable="w14 w15 w16se w16cid w16 w16cex w16sdtdh wp14">
   <w:p>
     <w:pPr>
-      <w:pStyle w:val="Footer"/>
+      <w:pStyle w:val="Fuzeile"/>
     </w:pPr>
     <w:r>
       <w:rPr>
@@ -4440,7 +4386,7 @@
 </file>
 
 <file path=word/footnotes.xml><?xml version="1.0" encoding="utf-8"?>
-<w:footnotes xmlns:wpc="http://schemas.microsoft.com/office/word/2010/wordprocessingCanvas" xmlns:cx="http://schemas.microsoft.com/office/drawing/2014/chartex" xmlns:cx1="http://schemas.microsoft.com/office/drawing/2015/9/8/chartex" xmlns:cx2="http://schemas.microsoft.com/office/drawing/2015/10/21/chartex" xmlns:cx3="http://schemas.microsoft.com/office/drawing/2016/5/9/chartex" xmlns:cx4="http://schemas.microsoft.com/office/drawing/2016/5/10/chartex" xmlns:cx5="http://schemas.microsoft.com/office/drawing/2016/5/11/chartex" xmlns:cx6="http://schemas.microsoft.com/office/drawing/2016/5/12/chartex" xmlns:cx7="http://schemas.microsoft.com/office/drawing/2016/5/13/chartex" xmlns:cx8="http://schemas.microsoft.com/office/drawing/2016/5/14/chartex" xmlns:mc="http://schemas.openxmlformats.org/markup-compatibility/2006" xmlns:aink="http://schemas.microsoft.com/office/drawing/2016/ink" xmlns:am3d="http://schemas.microsoft.com/office/drawing/2017/model3d" xmlns:o="urn:schemas-microsoft-com:office:office" xmlns:r="http://schemas.openxmlformats.org/officeDocument/2006/relationships" xmlns:m="http://schemas.openxmlformats.org/officeDocument/2006/math" xmlns:v="urn:schemas-microsoft-com:vml" xmlns:wp14="http://schemas.microsoft.com/office/word/2010/wordprocessingDrawing" xmlns:wp="http://schemas.openxmlformats.org/drawingml/2006/wordprocessingDrawing" xmlns:w10="urn:schemas-microsoft-com:office:word" xmlns:w="http://schemas.openxmlformats.org/wordprocessingml/2006/main" xmlns:w14="http://schemas.microsoft.com/office/word/2010/wordml" xmlns:w15="http://schemas.microsoft.com/office/word/2012/wordml" xmlns:w16cex="http://schemas.microsoft.com/office/word/2018/wordml/cex" xmlns:w16cid="http://schemas.microsoft.com/office/word/2016/wordml/cid" xmlns:w16="http://schemas.microsoft.com/office/word/2018/wordml" xmlns:w16se="http://schemas.microsoft.com/office/word/2015/wordml/symex" xmlns:wpg="http://schemas.microsoft.com/office/word/2010/wordprocessingGroup" xmlns:wpi="http://schemas.microsoft.com/office/word/2010/wordprocessingInk" xmlns:wne="http://schemas.microsoft.com/office/word/2006/wordml" xmlns:wps="http://schemas.microsoft.com/office/word/2010/wordprocessingShape" mc:Ignorable="w14 w15 w16se w16cid w16 w16cex wp14">
+<w:footnotes xmlns:wpc="http://schemas.microsoft.com/office/word/2010/wordprocessingCanvas" xmlns:cx="http://schemas.microsoft.com/office/drawing/2014/chartex" xmlns:cx1="http://schemas.microsoft.com/office/drawing/2015/9/8/chartex" xmlns:cx2="http://schemas.microsoft.com/office/drawing/2015/10/21/chartex" xmlns:cx3="http://schemas.microsoft.com/office/drawing/2016/5/9/chartex" xmlns:cx4="http://schemas.microsoft.com/office/drawing/2016/5/10/chartex" xmlns:cx5="http://schemas.microsoft.com/office/drawing/2016/5/11/chartex" xmlns:cx6="http://schemas.microsoft.com/office/drawing/2016/5/12/chartex" xmlns:cx7="http://schemas.microsoft.com/office/drawing/2016/5/13/chartex" xmlns:cx8="http://schemas.microsoft.com/office/drawing/2016/5/14/chartex" xmlns:mc="http://schemas.openxmlformats.org/markup-compatibility/2006" xmlns:aink="http://schemas.microsoft.com/office/drawing/2016/ink" xmlns:am3d="http://schemas.microsoft.com/office/drawing/2017/model3d" xmlns:o="urn:schemas-microsoft-com:office:office" xmlns:r="http://schemas.openxmlformats.org/officeDocument/2006/relationships" xmlns:m="http://schemas.openxmlformats.org/officeDocument/2006/math" xmlns:v="urn:schemas-microsoft-com:vml" xmlns:wp14="http://schemas.microsoft.com/office/word/2010/wordprocessingDrawing" xmlns:wp="http://schemas.openxmlformats.org/drawingml/2006/wordprocessingDrawing" xmlns:w10="urn:schemas-microsoft-com:office:word" xmlns:w="http://schemas.openxmlformats.org/wordprocessingml/2006/main" xmlns:w14="http://schemas.microsoft.com/office/word/2010/wordml" xmlns:w15="http://schemas.microsoft.com/office/word/2012/wordml" xmlns:w16cex="http://schemas.microsoft.com/office/word/2018/wordml/cex" xmlns:w16cid="http://schemas.microsoft.com/office/word/2016/wordml/cid" xmlns:w16="http://schemas.microsoft.com/office/word/2018/wordml" xmlns:w16sdtdh="http://schemas.microsoft.com/office/word/2020/wordml/sdtdatahash" xmlns:w16se="http://schemas.microsoft.com/office/word/2015/wordml/symex" xmlns:wpg="http://schemas.microsoft.com/office/word/2010/wordprocessingGroup" xmlns:wpi="http://schemas.microsoft.com/office/word/2010/wordprocessingInk" xmlns:wne="http://schemas.microsoft.com/office/word/2006/wordml" xmlns:wps="http://schemas.microsoft.com/office/word/2010/wordprocessingShape" mc:Ignorable="w14 w15 w16se w16cid w16 w16cex w16sdtdh wp14">
   <w:footnote w:type="separator" w:id="-1">
     <w:p>
       <w:pPr>
@@ -4464,11 +4410,11 @@
   <w:footnote w:id="1">
     <w:p>
       <w:pPr>
-        <w:pStyle w:val="FootnoteText"/>
-      </w:pPr>
-      <w:r>
-        <w:rPr>
-          <w:rStyle w:val="FootnoteReference"/>
+        <w:pStyle w:val="Funotentext"/>
+      </w:pPr>
+      <w:r>
+        <w:rPr>
+          <w:rStyle w:val="Funotenzeichen"/>
         </w:rPr>
         <w:footnoteRef/>
       </w:r>
@@ -4486,11 +4432,11 @@
   <w:footnote w:id="2">
     <w:p>
       <w:pPr>
-        <w:pStyle w:val="FootnoteText"/>
-      </w:pPr>
-      <w:r>
-        <w:rPr>
-          <w:rStyle w:val="FootnoteReference"/>
+        <w:pStyle w:val="Funotentext"/>
+      </w:pPr>
+      <w:r>
+        <w:rPr>
+          <w:rStyle w:val="Funotenzeichen"/>
         </w:rPr>
         <w:footnoteRef/>
       </w:r>
@@ -4508,11 +4454,11 @@
   <w:footnote w:id="3">
     <w:p>
       <w:pPr>
-        <w:pStyle w:val="FootnoteText"/>
-      </w:pPr>
-      <w:r>
-        <w:rPr>
-          <w:rStyle w:val="FootnoteReference"/>
+        <w:pStyle w:val="Funotentext"/>
+      </w:pPr>
+      <w:r>
+        <w:rPr>
+          <w:rStyle w:val="Funotenzeichen"/>
         </w:rPr>
         <w:footnoteRef/>
       </w:r>
@@ -4530,11 +4476,11 @@
   <w:footnote w:id="4">
     <w:p>
       <w:pPr>
-        <w:pStyle w:val="FootnoteText"/>
-      </w:pPr>
-      <w:r>
-        <w:rPr>
-          <w:rStyle w:val="FootnoteReference"/>
+        <w:pStyle w:val="Funotentext"/>
+      </w:pPr>
+      <w:r>
+        <w:rPr>
+          <w:rStyle w:val="Funotenzeichen"/>
         </w:rPr>
         <w:footnoteRef/>
       </w:r>
@@ -4553,10 +4499,10 @@
 </file>
 
 <file path=word/header1.xml><?xml version="1.0" encoding="utf-8"?>
-<w:hdr xmlns:wpc="http://schemas.microsoft.com/office/word/2010/wordprocessingCanvas" xmlns:cx="http://schemas.microsoft.com/office/drawing/2014/chartex" xmlns:cx1="http://schemas.microsoft.com/office/drawing/2015/9/8/chartex" xmlns:cx2="http://schemas.microsoft.com/office/drawing/2015/10/21/chartex" xmlns:cx3="http://schemas.microsoft.com/office/drawing/2016/5/9/chartex" xmlns:cx4="http://schemas.microsoft.com/office/drawing/2016/5/10/chartex" xmlns:cx5="http://schemas.microsoft.com/office/drawing/2016/5/11/chartex" xmlns:cx6="http://schemas.microsoft.com/office/drawing/2016/5/12/chartex" xmlns:cx7="http://schemas.microsoft.com/office/drawing/2016/5/13/chartex" xmlns:cx8="http://schemas.microsoft.com/office/drawing/2016/5/14/chartex" xmlns:mc="http://schemas.openxmlformats.org/markup-compatibility/2006" xmlns:aink="http://schemas.microsoft.com/office/drawing/2016/ink" xmlns:am3d="http://schemas.microsoft.com/office/drawing/2017/model3d" xmlns:o="urn:schemas-microsoft-com:office:office" xmlns:r="http://schemas.openxmlformats.org/officeDocument/2006/relationships" xmlns:m="http://schemas.openxmlformats.org/officeDocument/2006/math" xmlns:v="urn:schemas-microsoft-com:vml" xmlns:wp14="http://schemas.microsoft.com/office/word/2010/wordprocessingDrawing" xmlns:wp="http://schemas.openxmlformats.org/drawingml/2006/wordprocessingDrawing" xmlns:w10="urn:schemas-microsoft-com:office:word" xmlns:w="http://schemas.openxmlformats.org/wordprocessingml/2006/main" xmlns:w14="http://schemas.microsoft.com/office/word/2010/wordml" xmlns:w15="http://schemas.microsoft.com/office/word/2012/wordml" xmlns:w16cex="http://schemas.microsoft.com/office/word/2018/wordml/cex" xmlns:w16cid="http://schemas.microsoft.com/office/word/2016/wordml/cid" xmlns:w16="http://schemas.microsoft.com/office/word/2018/wordml" xmlns:w16se="http://schemas.microsoft.com/office/word/2015/wordml/symex" xmlns:wpg="http://schemas.microsoft.com/office/word/2010/wordprocessingGroup" xmlns:wpi="http://schemas.microsoft.com/office/word/2010/wordprocessingInk" xmlns:wne="http://schemas.microsoft.com/office/word/2006/wordml" xmlns:wps="http://schemas.microsoft.com/office/word/2010/wordprocessingShape" mc:Ignorable="w14 w15 w16se w16cid w16 w16cex wp14">
+<w:hdr xmlns:wpc="http://schemas.microsoft.com/office/word/2010/wordprocessingCanvas" xmlns:cx="http://schemas.microsoft.com/office/drawing/2014/chartex" xmlns:cx1="http://schemas.microsoft.com/office/drawing/2015/9/8/chartex" xmlns:cx2="http://schemas.microsoft.com/office/drawing/2015/10/21/chartex" xmlns:cx3="http://schemas.microsoft.com/office/drawing/2016/5/9/chartex" xmlns:cx4="http://schemas.microsoft.com/office/drawing/2016/5/10/chartex" xmlns:cx5="http://schemas.microsoft.com/office/drawing/2016/5/11/chartex" xmlns:cx6="http://schemas.microsoft.com/office/drawing/2016/5/12/chartex" xmlns:cx7="http://schemas.microsoft.com/office/drawing/2016/5/13/chartex" xmlns:cx8="http://schemas.microsoft.com/office/drawing/2016/5/14/chartex" xmlns:mc="http://schemas.openxmlformats.org/markup-compatibility/2006" xmlns:aink="http://schemas.microsoft.com/office/drawing/2016/ink" xmlns:am3d="http://schemas.microsoft.com/office/drawing/2017/model3d" xmlns:o="urn:schemas-microsoft-com:office:office" xmlns:r="http://schemas.openxmlformats.org/officeDocument/2006/relationships" xmlns:m="http://schemas.openxmlformats.org/officeDocument/2006/math" xmlns:v="urn:schemas-microsoft-com:vml" xmlns:wp14="http://schemas.microsoft.com/office/word/2010/wordprocessingDrawing" xmlns:wp="http://schemas.openxmlformats.org/drawingml/2006/wordprocessingDrawing" xmlns:w10="urn:schemas-microsoft-com:office:word" xmlns:w="http://schemas.openxmlformats.org/wordprocessingml/2006/main" xmlns:w14="http://schemas.microsoft.com/office/word/2010/wordml" xmlns:w15="http://schemas.microsoft.com/office/word/2012/wordml" xmlns:w16cex="http://schemas.microsoft.com/office/word/2018/wordml/cex" xmlns:w16cid="http://schemas.microsoft.com/office/word/2016/wordml/cid" xmlns:w16="http://schemas.microsoft.com/office/word/2018/wordml" xmlns:w16sdtdh="http://schemas.microsoft.com/office/word/2020/wordml/sdtdatahash" xmlns:w16se="http://schemas.microsoft.com/office/word/2015/wordml/symex" xmlns:wpg="http://schemas.microsoft.com/office/word/2010/wordprocessingGroup" xmlns:wpi="http://schemas.microsoft.com/office/word/2010/wordprocessingInk" xmlns:wne="http://schemas.microsoft.com/office/word/2006/wordml" xmlns:wps="http://schemas.microsoft.com/office/word/2010/wordprocessingShape" mc:Ignorable="w14 w15 w16se w16cid w16 w16cex w16sdtdh wp14">
   <w:p>
     <w:pPr>
-      <w:pStyle w:val="Header"/>
+      <w:pStyle w:val="Kopfzeile"/>
       <w:tabs>
         <w:tab w:val="clear" w:pos="4536"/>
         <w:tab w:val="clear" w:pos="9072"/>
@@ -4678,22 +4624,22 @@
   </w:p>
   <w:p>
     <w:pPr>
-      <w:pStyle w:val="Header"/>
+      <w:pStyle w:val="Kopfzeile"/>
     </w:pPr>
   </w:p>
   <w:p>
     <w:pPr>
-      <w:pStyle w:val="Header"/>
+      <w:pStyle w:val="Kopfzeile"/>
     </w:pPr>
   </w:p>
 </w:hdr>
 </file>
 
 <file path=word/header2.xml><?xml version="1.0" encoding="utf-8"?>
-<w:hdr xmlns:wpc="http://schemas.microsoft.com/office/word/2010/wordprocessingCanvas" xmlns:cx="http://schemas.microsoft.com/office/drawing/2014/chartex" xmlns:cx1="http://schemas.microsoft.com/office/drawing/2015/9/8/chartex" xmlns:cx2="http://schemas.microsoft.com/office/drawing/2015/10/21/chartex" xmlns:cx3="http://schemas.microsoft.com/office/drawing/2016/5/9/chartex" xmlns:cx4="http://schemas.microsoft.com/office/drawing/2016/5/10/chartex" xmlns:cx5="http://schemas.microsoft.com/office/drawing/2016/5/11/chartex" xmlns:cx6="http://schemas.microsoft.com/office/drawing/2016/5/12/chartex" xmlns:cx7="http://schemas.microsoft.com/office/drawing/2016/5/13/chartex" xmlns:cx8="http://schemas.microsoft.com/office/drawing/2016/5/14/chartex" xmlns:mc="http://schemas.openxmlformats.org/markup-compatibility/2006" xmlns:aink="http://schemas.microsoft.com/office/drawing/2016/ink" xmlns:am3d="http://schemas.microsoft.com/office/drawing/2017/model3d" xmlns:o="urn:schemas-microsoft-com:office:office" xmlns:r="http://schemas.openxmlformats.org/officeDocument/2006/relationships" xmlns:m="http://schemas.openxmlformats.org/officeDocument/2006/math" xmlns:v="urn:schemas-microsoft-com:vml" xmlns:wp14="http://schemas.microsoft.com/office/word/2010/wordprocessingDrawing" xmlns:wp="http://schemas.openxmlformats.org/drawingml/2006/wordprocessingDrawing" xmlns:w10="urn:schemas-microsoft-com:office:word" xmlns:w="http://schemas.openxmlformats.org/wordprocessingml/2006/main" xmlns:w14="http://schemas.microsoft.com/office/word/2010/wordml" xmlns:w15="http://schemas.microsoft.com/office/word/2012/wordml" xmlns:w16cex="http://schemas.microsoft.com/office/word/2018/wordml/cex" xmlns:w16cid="http://schemas.microsoft.com/office/word/2016/wordml/cid" xmlns:w16="http://schemas.microsoft.com/office/word/2018/wordml" xmlns:w16se="http://schemas.microsoft.com/office/word/2015/wordml/symex" xmlns:wpg="http://schemas.microsoft.com/office/word/2010/wordprocessingGroup" xmlns:wpi="http://schemas.microsoft.com/office/word/2010/wordprocessingInk" xmlns:wne="http://schemas.microsoft.com/office/word/2006/wordml" xmlns:wps="http://schemas.microsoft.com/office/word/2010/wordprocessingShape" mc:Ignorable="w14 w15 w16se w16cid w16 w16cex wp14">
+<w:hdr xmlns:wpc="http://schemas.microsoft.com/office/word/2010/wordprocessingCanvas" xmlns:cx="http://schemas.microsoft.com/office/drawing/2014/chartex" xmlns:cx1="http://schemas.microsoft.com/office/drawing/2015/9/8/chartex" xmlns:cx2="http://schemas.microsoft.com/office/drawing/2015/10/21/chartex" xmlns:cx3="http://schemas.microsoft.com/office/drawing/2016/5/9/chartex" xmlns:cx4="http://schemas.microsoft.com/office/drawing/2016/5/10/chartex" xmlns:cx5="http://schemas.microsoft.com/office/drawing/2016/5/11/chartex" xmlns:cx6="http://schemas.microsoft.com/office/drawing/2016/5/12/chartex" xmlns:cx7="http://schemas.microsoft.com/office/drawing/2016/5/13/chartex" xmlns:cx8="http://schemas.microsoft.com/office/drawing/2016/5/14/chartex" xmlns:mc="http://schemas.openxmlformats.org/markup-compatibility/2006" xmlns:aink="http://schemas.microsoft.com/office/drawing/2016/ink" xmlns:am3d="http://schemas.microsoft.com/office/drawing/2017/model3d" xmlns:o="urn:schemas-microsoft-com:office:office" xmlns:r="http://schemas.openxmlformats.org/officeDocument/2006/relationships" xmlns:m="http://schemas.openxmlformats.org/officeDocument/2006/math" xmlns:v="urn:schemas-microsoft-com:vml" xmlns:wp14="http://schemas.microsoft.com/office/word/2010/wordprocessingDrawing" xmlns:wp="http://schemas.openxmlformats.org/drawingml/2006/wordprocessingDrawing" xmlns:w10="urn:schemas-microsoft-com:office:word" xmlns:w="http://schemas.openxmlformats.org/wordprocessingml/2006/main" xmlns:w14="http://schemas.microsoft.com/office/word/2010/wordml" xmlns:w15="http://schemas.microsoft.com/office/word/2012/wordml" xmlns:w16cex="http://schemas.microsoft.com/office/word/2018/wordml/cex" xmlns:w16cid="http://schemas.microsoft.com/office/word/2016/wordml/cid" xmlns:w16="http://schemas.microsoft.com/office/word/2018/wordml" xmlns:w16sdtdh="http://schemas.microsoft.com/office/word/2020/wordml/sdtdatahash" xmlns:w16se="http://schemas.microsoft.com/office/word/2015/wordml/symex" xmlns:wpg="http://schemas.microsoft.com/office/word/2010/wordprocessingGroup" xmlns:wpi="http://schemas.microsoft.com/office/word/2010/wordprocessingInk" xmlns:wne="http://schemas.microsoft.com/office/word/2006/wordml" xmlns:wps="http://schemas.microsoft.com/office/word/2010/wordprocessingShape" mc:Ignorable="w14 w15 w16se w16cid w16 w16cex w16sdtdh wp14">
   <w:p>
     <w:pPr>
-      <w:pStyle w:val="Header"/>
+      <w:pStyle w:val="Kopfzeile"/>
     </w:pPr>
     <w:r>
       <w:rPr>
@@ -4767,10 +4713,10 @@
 </file>
 
 <file path=word/header3.xml><?xml version="1.0" encoding="utf-8"?>
-<w:hdr xmlns:wpc="http://schemas.microsoft.com/office/word/2010/wordprocessingCanvas" xmlns:cx="http://schemas.microsoft.com/office/drawing/2014/chartex" xmlns:cx1="http://schemas.microsoft.com/office/drawing/2015/9/8/chartex" xmlns:cx2="http://schemas.microsoft.com/office/drawing/2015/10/21/chartex" xmlns:cx3="http://schemas.microsoft.com/office/drawing/2016/5/9/chartex" xmlns:cx4="http://schemas.microsoft.com/office/drawing/2016/5/10/chartex" xmlns:cx5="http://schemas.microsoft.com/office/drawing/2016/5/11/chartex" xmlns:cx6="http://schemas.microsoft.com/office/drawing/2016/5/12/chartex" xmlns:cx7="http://schemas.microsoft.com/office/drawing/2016/5/13/chartex" xmlns:cx8="http://schemas.microsoft.com/office/drawing/2016/5/14/chartex" xmlns:mc="http://schemas.openxmlformats.org/markup-compatibility/2006" xmlns:aink="http://schemas.microsoft.com/office/drawing/2016/ink" xmlns:am3d="http://schemas.microsoft.com/office/drawing/2017/model3d" xmlns:o="urn:schemas-microsoft-com:office:office" xmlns:r="http://schemas.openxmlformats.org/officeDocument/2006/relationships" xmlns:m="http://schemas.openxmlformats.org/officeDocument/2006/math" xmlns:v="urn:schemas-microsoft-com:vml" xmlns:wp14="http://schemas.microsoft.com/office/word/2010/wordprocessingDrawing" xmlns:wp="http://schemas.openxmlformats.org/drawingml/2006/wordprocessingDrawing" xmlns:w10="urn:schemas-microsoft-com:office:word" xmlns:w="http://schemas.openxmlformats.org/wordprocessingml/2006/main" xmlns:w14="http://schemas.microsoft.com/office/word/2010/wordml" xmlns:w15="http://schemas.microsoft.com/office/word/2012/wordml" xmlns:w16cex="http://schemas.microsoft.com/office/word/2018/wordml/cex" xmlns:w16cid="http://schemas.microsoft.com/office/word/2016/wordml/cid" xmlns:w16="http://schemas.microsoft.com/office/word/2018/wordml" xmlns:w16se="http://schemas.microsoft.com/office/word/2015/wordml/symex" xmlns:wpg="http://schemas.microsoft.com/office/word/2010/wordprocessingGroup" xmlns:wpi="http://schemas.microsoft.com/office/word/2010/wordprocessingInk" xmlns:wne="http://schemas.microsoft.com/office/word/2006/wordml" xmlns:wps="http://schemas.microsoft.com/office/word/2010/wordprocessingShape" mc:Ignorable="w14 w15 w16se w16cid w16 w16cex wp14">
+<w:hdr xmlns:wpc="http://schemas.microsoft.com/office/word/2010/wordprocessingCanvas" xmlns:cx="http://schemas.microsoft.com/office/drawing/2014/chartex" xmlns:cx1="http://schemas.microsoft.com/office/drawing/2015/9/8/chartex" xmlns:cx2="http://schemas.microsoft.com/office/drawing/2015/10/21/chartex" xmlns:cx3="http://schemas.microsoft.com/office/drawing/2016/5/9/chartex" xmlns:cx4="http://schemas.microsoft.com/office/drawing/2016/5/10/chartex" xmlns:cx5="http://schemas.microsoft.com/office/drawing/2016/5/11/chartex" xmlns:cx6="http://schemas.microsoft.com/office/drawing/2016/5/12/chartex" xmlns:cx7="http://schemas.microsoft.com/office/drawing/2016/5/13/chartex" xmlns:cx8="http://schemas.microsoft.com/office/drawing/2016/5/14/chartex" xmlns:mc="http://schemas.openxmlformats.org/markup-compatibility/2006" xmlns:aink="http://schemas.microsoft.com/office/drawing/2016/ink" xmlns:am3d="http://schemas.microsoft.com/office/drawing/2017/model3d" xmlns:o="urn:schemas-microsoft-com:office:office" xmlns:r="http://schemas.openxmlformats.org/officeDocument/2006/relationships" xmlns:m="http://schemas.openxmlformats.org/officeDocument/2006/math" xmlns:v="urn:schemas-microsoft-com:vml" xmlns:wp14="http://schemas.microsoft.com/office/word/2010/wordprocessingDrawing" xmlns:wp="http://schemas.openxmlformats.org/drawingml/2006/wordprocessingDrawing" xmlns:w10="urn:schemas-microsoft-com:office:word" xmlns:w="http://schemas.openxmlformats.org/wordprocessingml/2006/main" xmlns:w14="http://schemas.microsoft.com/office/word/2010/wordml" xmlns:w15="http://schemas.microsoft.com/office/word/2012/wordml" xmlns:w16cex="http://schemas.microsoft.com/office/word/2018/wordml/cex" xmlns:w16cid="http://schemas.microsoft.com/office/word/2016/wordml/cid" xmlns:w16="http://schemas.microsoft.com/office/word/2018/wordml" xmlns:w16sdtdh="http://schemas.microsoft.com/office/word/2020/wordml/sdtdatahash" xmlns:w16se="http://schemas.microsoft.com/office/word/2015/wordml/symex" xmlns:wpg="http://schemas.microsoft.com/office/word/2010/wordprocessingGroup" xmlns:wpi="http://schemas.microsoft.com/office/word/2010/wordprocessingInk" xmlns:wne="http://schemas.microsoft.com/office/word/2006/wordml" xmlns:wps="http://schemas.microsoft.com/office/word/2010/wordprocessingShape" mc:Ignorable="w14 w15 w16se w16cid w16 w16cex w16sdtdh wp14">
   <w:p>
     <w:pPr>
-      <w:pStyle w:val="Header"/>
+      <w:pStyle w:val="Kopfzeile"/>
       <w:tabs>
         <w:tab w:val="clear" w:pos="4536"/>
         <w:tab w:val="clear" w:pos="9072"/>
@@ -4892,22 +4838,22 @@
   </w:p>
   <w:p>
     <w:pPr>
-      <w:pStyle w:val="Header"/>
+      <w:pStyle w:val="Kopfzeile"/>
     </w:pPr>
   </w:p>
   <w:p>
     <w:pPr>
-      <w:pStyle w:val="Header"/>
+      <w:pStyle w:val="Kopfzeile"/>
     </w:pPr>
   </w:p>
 </w:hdr>
 </file>
 
 <file path=word/header4.xml><?xml version="1.0" encoding="utf-8"?>
-<w:hdr xmlns:wpc="http://schemas.microsoft.com/office/word/2010/wordprocessingCanvas" xmlns:cx="http://schemas.microsoft.com/office/drawing/2014/chartex" xmlns:cx1="http://schemas.microsoft.com/office/drawing/2015/9/8/chartex" xmlns:cx2="http://schemas.microsoft.com/office/drawing/2015/10/21/chartex" xmlns:cx3="http://schemas.microsoft.com/office/drawing/2016/5/9/chartex" xmlns:cx4="http://schemas.microsoft.com/office/drawing/2016/5/10/chartex" xmlns:cx5="http://schemas.microsoft.com/office/drawing/2016/5/11/chartex" xmlns:cx6="http://schemas.microsoft.com/office/drawing/2016/5/12/chartex" xmlns:cx7="http://schemas.microsoft.com/office/drawing/2016/5/13/chartex" xmlns:cx8="http://schemas.microsoft.com/office/drawing/2016/5/14/chartex" xmlns:mc="http://schemas.openxmlformats.org/markup-compatibility/2006" xmlns:aink="http://schemas.microsoft.com/office/drawing/2016/ink" xmlns:am3d="http://schemas.microsoft.com/office/drawing/2017/model3d" xmlns:o="urn:schemas-microsoft-com:office:office" xmlns:r="http://schemas.openxmlformats.org/officeDocument/2006/relationships" xmlns:m="http://schemas.openxmlformats.org/officeDocument/2006/math" xmlns:v="urn:schemas-microsoft-com:vml" xmlns:wp14="http://schemas.microsoft.com/office/word/2010/wordprocessingDrawing" xmlns:wp="http://schemas.openxmlformats.org/drawingml/2006/wordprocessingDrawing" xmlns:w10="urn:schemas-microsoft-com:office:word" xmlns:w="http://schemas.openxmlformats.org/wordprocessingml/2006/main" xmlns:w14="http://schemas.microsoft.com/office/word/2010/wordml" xmlns:w15="http://schemas.microsoft.com/office/word/2012/wordml" xmlns:w16cex="http://schemas.microsoft.com/office/word/2018/wordml/cex" xmlns:w16cid="http://schemas.microsoft.com/office/word/2016/wordml/cid" xmlns:w16="http://schemas.microsoft.com/office/word/2018/wordml" xmlns:w16se="http://schemas.microsoft.com/office/word/2015/wordml/symex" xmlns:wpg="http://schemas.microsoft.com/office/word/2010/wordprocessingGroup" xmlns:wpi="http://schemas.microsoft.com/office/word/2010/wordprocessingInk" xmlns:wne="http://schemas.microsoft.com/office/word/2006/wordml" xmlns:wps="http://schemas.microsoft.com/office/word/2010/wordprocessingShape" mc:Ignorable="w14 w15 w16se w16cid w16 w16cex wp14">
+<w:hdr xmlns:wpc="http://schemas.microsoft.com/office/word/2010/wordprocessingCanvas" xmlns:cx="http://schemas.microsoft.com/office/drawing/2014/chartex" xmlns:cx1="http://schemas.microsoft.com/office/drawing/2015/9/8/chartex" xmlns:cx2="http://schemas.microsoft.com/office/drawing/2015/10/21/chartex" xmlns:cx3="http://schemas.microsoft.com/office/drawing/2016/5/9/chartex" xmlns:cx4="http://schemas.microsoft.com/office/drawing/2016/5/10/chartex" xmlns:cx5="http://schemas.microsoft.com/office/drawing/2016/5/11/chartex" xmlns:cx6="http://schemas.microsoft.com/office/drawing/2016/5/12/chartex" xmlns:cx7="http://schemas.microsoft.com/office/drawing/2016/5/13/chartex" xmlns:cx8="http://schemas.microsoft.com/office/drawing/2016/5/14/chartex" xmlns:mc="http://schemas.openxmlformats.org/markup-compatibility/2006" xmlns:aink="http://schemas.microsoft.com/office/drawing/2016/ink" xmlns:am3d="http://schemas.microsoft.com/office/drawing/2017/model3d" xmlns:o="urn:schemas-microsoft-com:office:office" xmlns:r="http://schemas.openxmlformats.org/officeDocument/2006/relationships" xmlns:m="http://schemas.openxmlformats.org/officeDocument/2006/math" xmlns:v="urn:schemas-microsoft-com:vml" xmlns:wp14="http://schemas.microsoft.com/office/word/2010/wordprocessingDrawing" xmlns:wp="http://schemas.openxmlformats.org/drawingml/2006/wordprocessingDrawing" xmlns:w10="urn:schemas-microsoft-com:office:word" xmlns:w="http://schemas.openxmlformats.org/wordprocessingml/2006/main" xmlns:w14="http://schemas.microsoft.com/office/word/2010/wordml" xmlns:w15="http://schemas.microsoft.com/office/word/2012/wordml" xmlns:w16cex="http://schemas.microsoft.com/office/word/2018/wordml/cex" xmlns:w16cid="http://schemas.microsoft.com/office/word/2016/wordml/cid" xmlns:w16="http://schemas.microsoft.com/office/word/2018/wordml" xmlns:w16sdtdh="http://schemas.microsoft.com/office/word/2020/wordml/sdtdatahash" xmlns:w16se="http://schemas.microsoft.com/office/word/2015/wordml/symex" xmlns:wpg="http://schemas.microsoft.com/office/word/2010/wordprocessingGroup" xmlns:wpi="http://schemas.microsoft.com/office/word/2010/wordprocessingInk" xmlns:wne="http://schemas.microsoft.com/office/word/2006/wordml" xmlns:wps="http://schemas.microsoft.com/office/word/2010/wordprocessingShape" mc:Ignorable="w14 w15 w16se w16cid w16 w16cex w16sdtdh wp14">
   <w:p>
     <w:pPr>
-      <w:pStyle w:val="Header"/>
+      <w:pStyle w:val="Kopfzeile"/>
     </w:pPr>
     <w:r>
       <w:rPr>
@@ -4981,7 +4927,7 @@
 </file>
 
 <file path=word/numbering.xml><?xml version="1.0" encoding="utf-8"?>
-<w:numbering xmlns:wpc="http://schemas.microsoft.com/office/word/2010/wordprocessingCanvas" xmlns:cx="http://schemas.microsoft.com/office/drawing/2014/chartex" xmlns:cx1="http://schemas.microsoft.com/office/drawing/2015/9/8/chartex" xmlns:cx2="http://schemas.microsoft.com/office/drawing/2015/10/21/chartex" xmlns:cx3="http://schemas.microsoft.com/office/drawing/2016/5/9/chartex" xmlns:cx4="http://schemas.microsoft.com/office/drawing/2016/5/10/chartex" xmlns:cx5="http://schemas.microsoft.com/office/drawing/2016/5/11/chartex" xmlns:cx6="http://schemas.microsoft.com/office/drawing/2016/5/12/chartex" xmlns:cx7="http://schemas.microsoft.com/office/drawing/2016/5/13/chartex" xmlns:cx8="http://schemas.microsoft.com/office/drawing/2016/5/14/chartex" xmlns:mc="http://schemas.openxmlformats.org/markup-compatibility/2006" xmlns:aink="http://schemas.microsoft.com/office/drawing/2016/ink" xmlns:am3d="http://schemas.microsoft.com/office/drawing/2017/model3d" xmlns:o="urn:schemas-microsoft-com:office:office" xmlns:r="http://schemas.openxmlformats.org/officeDocument/2006/relationships" xmlns:m="http://schemas.openxmlformats.org/officeDocument/2006/math" xmlns:v="urn:schemas-microsoft-com:vml" xmlns:wp14="http://schemas.microsoft.com/office/word/2010/wordprocessingDrawing" xmlns:wp="http://schemas.openxmlformats.org/drawingml/2006/wordprocessingDrawing" xmlns:w10="urn:schemas-microsoft-com:office:word" xmlns:w="http://schemas.openxmlformats.org/wordprocessingml/2006/main" xmlns:w14="http://schemas.microsoft.com/office/word/2010/wordml" xmlns:w15="http://schemas.microsoft.com/office/word/2012/wordml" xmlns:w16cex="http://schemas.microsoft.com/office/word/2018/wordml/cex" xmlns:w16cid="http://schemas.microsoft.com/office/word/2016/wordml/cid" xmlns:w16="http://schemas.microsoft.com/office/word/2018/wordml" xmlns:w16se="http://schemas.microsoft.com/office/word/2015/wordml/symex" xmlns:wpg="http://schemas.microsoft.com/office/word/2010/wordprocessingGroup" xmlns:wpi="http://schemas.microsoft.com/office/word/2010/wordprocessingInk" xmlns:wne="http://schemas.microsoft.com/office/word/2006/wordml" xmlns:wps="http://schemas.microsoft.com/office/word/2010/wordprocessingShape" mc:Ignorable="w14 w15 w16se w16cid w16 w16cex wp14">
+<w:numbering xmlns:wpc="http://schemas.microsoft.com/office/word/2010/wordprocessingCanvas" xmlns:cx="http://schemas.microsoft.com/office/drawing/2014/chartex" xmlns:cx1="http://schemas.microsoft.com/office/drawing/2015/9/8/chartex" xmlns:cx2="http://schemas.microsoft.com/office/drawing/2015/10/21/chartex" xmlns:cx3="http://schemas.microsoft.com/office/drawing/2016/5/9/chartex" xmlns:cx4="http://schemas.microsoft.com/office/drawing/2016/5/10/chartex" xmlns:cx5="http://schemas.microsoft.com/office/drawing/2016/5/11/chartex" xmlns:cx6="http://schemas.microsoft.com/office/drawing/2016/5/12/chartex" xmlns:cx7="http://schemas.microsoft.com/office/drawing/2016/5/13/chartex" xmlns:cx8="http://schemas.microsoft.com/office/drawing/2016/5/14/chartex" xmlns:mc="http://schemas.openxmlformats.org/markup-compatibility/2006" xmlns:aink="http://schemas.microsoft.com/office/drawing/2016/ink" xmlns:am3d="http://schemas.microsoft.com/office/drawing/2017/model3d" xmlns:o="urn:schemas-microsoft-com:office:office" xmlns:r="http://schemas.openxmlformats.org/officeDocument/2006/relationships" xmlns:m="http://schemas.openxmlformats.org/officeDocument/2006/math" xmlns:v="urn:schemas-microsoft-com:vml" xmlns:wp14="http://schemas.microsoft.com/office/word/2010/wordprocessingDrawing" xmlns:wp="http://schemas.openxmlformats.org/drawingml/2006/wordprocessingDrawing" xmlns:w10="urn:schemas-microsoft-com:office:word" xmlns:w="http://schemas.openxmlformats.org/wordprocessingml/2006/main" xmlns:w14="http://schemas.microsoft.com/office/word/2010/wordml" xmlns:w15="http://schemas.microsoft.com/office/word/2012/wordml" xmlns:w16cex="http://schemas.microsoft.com/office/word/2018/wordml/cex" xmlns:w16cid="http://schemas.microsoft.com/office/word/2016/wordml/cid" xmlns:w16="http://schemas.microsoft.com/office/word/2018/wordml" xmlns:w16sdtdh="http://schemas.microsoft.com/office/word/2020/wordml/sdtdatahash" xmlns:w16se="http://schemas.microsoft.com/office/word/2015/wordml/symex" xmlns:wpg="http://schemas.microsoft.com/office/word/2010/wordprocessingGroup" xmlns:wpi="http://schemas.microsoft.com/office/word/2010/wordprocessingInk" xmlns:wne="http://schemas.microsoft.com/office/word/2006/wordml" xmlns:wps="http://schemas.microsoft.com/office/word/2010/wordprocessingShape" mc:Ignorable="w14 w15 w16se w16cid w16 w16cex w16sdtdh wp14">
   <w:abstractNum w:abstractNumId="0" w15:restartNumberingAfterBreak="0">
     <w:nsid w:val="1A072529"/>
     <w:multiLevelType w:val="hybridMultilevel"/>
@@ -5414,7 +5360,7 @@
     <w:lvl w:ilvl="0">
       <w:start w:val="1"/>
       <w:numFmt w:val="decimal"/>
-      <w:pStyle w:val="Heading1"/>
+      <w:pStyle w:val="berschrift1"/>
       <w:lvlText w:val="%1"/>
       <w:lvlJc w:val="left"/>
       <w:pPr>
@@ -5427,7 +5373,7 @@
     <w:lvl w:ilvl="1">
       <w:start w:val="1"/>
       <w:numFmt w:val="decimal"/>
-      <w:pStyle w:val="Heading2"/>
+      <w:pStyle w:val="berschrift2"/>
       <w:lvlText w:val="%1.%2"/>
       <w:lvlJc w:val="left"/>
       <w:pPr>
@@ -5440,7 +5386,7 @@
     <w:lvl w:ilvl="2">
       <w:start w:val="1"/>
       <w:numFmt w:val="decimal"/>
-      <w:pStyle w:val="Heading3"/>
+      <w:pStyle w:val="berschrift3"/>
       <w:lvlText w:val="%1.%2.%3"/>
       <w:lvlJc w:val="left"/>
       <w:pPr>
@@ -6228,8 +6174,16 @@
 </w:numbering>
 </file>
 
+<file path=word/people.xml><?xml version="1.0" encoding="utf-8"?>
+<w15:people xmlns:wpc="http://schemas.microsoft.com/office/word/2010/wordprocessingCanvas" xmlns:cx="http://schemas.microsoft.com/office/drawing/2014/chartex" xmlns:cx1="http://schemas.microsoft.com/office/drawing/2015/9/8/chartex" xmlns:cx2="http://schemas.microsoft.com/office/drawing/2015/10/21/chartex" xmlns:cx3="http://schemas.microsoft.com/office/drawing/2016/5/9/chartex" xmlns:cx4="http://schemas.microsoft.com/office/drawing/2016/5/10/chartex" xmlns:cx5="http://schemas.microsoft.com/office/drawing/2016/5/11/chartex" xmlns:cx6="http://schemas.microsoft.com/office/drawing/2016/5/12/chartex" xmlns:cx7="http://schemas.microsoft.com/office/drawing/2016/5/13/chartex" xmlns:cx8="http://schemas.microsoft.com/office/drawing/2016/5/14/chartex" xmlns:mc="http://schemas.openxmlformats.org/markup-compatibility/2006" xmlns:aink="http://schemas.microsoft.com/office/drawing/2016/ink" xmlns:am3d="http://schemas.microsoft.com/office/drawing/2017/model3d" xmlns:o="urn:schemas-microsoft-com:office:office" xmlns:r="http://schemas.openxmlformats.org/officeDocument/2006/relationships" xmlns:m="http://schemas.openxmlformats.org/officeDocument/2006/math" xmlns:v="urn:schemas-microsoft-com:vml" xmlns:wp14="http://schemas.microsoft.com/office/word/2010/wordprocessingDrawing" xmlns:wp="http://schemas.openxmlformats.org/drawingml/2006/wordprocessingDrawing" xmlns:w10="urn:schemas-microsoft-com:office:word" xmlns:w="http://schemas.openxmlformats.org/wordprocessingml/2006/main" xmlns:w14="http://schemas.microsoft.com/office/word/2010/wordml" xmlns:w15="http://schemas.microsoft.com/office/word/2012/wordml" xmlns:w16cex="http://schemas.microsoft.com/office/word/2018/wordml/cex" xmlns:w16cid="http://schemas.microsoft.com/office/word/2016/wordml/cid" xmlns:w16="http://schemas.microsoft.com/office/word/2018/wordml" xmlns:w16sdtdh="http://schemas.microsoft.com/office/word/2020/wordml/sdtdatahash" xmlns:w16se="http://schemas.microsoft.com/office/word/2015/wordml/symex" xmlns:wpg="http://schemas.microsoft.com/office/word/2010/wordprocessingGroup" xmlns:wpi="http://schemas.microsoft.com/office/word/2010/wordprocessingInk" xmlns:wne="http://schemas.microsoft.com/office/word/2006/wordml" xmlns:wps="http://schemas.microsoft.com/office/word/2010/wordprocessingShape" mc:Ignorable="w14 w15 w16se w16cid w16 w16cex w16sdtdh wp14">
+  <w15:person w15:author="Till Hajek">
+    <w15:presenceInfo w15:providerId="Windows Live" w15:userId="3bd55d7da3a8691b"/>
+  </w15:person>
+</w15:people>
+</file>
+
 <file path=word/styles.xml><?xml version="1.0" encoding="utf-8"?>
-<w:styles xmlns:mc="http://schemas.openxmlformats.org/markup-compatibility/2006" xmlns:r="http://schemas.openxmlformats.org/officeDocument/2006/relationships" xmlns:w="http://schemas.openxmlformats.org/wordprocessingml/2006/main" xmlns:w14="http://schemas.microsoft.com/office/word/2010/wordml" xmlns:w15="http://schemas.microsoft.com/office/word/2012/wordml" xmlns:w16cex="http://schemas.microsoft.com/office/word/2018/wordml/cex" xmlns:w16cid="http://schemas.microsoft.com/office/word/2016/wordml/cid" xmlns:w16="http://schemas.microsoft.com/office/word/2018/wordml" xmlns:w16se="http://schemas.microsoft.com/office/word/2015/wordml/symex" mc:Ignorable="w14 w15 w16se w16cid w16 w16cex">
+<w:styles xmlns:mc="http://schemas.openxmlformats.org/markup-compatibility/2006" xmlns:r="http://schemas.openxmlformats.org/officeDocument/2006/relationships" xmlns:w="http://schemas.openxmlformats.org/wordprocessingml/2006/main" xmlns:w14="http://schemas.microsoft.com/office/word/2010/wordml" xmlns:w15="http://schemas.microsoft.com/office/word/2012/wordml" xmlns:w16cex="http://schemas.microsoft.com/office/word/2018/wordml/cex" xmlns:w16cid="http://schemas.microsoft.com/office/word/2016/wordml/cid" xmlns:w16="http://schemas.microsoft.com/office/word/2018/wordml" xmlns:w16sdtdh="http://schemas.microsoft.com/office/word/2020/wordml/sdtdatahash" xmlns:w16se="http://schemas.microsoft.com/office/word/2015/wordml/symex" mc:Ignorable="w14 w15 w16se w16cid w16 w16cex w16sdtdh">
   <w:docDefaults>
     <w:rPrDefault>
       <w:rPr>
@@ -6617,7 +6571,7 @@
     <w:lsdException w:name="Unresolved Mention" w:semiHidden="1" w:unhideWhenUsed="1"/>
     <w:lsdException w:name="Smart Link" w:semiHidden="1" w:unhideWhenUsed="1"/>
   </w:latentStyles>
-  <w:style w:type="paragraph" w:default="1" w:styleId="Normal">
+  <w:style w:type="paragraph" w:default="1" w:styleId="Standard">
     <w:name w:val="Normal"/>
     <w:qFormat/>
     <w:rsid w:val="00B02B89"/>
@@ -6629,11 +6583,11 @@
       <w:lang w:eastAsia="en-US"/>
     </w:rPr>
   </w:style>
-  <w:style w:type="paragraph" w:styleId="Heading1">
+  <w:style w:type="paragraph" w:styleId="berschrift1">
     <w:name w:val="heading 1"/>
-    <w:basedOn w:val="Normal"/>
-    <w:next w:val="Normal"/>
-    <w:link w:val="Heading1Char"/>
+    <w:basedOn w:val="Standard"/>
+    <w:next w:val="Standard"/>
+    <w:link w:val="berschrift1Zchn"/>
     <w:uiPriority w:val="9"/>
     <w:qFormat/>
     <w:rsid w:val="008066E7"/>
@@ -6655,11 +6609,11 @@
       <w:szCs w:val="28"/>
     </w:rPr>
   </w:style>
-  <w:style w:type="paragraph" w:styleId="Heading2">
+  <w:style w:type="paragraph" w:styleId="berschrift2">
     <w:name w:val="heading 2"/>
-    <w:basedOn w:val="Heading1"/>
-    <w:next w:val="Normal"/>
-    <w:link w:val="Heading2Char"/>
+    <w:basedOn w:val="berschrift1"/>
+    <w:next w:val="Standard"/>
+    <w:link w:val="berschrift2Zchn"/>
     <w:uiPriority w:val="9"/>
     <w:unhideWhenUsed/>
     <w:qFormat/>
@@ -6676,11 +6630,11 @@
       <w:sz w:val="22"/>
     </w:rPr>
   </w:style>
-  <w:style w:type="paragraph" w:styleId="Heading3">
+  <w:style w:type="paragraph" w:styleId="berschrift3">
     <w:name w:val="heading 3"/>
-    <w:basedOn w:val="Heading2"/>
-    <w:next w:val="Normal"/>
-    <w:link w:val="Heading3Char"/>
+    <w:basedOn w:val="berschrift2"/>
+    <w:next w:val="Standard"/>
+    <w:link w:val="berschrift3Zchn"/>
     <w:uiPriority w:val="9"/>
     <w:unhideWhenUsed/>
     <w:qFormat/>
@@ -6692,11 +6646,11 @@
       <w:outlineLvl w:val="2"/>
     </w:pPr>
   </w:style>
-  <w:style w:type="paragraph" w:styleId="Heading4">
+  <w:style w:type="paragraph" w:styleId="berschrift4">
     <w:name w:val="heading 4"/>
-    <w:basedOn w:val="Normal"/>
-    <w:next w:val="Normal"/>
-    <w:link w:val="Heading4Char"/>
+    <w:basedOn w:val="Standard"/>
+    <w:next w:val="Standard"/>
+    <w:link w:val="berschrift4Zchn"/>
     <w:uiPriority w:val="9"/>
     <w:unhideWhenUsed/>
     <w:qFormat/>
@@ -6714,11 +6668,11 @@
       <w:szCs w:val="28"/>
     </w:rPr>
   </w:style>
-  <w:style w:type="paragraph" w:styleId="Heading5">
+  <w:style w:type="paragraph" w:styleId="berschrift5">
     <w:name w:val="heading 5"/>
-    <w:basedOn w:val="Normal"/>
-    <w:next w:val="Normal"/>
-    <w:link w:val="Heading5Char"/>
+    <w:basedOn w:val="Standard"/>
+    <w:next w:val="Standard"/>
+    <w:link w:val="berschrift5Zchn"/>
     <w:uiPriority w:val="9"/>
     <w:semiHidden/>
     <w:unhideWhenUsed/>
@@ -6734,13 +6688,13 @@
       <w:rFonts w:asciiTheme="majorHAnsi" w:eastAsiaTheme="majorEastAsia" w:hAnsiTheme="majorHAnsi" w:cstheme="majorBidi"/>
     </w:rPr>
   </w:style>
-  <w:style w:type="character" w:default="1" w:styleId="DefaultParagraphFont">
+  <w:style w:type="character" w:default="1" w:styleId="Absatz-Standardschriftart">
     <w:name w:val="Default Paragraph Font"/>
     <w:uiPriority w:val="1"/>
     <w:semiHidden/>
     <w:unhideWhenUsed/>
   </w:style>
-  <w:style w:type="table" w:default="1" w:styleId="TableNormal">
+  <w:style w:type="table" w:default="1" w:styleId="NormaleTabelle">
     <w:name w:val="Normal Table"/>
     <w:uiPriority w:val="99"/>
     <w:semiHidden/>
@@ -6755,16 +6709,16 @@
       </w:tblCellMar>
     </w:tblPr>
   </w:style>
-  <w:style w:type="numbering" w:default="1" w:styleId="NoList">
+  <w:style w:type="numbering" w:default="1" w:styleId="KeineListe">
     <w:name w:val="No List"/>
     <w:uiPriority w:val="99"/>
     <w:semiHidden/>
     <w:unhideWhenUsed/>
   </w:style>
-  <w:style w:type="paragraph" w:styleId="Header">
+  <w:style w:type="paragraph" w:styleId="Kopfzeile">
     <w:name w:val="header"/>
-    <w:basedOn w:val="Normal"/>
-    <w:link w:val="HeaderChar"/>
+    <w:basedOn w:val="Standard"/>
+    <w:link w:val="KopfzeileZchn"/>
     <w:uiPriority w:val="99"/>
     <w:unhideWhenUsed/>
     <w:rsid w:val="00892966"/>
@@ -6776,17 +6730,17 @@
       <w:spacing w:after="0" w:line="240" w:lineRule="auto"/>
     </w:pPr>
   </w:style>
-  <w:style w:type="character" w:customStyle="1" w:styleId="HeaderChar">
-    <w:name w:val="Header Char"/>
-    <w:basedOn w:val="DefaultParagraphFont"/>
-    <w:link w:val="Header"/>
+  <w:style w:type="character" w:customStyle="1" w:styleId="KopfzeileZchn">
+    <w:name w:val="Kopfzeile Zchn"/>
+    <w:basedOn w:val="Absatz-Standardschriftart"/>
+    <w:link w:val="Kopfzeile"/>
     <w:uiPriority w:val="99"/>
     <w:rsid w:val="00892966"/>
   </w:style>
-  <w:style w:type="paragraph" w:styleId="Footer">
+  <w:style w:type="paragraph" w:styleId="Fuzeile">
     <w:name w:val="footer"/>
-    <w:basedOn w:val="Normal"/>
-    <w:link w:val="FooterChar"/>
+    <w:basedOn w:val="Standard"/>
+    <w:link w:val="FuzeileZchn"/>
     <w:uiPriority w:val="99"/>
     <w:unhideWhenUsed/>
     <w:rsid w:val="00892966"/>
@@ -6798,16 +6752,16 @@
       <w:spacing w:after="0" w:line="240" w:lineRule="auto"/>
     </w:pPr>
   </w:style>
-  <w:style w:type="character" w:customStyle="1" w:styleId="FooterChar">
-    <w:name w:val="Footer Char"/>
-    <w:basedOn w:val="DefaultParagraphFont"/>
-    <w:link w:val="Footer"/>
+  <w:style w:type="character" w:customStyle="1" w:styleId="FuzeileZchn">
+    <w:name w:val="Fußzeile Zchn"/>
+    <w:basedOn w:val="Absatz-Standardschriftart"/>
+    <w:link w:val="Fuzeile"/>
     <w:uiPriority w:val="99"/>
     <w:rsid w:val="00892966"/>
   </w:style>
-  <w:style w:type="table" w:styleId="TableGrid">
+  <w:style w:type="table" w:styleId="Tabellenraster">
     <w:name w:val="Table Grid"/>
-    <w:basedOn w:val="TableNormal"/>
+    <w:basedOn w:val="NormaleTabelle"/>
     <w:uiPriority w:val="59"/>
     <w:rsid w:val="00892966"/>
     <w:tblPr>
@@ -6823,7 +6777,7 @@
   </w:style>
   <w:style w:type="paragraph" w:customStyle="1" w:styleId="Overline">
     <w:name w:val="Overline"/>
-    <w:basedOn w:val="Normal"/>
+    <w:basedOn w:val="Standard"/>
     <w:link w:val="OverlineZchn"/>
     <w:qFormat/>
     <w:rsid w:val="005F59A9"/>
@@ -6834,10 +6788,10 @@
       <w:sz w:val="24"/>
     </w:rPr>
   </w:style>
-  <w:style w:type="paragraph" w:styleId="BalloonText">
+  <w:style w:type="paragraph" w:styleId="Sprechblasentext">
     <w:name w:val="Balloon Text"/>
-    <w:basedOn w:val="Normal"/>
-    <w:link w:val="BalloonTextChar"/>
+    <w:basedOn w:val="Standard"/>
+    <w:link w:val="SprechblasentextZchn"/>
     <w:uiPriority w:val="99"/>
     <w:semiHidden/>
     <w:unhideWhenUsed/>
@@ -6860,9 +6814,9 @@
       <w:sz w:val="24"/>
     </w:rPr>
   </w:style>
-  <w:style w:type="character" w:customStyle="1" w:styleId="BalloonTextChar">
-    <w:name w:val="Balloon Text Char"/>
-    <w:link w:val="BalloonText"/>
+  <w:style w:type="character" w:customStyle="1" w:styleId="SprechblasentextZchn">
+    <w:name w:val="Sprechblasentext Zchn"/>
+    <w:link w:val="Sprechblasentext"/>
     <w:uiPriority w:val="99"/>
     <w:semiHidden/>
     <w:rsid w:val="00DE1A65"/>
@@ -6874,7 +6828,7 @@
   </w:style>
   <w:style w:type="paragraph" w:customStyle="1" w:styleId="HeadlineArial28pt">
     <w:name w:val="Headline Arial 28pt"/>
-    <w:basedOn w:val="Normal"/>
+    <w:basedOn w:val="Standard"/>
     <w:link w:val="HeadlineArial28ptZchn"/>
     <w:qFormat/>
     <w:rsid w:val="009D1E51"/>
@@ -6888,7 +6842,7 @@
   </w:style>
   <w:style w:type="paragraph" w:customStyle="1" w:styleId="Untertitel18pt">
     <w:name w:val="Untertitel 18pt"/>
-    <w:basedOn w:val="Normal"/>
+    <w:basedOn w:val="Standard"/>
     <w:link w:val="Untertitel18ptZchn"/>
     <w:qFormat/>
     <w:rsid w:val="00596136"/>
@@ -6912,7 +6866,7 @@
   </w:style>
   <w:style w:type="paragraph" w:customStyle="1" w:styleId="Herausgeber">
     <w:name w:val="Herausgeber"/>
-    <w:basedOn w:val="Normal"/>
+    <w:basedOn w:val="Standard"/>
     <w:link w:val="HerausgeberZchn"/>
     <w:qFormat/>
     <w:rsid w:val="00FE19DC"/>
@@ -6936,9 +6890,9 @@
       <w:sz w:val="36"/>
     </w:rPr>
   </w:style>
-  <w:style w:type="character" w:customStyle="1" w:styleId="Heading1Char">
-    <w:name w:val="Heading 1 Char"/>
-    <w:link w:val="Heading1"/>
+  <w:style w:type="character" w:customStyle="1" w:styleId="berschrift1Zchn">
+    <w:name w:val="Überschrift 1 Zchn"/>
+    <w:link w:val="berschrift1"/>
     <w:uiPriority w:val="9"/>
     <w:rsid w:val="008066E7"/>
     <w:rPr>
@@ -6962,9 +6916,9 @@
       <w:lang w:eastAsia="de-DE"/>
     </w:rPr>
   </w:style>
-  <w:style w:type="character" w:customStyle="1" w:styleId="Heading3Char">
-    <w:name w:val="Heading 3 Char"/>
-    <w:link w:val="Heading3"/>
+  <w:style w:type="character" w:customStyle="1" w:styleId="berschrift3Zchn">
+    <w:name w:val="Überschrift 3 Zchn"/>
+    <w:link w:val="berschrift3"/>
     <w:uiPriority w:val="9"/>
     <w:rsid w:val="00BD6292"/>
     <w:rPr>
@@ -6976,9 +6930,9 @@
       <w:lang w:eastAsia="en-US"/>
     </w:rPr>
   </w:style>
-  <w:style w:type="character" w:customStyle="1" w:styleId="Heading2Char">
-    <w:name w:val="Heading 2 Char"/>
-    <w:link w:val="Heading2"/>
+  <w:style w:type="character" w:customStyle="1" w:styleId="berschrift2Zchn">
+    <w:name w:val="Überschrift 2 Zchn"/>
+    <w:link w:val="berschrift2"/>
     <w:uiPriority w:val="9"/>
     <w:rsid w:val="008066E7"/>
     <w:rPr>
@@ -6990,10 +6944,10 @@
       <w:lang w:eastAsia="en-US"/>
     </w:rPr>
   </w:style>
-  <w:style w:type="paragraph" w:styleId="TOCHeading">
+  <w:style w:type="paragraph" w:styleId="Inhaltsverzeichnisberschrift">
     <w:name w:val="TOC Heading"/>
-    <w:basedOn w:val="Heading1"/>
-    <w:next w:val="Normal"/>
+    <w:basedOn w:val="berschrift1"/>
+    <w:next w:val="Standard"/>
     <w:uiPriority w:val="39"/>
     <w:unhideWhenUsed/>
     <w:qFormat/>
@@ -7005,10 +6959,10 @@
       <w:outlineLvl w:val="9"/>
     </w:pPr>
   </w:style>
-  <w:style w:type="paragraph" w:styleId="TOC1">
+  <w:style w:type="paragraph" w:styleId="Verzeichnis1">
     <w:name w:val="toc 1"/>
-    <w:basedOn w:val="Normal"/>
-    <w:next w:val="Normal"/>
+    <w:basedOn w:val="Standard"/>
+    <w:next w:val="Standard"/>
     <w:autoRedefine/>
     <w:uiPriority w:val="39"/>
     <w:unhideWhenUsed/>
@@ -7025,10 +6979,10 @@
       <w:noProof/>
     </w:rPr>
   </w:style>
-  <w:style w:type="paragraph" w:styleId="TOC2">
+  <w:style w:type="paragraph" w:styleId="Verzeichnis2">
     <w:name w:val="toc 2"/>
-    <w:basedOn w:val="Normal"/>
-    <w:next w:val="Normal"/>
+    <w:basedOn w:val="Standard"/>
+    <w:next w:val="Standard"/>
     <w:autoRedefine/>
     <w:uiPriority w:val="39"/>
     <w:unhideWhenUsed/>
@@ -7045,10 +6999,10 @@
       <w:szCs w:val="18"/>
     </w:rPr>
   </w:style>
-  <w:style w:type="paragraph" w:styleId="TOC3">
+  <w:style w:type="paragraph" w:styleId="Verzeichnis3">
     <w:name w:val="toc 3"/>
-    <w:basedOn w:val="Normal"/>
-    <w:next w:val="Normal"/>
+    <w:basedOn w:val="Standard"/>
+    <w:next w:val="Standard"/>
     <w:autoRedefine/>
     <w:uiPriority w:val="39"/>
     <w:unhideWhenUsed/>
@@ -7071,9 +7025,9 @@
       <w:u w:val="single"/>
     </w:rPr>
   </w:style>
-  <w:style w:type="paragraph" w:styleId="ListParagraph">
+  <w:style w:type="paragraph" w:styleId="Listenabsatz">
     <w:name w:val="List Paragraph"/>
-    <w:basedOn w:val="Normal"/>
+    <w:basedOn w:val="Standard"/>
     <w:uiPriority w:val="34"/>
     <w:qFormat/>
     <w:rsid w:val="00D76405"/>
@@ -7084,7 +7038,7 @@
   </w:style>
   <w:style w:type="table" w:customStyle="1" w:styleId="OstfaliaTabelle">
     <w:name w:val="Ostfalia_Tabelle"/>
-    <w:basedOn w:val="TableNormal"/>
+    <w:basedOn w:val="NormaleTabelle"/>
     <w:uiPriority w:val="99"/>
     <w:rsid w:val="00DA47FE"/>
     <w:tblPr>
@@ -7109,7 +7063,7 @@
   </w:style>
   <w:style w:type="table" w:customStyle="1" w:styleId="HelleListe-Akzent11">
     <w:name w:val="Helle Liste - Akzent 11"/>
-    <w:basedOn w:val="TableNormal"/>
+    <w:basedOn w:val="NormaleTabelle"/>
     <w:uiPriority w:val="61"/>
     <w:rsid w:val="000C59B4"/>
     <w:tblPr>
@@ -7189,9 +7143,9 @@
       </w:tcPr>
     </w:tblStylePr>
   </w:style>
-  <w:style w:type="character" w:customStyle="1" w:styleId="Heading4Char">
-    <w:name w:val="Heading 4 Char"/>
-    <w:link w:val="Heading4"/>
+  <w:style w:type="character" w:customStyle="1" w:styleId="berschrift4Zchn">
+    <w:name w:val="Überschrift 4 Zchn"/>
+    <w:link w:val="berschrift4"/>
     <w:uiPriority w:val="9"/>
     <w:rsid w:val="00BD6292"/>
     <w:rPr>
@@ -7203,10 +7157,10 @@
       <w:lang w:eastAsia="en-US"/>
     </w:rPr>
   </w:style>
-  <w:style w:type="paragraph" w:styleId="Caption">
+  <w:style w:type="paragraph" w:styleId="Beschriftung">
     <w:name w:val="caption"/>
-    <w:basedOn w:val="Normal"/>
-    <w:next w:val="Normal"/>
+    <w:basedOn w:val="Standard"/>
+    <w:next w:val="Standard"/>
     <w:uiPriority w:val="35"/>
     <w:unhideWhenUsed/>
     <w:qFormat/>
@@ -7223,7 +7177,7 @@
   </w:style>
   <w:style w:type="paragraph" w:customStyle="1" w:styleId="EinfAbs">
     <w:name w:val="[Einf. Abs.]"/>
-    <w:basedOn w:val="Normal"/>
+    <w:basedOn w:val="Standard"/>
     <w:uiPriority w:val="99"/>
     <w:rsid w:val="00C45539"/>
     <w:pPr>
@@ -7241,10 +7195,10 @@
       <w:lang w:eastAsia="de-DE"/>
     </w:rPr>
   </w:style>
-  <w:style w:type="character" w:customStyle="1" w:styleId="Heading5Char">
-    <w:name w:val="Heading 5 Char"/>
-    <w:basedOn w:val="DefaultParagraphFont"/>
-    <w:link w:val="Heading5"/>
+  <w:style w:type="character" w:customStyle="1" w:styleId="berschrift5Zchn">
+    <w:name w:val="Überschrift 5 Zchn"/>
+    <w:basedOn w:val="Absatz-Standardschriftart"/>
+    <w:link w:val="berschrift5"/>
     <w:uiPriority w:val="9"/>
     <w:semiHidden/>
     <w:rsid w:val="00953B49"/>
@@ -7254,9 +7208,9 @@
       <w:lang w:eastAsia="en-US"/>
     </w:rPr>
   </w:style>
-  <w:style w:type="character" w:styleId="IntenseEmphasis">
+  <w:style w:type="character" w:styleId="IntensiveHervorhebung">
     <w:name w:val="Intense Emphasis"/>
-    <w:basedOn w:val="DefaultParagraphFont"/>
+    <w:basedOn w:val="Absatz-Standardschriftart"/>
     <w:uiPriority w:val="21"/>
     <w:qFormat/>
     <w:rsid w:val="00953B49"/>
@@ -7266,11 +7220,11 @@
       <w:color w:val="auto"/>
     </w:rPr>
   </w:style>
-  <w:style w:type="paragraph" w:styleId="IntenseQuote">
+  <w:style w:type="paragraph" w:styleId="IntensivesZitat">
     <w:name w:val="Intense Quote"/>
-    <w:basedOn w:val="Normal"/>
-    <w:next w:val="Normal"/>
-    <w:link w:val="IntenseQuoteChar"/>
+    <w:basedOn w:val="Standard"/>
+    <w:next w:val="Standard"/>
+    <w:link w:val="IntensivesZitatZchn"/>
     <w:uiPriority w:val="30"/>
     <w:qFormat/>
     <w:rsid w:val="00953B49"/>
@@ -7288,10 +7242,10 @@
       <w:iCs/>
     </w:rPr>
   </w:style>
-  <w:style w:type="character" w:customStyle="1" w:styleId="IntenseQuoteChar">
-    <w:name w:val="Intense Quote Char"/>
-    <w:basedOn w:val="DefaultParagraphFont"/>
-    <w:link w:val="IntenseQuote"/>
+  <w:style w:type="character" w:customStyle="1" w:styleId="IntensivesZitatZchn">
+    <w:name w:val="Intensives Zitat Zchn"/>
+    <w:basedOn w:val="Absatz-Standardschriftart"/>
+    <w:link w:val="IntensivesZitat"/>
     <w:uiPriority w:val="30"/>
     <w:rsid w:val="00953B49"/>
     <w:rPr>
@@ -7301,9 +7255,9 @@
       <w:lang w:eastAsia="en-US"/>
     </w:rPr>
   </w:style>
-  <w:style w:type="character" w:styleId="IntenseReference">
+  <w:style w:type="character" w:styleId="IntensiverVerweis">
     <w:name w:val="Intense Reference"/>
-    <w:basedOn w:val="DefaultParagraphFont"/>
+    <w:basedOn w:val="Absatz-Standardschriftart"/>
     <w:uiPriority w:val="32"/>
     <w:qFormat/>
     <w:rsid w:val="00953B49"/>
@@ -7315,9 +7269,9 @@
       <w:spacing w:val="5"/>
     </w:rPr>
   </w:style>
-  <w:style w:type="character" w:styleId="UnresolvedMention">
+  <w:style w:type="character" w:styleId="NichtaufgelsteErwhnung">
     <w:name w:val="Unresolved Mention"/>
-    <w:basedOn w:val="DefaultParagraphFont"/>
+    <w:basedOn w:val="Absatz-Standardschriftart"/>
     <w:uiPriority w:val="99"/>
     <w:semiHidden/>
     <w:unhideWhenUsed/>
@@ -7327,9 +7281,9 @@
       <w:shd w:val="clear" w:color="auto" w:fill="E1DFDD"/>
     </w:rPr>
   </w:style>
-  <w:style w:type="character" w:styleId="Strong">
+  <w:style w:type="character" w:styleId="Fett">
     <w:name w:val="Strong"/>
-    <w:basedOn w:val="DefaultParagraphFont"/>
+    <w:basedOn w:val="Absatz-Standardschriftart"/>
     <w:uiPriority w:val="22"/>
     <w:qFormat/>
     <w:rsid w:val="003C4264"/>
@@ -7338,9 +7292,9 @@
       <w:bCs/>
     </w:rPr>
   </w:style>
-  <w:style w:type="character" w:styleId="FollowedHyperlink">
+  <w:style w:type="character" w:styleId="BesuchterLink">
     <w:name w:val="FollowedHyperlink"/>
-    <w:basedOn w:val="DefaultParagraphFont"/>
+    <w:basedOn w:val="Absatz-Standardschriftart"/>
     <w:uiPriority w:val="99"/>
     <w:semiHidden/>
     <w:unhideWhenUsed/>
@@ -7350,10 +7304,10 @@
       <w:u w:val="single"/>
     </w:rPr>
   </w:style>
-  <w:style w:type="paragraph" w:styleId="TableofFigures">
+  <w:style w:type="paragraph" w:styleId="Abbildungsverzeichnis">
     <w:name w:val="table of figures"/>
-    <w:basedOn w:val="Normal"/>
-    <w:next w:val="Normal"/>
+    <w:basedOn w:val="Standard"/>
+    <w:next w:val="Standard"/>
     <w:uiPriority w:val="99"/>
     <w:unhideWhenUsed/>
     <w:rsid w:val="003B0570"/>
@@ -7363,13 +7317,13 @@
   </w:style>
   <w:style w:type="character" w:customStyle="1" w:styleId="inf-headline">
     <w:name w:val="inf-headline"/>
-    <w:basedOn w:val="DefaultParagraphFont"/>
+    <w:basedOn w:val="Absatz-Standardschriftart"/>
     <w:rsid w:val="00875C83"/>
   </w:style>
-  <w:style w:type="paragraph" w:styleId="FootnoteText">
+  <w:style w:type="paragraph" w:styleId="Funotentext">
     <w:name w:val="footnote text"/>
-    <w:basedOn w:val="Normal"/>
-    <w:link w:val="FootnoteTextChar"/>
+    <w:basedOn w:val="Standard"/>
+    <w:link w:val="FunotentextZchn"/>
     <w:uiPriority w:val="99"/>
     <w:semiHidden/>
     <w:unhideWhenUsed/>
@@ -7382,10 +7336,10 @@
       <w:szCs w:val="20"/>
     </w:rPr>
   </w:style>
-  <w:style w:type="character" w:customStyle="1" w:styleId="FootnoteTextChar">
-    <w:name w:val="Footnote Text Char"/>
-    <w:basedOn w:val="DefaultParagraphFont"/>
-    <w:link w:val="FootnoteText"/>
+  <w:style w:type="character" w:customStyle="1" w:styleId="FunotentextZchn">
+    <w:name w:val="Fußnotentext Zchn"/>
+    <w:basedOn w:val="Absatz-Standardschriftart"/>
+    <w:link w:val="Funotentext"/>
     <w:uiPriority w:val="99"/>
     <w:semiHidden/>
     <w:rsid w:val="00504B1E"/>
@@ -7394,9 +7348,9 @@
       <w:lang w:eastAsia="en-US"/>
     </w:rPr>
   </w:style>
-  <w:style w:type="character" w:styleId="FootnoteReference">
+  <w:style w:type="character" w:styleId="Funotenzeichen">
     <w:name w:val="footnote reference"/>
-    <w:basedOn w:val="DefaultParagraphFont"/>
+    <w:basedOn w:val="Absatz-Standardschriftart"/>
     <w:uiPriority w:val="99"/>
     <w:semiHidden/>
     <w:unhideWhenUsed/>
@@ -7405,9 +7359,9 @@
       <w:vertAlign w:val="superscript"/>
     </w:rPr>
   </w:style>
-  <w:style w:type="table" w:styleId="PlainTable2">
+  <w:style w:type="table" w:styleId="EinfacheTabelle2">
     <w:name w:val="Plain Table 2"/>
-    <w:basedOn w:val="TableNormal"/>
+    <w:basedOn w:val="NormaleTabelle"/>
     <w:uiPriority w:val="42"/>
     <w:rsid w:val="00504B1E"/>
     <w:rPr>
@@ -7490,12 +7444,12 @@
   </w:style>
   <w:style w:type="character" w:customStyle="1" w:styleId="apple-converted-space">
     <w:name w:val="apple-converted-space"/>
-    <w:basedOn w:val="DefaultParagraphFont"/>
+    <w:basedOn w:val="Absatz-Standardschriftart"/>
     <w:rsid w:val="00FB08A7"/>
   </w:style>
-  <w:style w:type="paragraph" w:styleId="NormalWeb">
+  <w:style w:type="paragraph" w:styleId="StandardWeb">
     <w:name w:val="Normal (Web)"/>
-    <w:basedOn w:val="Normal"/>
+    <w:basedOn w:val="Standard"/>
     <w:uiPriority w:val="99"/>
     <w:semiHidden/>
     <w:unhideWhenUsed/>

</xml_diff>